<commit_message>
difficult level scaffold, various exclusions to coin eating
</commit_message>
<xml_diff>
--- a/notes.docx
+++ b/notes.docx
@@ -3,6 +3,9 @@
 <w:document xmlns:wpc="http://schemas.microsoft.com/office/word/2010/wordprocessingCanvas" xmlns:cx="http://schemas.microsoft.com/office/drawing/2014/chartex" xmlns:cx1="http://schemas.microsoft.com/office/drawing/2015/9/8/chartex" xmlns:cx2="http://schemas.microsoft.com/office/drawing/2015/10/21/chartex" xmlns:cx3="http://schemas.microsoft.com/office/drawing/2016/5/9/chartex" xmlns:cx4="http://schemas.microsoft.com/office/drawing/2016/5/10/chartex" xmlns:cx5="http://schemas.microsoft.com/office/drawing/2016/5/11/chartex" xmlns:cx6="http://schemas.microsoft.com/office/drawing/2016/5/12/chartex" xmlns:cx7="http://schemas.microsoft.com/office/drawing/2016/5/13/chartex" xmlns:cx8="http://schemas.microsoft.com/office/drawing/2016/5/14/chartex" xmlns:mc="http://schemas.openxmlformats.org/markup-compatibility/2006" xmlns:aink="http://schemas.microsoft.com/office/drawing/2016/ink" xmlns:am3d="http://schemas.microsoft.com/office/drawing/2017/model3d" xmlns:o="urn:schemas-microsoft-com:office:office" xmlns:oel="http://schemas.microsoft.com/office/2019/extlst" xmlns:r="http://schemas.openxmlformats.org/officeDocument/2006/relationships" xmlns:m="http://schemas.openxmlformats.org/officeDocument/2006/math" xmlns:v="urn:schemas-microsoft-com:vml" xmlns:wp14="http://schemas.microsoft.com/office/word/2010/wordprocessingDrawing" xmlns:wp="http://schemas.openxmlformats.org/drawingml/2006/wordprocessingDrawing" xmlns:w10="urn:schemas-microsoft-com:office:word" xmlns:w="http://schemas.openxmlformats.org/wordprocessingml/2006/main" xmlns:w14="http://schemas.microsoft.com/office/word/2010/wordml" xmlns:w15="http://schemas.microsoft.com/office/word/2012/wordml" xmlns:w16cex="http://schemas.microsoft.com/office/word/2018/wordml/cex" xmlns:w16cid="http://schemas.microsoft.com/office/word/2016/wordml/cid" xmlns:w16="http://schemas.microsoft.com/office/word/2018/wordml" xmlns:w16sdtdh="http://schemas.microsoft.com/office/word/2020/wordml/sdtdatahash" xmlns:w16se="http://schemas.microsoft.com/office/word/2015/wordml/symex" xmlns:wpg="http://schemas.microsoft.com/office/word/2010/wordprocessingGroup" xmlns:wpi="http://schemas.microsoft.com/office/word/2010/wordprocessingInk" xmlns:wne="http://schemas.microsoft.com/office/word/2006/wordml" xmlns:wps="http://schemas.microsoft.com/office/word/2010/wordprocessingShape" mc:Ignorable="w14 w15 w16se w16cid w16 w16cex w16sdtdh wp14">
   <w:body>
     <w:p>
+      <w:pPr>
+        <w:pStyle w:val="Heading1"/>
+      </w:pPr>
       <w:r>
         <w:t>Coin Hustle ROM Hack</w:t>
       </w:r>
@@ -10,6 +13,179 @@
     <w:p>
       <w:r>
         <w:t>-ROM uses Southbird disassembly (make sure to credit) which is PRG1 version and syncs Total Control but not SMB3 100%!</w:t>
+      </w:r>
+    </w:p>
+    <w:p>
+      <w:pPr>
+        <w:pStyle w:val="Heading1"/>
+      </w:pPr>
+      <w:r>
+        <w:t>Features</w:t>
+      </w:r>
+    </w:p>
+    <w:p>
+      <w:pPr>
+        <w:pStyle w:val="ListParagraph"/>
+        <w:numPr>
+          <w:ilvl w:val="0"/>
+          <w:numId w:val="2"/>
+        </w:numPr>
+      </w:pPr>
+      <w:r>
+        <w:t>Speedrun/TAS oriented</w:t>
+      </w:r>
+    </w:p>
+    <w:p>
+      <w:pPr>
+        <w:pStyle w:val="ListParagraph"/>
+        <w:numPr>
+          <w:ilvl w:val="0"/>
+          <w:numId w:val="2"/>
+        </w:numPr>
+      </w:pPr>
+      <w:r>
+        <w:t>Mario’s speed mechanic is changed so that max walking/running speed increases with the number of coins Mario has</w:t>
+      </w:r>
+      <w:r>
+        <w:t>: 0-9 coins is slowest speed and 70-77 coins is fastest, which is 15% faster than published game’s maximum at P-speed.</w:t>
+      </w:r>
+      <w:r>
+        <w:t xml:space="preserve"> Coins max out at 77 (no more 1-ups for getting to 100!) and Mario loses coins at a certain rate while playing levels. </w:t>
+      </w:r>
+    </w:p>
+    <w:p>
+      <w:pPr>
+        <w:pStyle w:val="ListParagraph"/>
+        <w:numPr>
+          <w:ilvl w:val="0"/>
+          <w:numId w:val="2"/>
+        </w:numPr>
+      </w:pPr>
+      <w:r>
+        <w:t>P-meter is used to provide a visual indicator of current max speed. The current P-speed mechanic (where you run continuously to build P-meter) is removed and the Tanooki/Racoon suits are de-nerfed for speed running purposes – you can always fly when such suits are equipped, as if you had a P-wing.</w:t>
+      </w:r>
+    </w:p>
+    <w:p>
+      <w:pPr>
+        <w:pStyle w:val="ListParagraph"/>
+        <w:numPr>
+          <w:ilvl w:val="0"/>
+          <w:numId w:val="2"/>
+        </w:numPr>
+      </w:pPr>
+      <w:r>
+        <w:t>Level layouts, enemies, and bosses are unchange</w:t>
+      </w:r>
+      <w:r>
+        <w:t>d with the exception of coin placement.</w:t>
+      </w:r>
+    </w:p>
+    <w:p>
+      <w:pPr>
+        <w:pStyle w:val="ListParagraph"/>
+        <w:numPr>
+          <w:ilvl w:val="0"/>
+          <w:numId w:val="2"/>
+        </w:numPr>
+      </w:pPr>
+      <w:r>
+        <w:t>P-wing is no longer an item, replaced by 10- and 20-coin items that can be used strategically to speed boost before entering a level.</w:t>
+      </w:r>
+    </w:p>
+    <w:p>
+      <w:pPr>
+        <w:pStyle w:val="ListParagraph"/>
+        <w:numPr>
+          <w:ilvl w:val="0"/>
+          <w:numId w:val="2"/>
+        </w:numPr>
+      </w:pPr>
+      <w:r>
+        <w:t>Coins are not eaten while you have a Starman active</w:t>
+      </w:r>
+      <w:r>
+        <w:t xml:space="preserve">, </w:t>
+      </w:r>
+      <w:r>
+        <w:t>hopefully somewhat</w:t>
+      </w:r>
+      <w:r>
+        <w:t xml:space="preserve"> de-nerfing that item.</w:t>
+      </w:r>
+    </w:p>
+    <w:p>
+      <w:pPr>
+        <w:pStyle w:val="ListParagraph"/>
+        <w:numPr>
+          <w:ilvl w:val="0"/>
+          <w:numId w:val="2"/>
+        </w:numPr>
+      </w:pPr>
+      <w:r>
+        <w:t xml:space="preserve">To encourage warpless play, </w:t>
+      </w:r>
+      <w:r>
+        <w:t xml:space="preserve">the mechanic that enables World 2 early hammer has been removed (hammer brothers may end </w:t>
+      </w:r>
+      <w:r>
+        <w:t xml:space="preserve">their map </w:t>
+      </w:r>
+      <w:r>
+        <w:t>movement</w:t>
+      </w:r>
+      <w:r>
+        <w:t>s</w:t>
+      </w:r>
+      <w:r>
+        <w:t xml:space="preserve"> on top of each other).</w:t>
+      </w:r>
+    </w:p>
+    <w:p>
+      <w:pPr>
+        <w:pStyle w:val="ListParagraph"/>
+        <w:numPr>
+          <w:ilvl w:val="0"/>
+          <w:numId w:val="2"/>
+        </w:numPr>
+      </w:pPr>
+      <w:r>
+        <w:t>To encourage speed running, there is no auto-scrolling: all levels scroll normally.</w:t>
+      </w:r>
+    </w:p>
+    <w:p>
+      <w:pPr>
+        <w:pStyle w:val="ListParagraph"/>
+        <w:numPr>
+          <w:ilvl w:val="0"/>
+          <w:numId w:val="2"/>
+        </w:numPr>
+      </w:pPr>
+      <w:r>
+        <w:t xml:space="preserve">3 </w:t>
+      </w:r>
+      <w:r>
+        <w:t>Difficult</w:t>
+      </w:r>
+      <w:r>
+        <w:t>y</w:t>
+      </w:r>
+      <w:r>
+        <w:t xml:space="preserve"> levels – faster/slow coin drainage</w:t>
+      </w:r>
+      <w:r>
+        <w:t xml:space="preserve"> – </w:t>
+      </w:r>
+      <w:r>
+        <w:t>Goomba</w:t>
+      </w:r>
+      <w:r>
+        <w:t xml:space="preserve">, </w:t>
+      </w:r>
+      <w:r>
+        <w:t>Lakitu</w:t>
+      </w:r>
+      <w:r>
+        <w:t>, Bowser?</w:t>
       </w:r>
     </w:p>
     <w:p>
@@ -90,6 +266,7 @@
         <w:pStyle w:val="Heading2"/>
       </w:pPr>
       <w:r>
+        <w:lastRenderedPageBreak/>
         <w:t>Bank Switching:</w:t>
       </w:r>
     </w:p>
@@ -210,7 +387,6 @@
         <w:pStyle w:val="Heading1"/>
       </w:pPr>
       <w:r>
-        <w:lastRenderedPageBreak/>
         <w:t>Graphics Editing</w:t>
       </w:r>
     </w:p>
@@ -356,6 +532,7 @@
     </w:p>
     <w:p>
       <w:r>
+        <w:lastRenderedPageBreak/>
         <w:tab/>
         <w:t>; Player_Power --&gt; #$7f; Player_FlyTime --&gt; #$ff</w:t>
       </w:r>
@@ -455,7 +632,6 @@
     </w:p>
     <w:p>
       <w:r>
-        <w:lastRenderedPageBreak/>
         <w:t xml:space="preserve"> </w:t>
       </w:r>
       <w:r>
@@ -587,6 +763,7 @@
     </w:p>
     <w:p>
       <w:r>
+        <w:lastRenderedPageBreak/>
         <w:tab/>
       </w:r>
       <w:r>
@@ -751,7 +928,6 @@
     </w:p>
     <w:p>
       <w:r>
-        <w:lastRenderedPageBreak/>
         <w:tab/>
       </w:r>
       <w:r>
@@ -961,8 +1137,124 @@
       </w:rPr>
     </w:lvl>
   </w:abstractNum>
+  <w:abstractNum w:abstractNumId="1" w15:restartNumberingAfterBreak="0">
+    <w:nsid w:val="53175E80"/>
+    <w:multiLevelType w:val="hybridMultilevel"/>
+    <w:tmpl w:val="33D6EC14"/>
+    <w:lvl w:ilvl="0" w:tplc="04090001">
+      <w:start w:val="1"/>
+      <w:numFmt w:val="bullet"/>
+      <w:lvlText w:val=""/>
+      <w:lvlJc w:val="left"/>
+      <w:pPr>
+        <w:ind w:left="720" w:hanging="360"/>
+      </w:pPr>
+      <w:rPr>
+        <w:rFonts w:ascii="Symbol" w:hAnsi="Symbol" w:hint="default"/>
+      </w:rPr>
+    </w:lvl>
+    <w:lvl w:ilvl="1" w:tplc="04090003" w:tentative="1">
+      <w:start w:val="1"/>
+      <w:numFmt w:val="bullet"/>
+      <w:lvlText w:val="o"/>
+      <w:lvlJc w:val="left"/>
+      <w:pPr>
+        <w:ind w:left="1440" w:hanging="360"/>
+      </w:pPr>
+      <w:rPr>
+        <w:rFonts w:ascii="Courier New" w:hAnsi="Courier New" w:cs="Courier New" w:hint="default"/>
+      </w:rPr>
+    </w:lvl>
+    <w:lvl w:ilvl="2" w:tplc="04090005" w:tentative="1">
+      <w:start w:val="1"/>
+      <w:numFmt w:val="bullet"/>
+      <w:lvlText w:val=""/>
+      <w:lvlJc w:val="left"/>
+      <w:pPr>
+        <w:ind w:left="2160" w:hanging="360"/>
+      </w:pPr>
+      <w:rPr>
+        <w:rFonts w:ascii="Wingdings" w:hAnsi="Wingdings" w:hint="default"/>
+      </w:rPr>
+    </w:lvl>
+    <w:lvl w:ilvl="3" w:tplc="04090001" w:tentative="1">
+      <w:start w:val="1"/>
+      <w:numFmt w:val="bullet"/>
+      <w:lvlText w:val=""/>
+      <w:lvlJc w:val="left"/>
+      <w:pPr>
+        <w:ind w:left="2880" w:hanging="360"/>
+      </w:pPr>
+      <w:rPr>
+        <w:rFonts w:ascii="Symbol" w:hAnsi="Symbol" w:hint="default"/>
+      </w:rPr>
+    </w:lvl>
+    <w:lvl w:ilvl="4" w:tplc="04090003" w:tentative="1">
+      <w:start w:val="1"/>
+      <w:numFmt w:val="bullet"/>
+      <w:lvlText w:val="o"/>
+      <w:lvlJc w:val="left"/>
+      <w:pPr>
+        <w:ind w:left="3600" w:hanging="360"/>
+      </w:pPr>
+      <w:rPr>
+        <w:rFonts w:ascii="Courier New" w:hAnsi="Courier New" w:cs="Courier New" w:hint="default"/>
+      </w:rPr>
+    </w:lvl>
+    <w:lvl w:ilvl="5" w:tplc="04090005" w:tentative="1">
+      <w:start w:val="1"/>
+      <w:numFmt w:val="bullet"/>
+      <w:lvlText w:val=""/>
+      <w:lvlJc w:val="left"/>
+      <w:pPr>
+        <w:ind w:left="4320" w:hanging="360"/>
+      </w:pPr>
+      <w:rPr>
+        <w:rFonts w:ascii="Wingdings" w:hAnsi="Wingdings" w:hint="default"/>
+      </w:rPr>
+    </w:lvl>
+    <w:lvl w:ilvl="6" w:tplc="04090001" w:tentative="1">
+      <w:start w:val="1"/>
+      <w:numFmt w:val="bullet"/>
+      <w:lvlText w:val=""/>
+      <w:lvlJc w:val="left"/>
+      <w:pPr>
+        <w:ind w:left="5040" w:hanging="360"/>
+      </w:pPr>
+      <w:rPr>
+        <w:rFonts w:ascii="Symbol" w:hAnsi="Symbol" w:hint="default"/>
+      </w:rPr>
+    </w:lvl>
+    <w:lvl w:ilvl="7" w:tplc="04090003" w:tentative="1">
+      <w:start w:val="1"/>
+      <w:numFmt w:val="bullet"/>
+      <w:lvlText w:val="o"/>
+      <w:lvlJc w:val="left"/>
+      <w:pPr>
+        <w:ind w:left="5760" w:hanging="360"/>
+      </w:pPr>
+      <w:rPr>
+        <w:rFonts w:ascii="Courier New" w:hAnsi="Courier New" w:cs="Courier New" w:hint="default"/>
+      </w:rPr>
+    </w:lvl>
+    <w:lvl w:ilvl="8" w:tplc="04090005" w:tentative="1">
+      <w:start w:val="1"/>
+      <w:numFmt w:val="bullet"/>
+      <w:lvlText w:val=""/>
+      <w:lvlJc w:val="left"/>
+      <w:pPr>
+        <w:ind w:left="6480" w:hanging="360"/>
+      </w:pPr>
+      <w:rPr>
+        <w:rFonts w:ascii="Wingdings" w:hAnsi="Wingdings" w:hint="default"/>
+      </w:rPr>
+    </w:lvl>
+  </w:abstractNum>
   <w:num w:numId="1" w16cid:durableId="1150713596">
     <w:abstractNumId w:val="0"/>
+  </w:num>
+  <w:num w:numId="2" w16cid:durableId="730083302">
+    <w:abstractNumId w:val="1"/>
   </w:num>
 </w:numbering>
 </file>

</xml_diff>

<commit_message>
add hustle factor calcs, driving P meter display based on coins!
</commit_message>
<xml_diff>
--- a/notes.docx
+++ b/notes.docx
@@ -112,6 +112,9 @@
       <w:r>
         <w:t xml:space="preserve"> de-nerfing that item.</w:t>
       </w:r>
+      <w:r>
+        <w:t xml:space="preserve"> Also duration is longer.</w:t>
+      </w:r>
     </w:p>
     <w:p>
       <w:pPr>
@@ -186,6 +189,42 @@
       </w:r>
       <w:r>
         <w:t>, Bowser?</w:t>
+      </w:r>
+    </w:p>
+    <w:p>
+      <w:pPr>
+        <w:pStyle w:val="ListParagraph"/>
+        <w:numPr>
+          <w:ilvl w:val="0"/>
+          <w:numId w:val="2"/>
+        </w:numPr>
+      </w:pPr>
+      <w:r>
+        <w:t>Kuribo’s Shoe</w:t>
+      </w:r>
+    </w:p>
+    <w:p>
+      <w:pPr>
+        <w:pStyle w:val="ListParagraph"/>
+        <w:numPr>
+          <w:ilvl w:val="1"/>
+          <w:numId w:val="2"/>
+        </w:numPr>
+      </w:pPr>
+      <w:r>
+        <w:t>Availability expanded</w:t>
+      </w:r>
+    </w:p>
+    <w:p>
+      <w:pPr>
+        <w:pStyle w:val="ListParagraph"/>
+        <w:numPr>
+          <w:ilvl w:val="1"/>
+          <w:numId w:val="2"/>
+        </w:numPr>
+      </w:pPr>
+      <w:r>
+        <w:t>GAIN coins while using!</w:t>
       </w:r>
     </w:p>
     <w:p>
@@ -255,6 +294,7 @@
     </w:p>
     <w:p>
       <w:r>
+        <w:lastRenderedPageBreak/>
         <w:t>Either of these should be enough to bank switch for PRG24 and then JSR to a function over there!</w:t>
       </w:r>
       <w:r>
@@ -262,11 +302,15 @@
       </w:r>
     </w:p>
     <w:p>
+      <w:r>
+        <w:t>PRG11 – Disable early hammer by removing object collision check.</w:t>
+      </w:r>
+    </w:p>
+    <w:p>
       <w:pPr>
         <w:pStyle w:val="Heading2"/>
       </w:pPr>
       <w:r>
-        <w:lastRenderedPageBreak/>
         <w:t>Bank Switching:</w:t>
       </w:r>
     </w:p>
@@ -487,6 +531,7 @@
     </w:p>
     <w:p>
       <w:r>
+        <w:lastRenderedPageBreak/>
         <w:t xml:space="preserve">-? Eliminate early hammer strats by letting Hammers finish on top of each other. </w:t>
       </w:r>
       <w:r>
@@ -532,7 +577,6 @@
     </w:p>
     <w:p>
       <w:r>
-        <w:lastRenderedPageBreak/>
         <w:tab/>
         <w:t>; Player_Power --&gt; #$7f; Player_FlyTime --&gt; #$ff</w:t>
       </w:r>
@@ -712,6 +756,7 @@
     </w:p>
     <w:p>
       <w:r>
+        <w:lastRenderedPageBreak/>
         <w:tab/>
       </w:r>
       <w:r>
@@ -763,7 +808,6 @@
     </w:p>
     <w:p>
       <w:r>
-        <w:lastRenderedPageBreak/>
         <w:tab/>
       </w:r>
       <w:r>
@@ -1153,7 +1197,7 @@
         <w:rFonts w:ascii="Symbol" w:hAnsi="Symbol" w:hint="default"/>
       </w:rPr>
     </w:lvl>
-    <w:lvl w:ilvl="1" w:tplc="04090003" w:tentative="1">
+    <w:lvl w:ilvl="1" w:tplc="04090003">
       <w:start w:val="1"/>
       <w:numFmt w:val="bullet"/>
       <w:lvlText w:val="o"/>

</xml_diff>

<commit_message>
starman duration doubled, prg29
</commit_message>
<xml_diff>
--- a/notes.docx
+++ b/notes.docx
@@ -214,6 +214,9 @@
       <w:r>
         <w:t>Availability expanded</w:t>
       </w:r>
+      <w:r>
+        <w:t xml:space="preserve"> – have it be a map/inventory item!</w:t>
+      </w:r>
     </w:p>
     <w:p>
       <w:pPr>
@@ -229,12 +232,33 @@
     </w:p>
     <w:p>
       <w:pPr>
+        <w:pStyle w:val="ListParagraph"/>
+        <w:numPr>
+          <w:ilvl w:val="1"/>
+          <w:numId w:val="2"/>
+        </w:numPr>
+      </w:pPr>
+      <w:r>
+        <w:t>Can use strategically anywhere</w:t>
+      </w:r>
+    </w:p>
+    <w:p>
+      <w:pPr>
         <w:pStyle w:val="Heading1"/>
       </w:pPr>
       <w:r>
         <w:t>Where to put Code</w:t>
       </w:r>
     </w:p>
+    <w:p>
+      <w:pPr>
+        <w:pStyle w:val="Heading2"/>
+      </w:pPr>
+      <w:r>
+        <w:t>Memory Addresses</w:t>
+      </w:r>
+    </w:p>
+    <w:p/>
     <w:p>
       <w:r>
         <w:t>PRG24 has large area of code labeled as copied from PRG22 in error. As this is unused and looks to be several hundred bytes, should be repurposable</w:t>
@@ -289,12 +313,12 @@
     </w:p>
     <w:p>
       <w:r>
+        <w:lastRenderedPageBreak/>
         <w:t>PRG31 $e000-$ffff has some large-ish ff areas but DMC alignment needs to be maintained on 64-bit boundaries, so slight care needed.</w:t>
       </w:r>
     </w:p>
     <w:p>
       <w:r>
-        <w:lastRenderedPageBreak/>
         <w:t>Either of these should be enough to bank switch for PRG24 and then JSR to a function over there!</w:t>
       </w:r>
       <w:r>
@@ -494,6 +518,7 @@
         <w:pStyle w:val="Heading1"/>
       </w:pPr>
       <w:r>
+        <w:lastRenderedPageBreak/>
         <w:t>Items</w:t>
       </w:r>
     </w:p>
@@ -531,7 +556,6 @@
     </w:p>
     <w:p>
       <w:r>
-        <w:lastRenderedPageBreak/>
         <w:t xml:space="preserve">-? Eliminate early hammer strats by letting Hammers finish on top of each other. </w:t>
       </w:r>
       <w:r>
@@ -735,6 +759,7 @@
     </w:p>
     <w:p>
       <w:r>
+        <w:lastRenderedPageBreak/>
         <w:tab/>
         <w:t>-Coins max at 95+ (no 1up and reset for 100)</w:t>
       </w:r>
@@ -756,7 +781,6 @@
     </w:p>
     <w:p>
       <w:r>
-        <w:lastRenderedPageBreak/>
         <w:tab/>
       </w:r>
       <w:r>
@@ -1041,6 +1065,7 @@
     </w:p>
     <w:p>
       <w:r>
+        <w:lastRenderedPageBreak/>
         <w:tab/>
       </w:r>
       <w:r>

</xml_diff>

<commit_message>
old P-meter code removed, scaffold for CoinHustle speed code...
</commit_message>
<xml_diff>
--- a/notes.docx
+++ b/notes.docx
@@ -189,6 +189,50 @@
       </w:r>
       <w:r>
         <w:t>, Bowser?</w:t>
+      </w:r>
+    </w:p>
+    <w:p>
+      <w:pPr>
+        <w:pStyle w:val="ListParagraph"/>
+        <w:numPr>
+          <w:ilvl w:val="0"/>
+          <w:numId w:val="2"/>
+        </w:numPr>
+      </w:pPr>
+      <w:r>
+        <w:t>Question: Reset coins to initial value when new World entered?</w:t>
+      </w:r>
+    </w:p>
+    <w:p>
+      <w:pPr>
+        <w:pStyle w:val="Heading2"/>
+      </w:pPr>
+      <w:r>
+        <w:t>De-Nerfed Items</w:t>
+      </w:r>
+    </w:p>
+    <w:p>
+      <w:pPr>
+        <w:pStyle w:val="ListParagraph"/>
+        <w:numPr>
+          <w:ilvl w:val="0"/>
+          <w:numId w:val="3"/>
+        </w:numPr>
+      </w:pPr>
+      <w:r>
+        <w:t>Star – duration doubled, coins not eaten while active</w:t>
+      </w:r>
+    </w:p>
+    <w:p>
+      <w:pPr>
+        <w:pStyle w:val="ListParagraph"/>
+        <w:numPr>
+          <w:ilvl w:val="0"/>
+          <w:numId w:val="3"/>
+        </w:numPr>
+      </w:pPr>
+      <w:r>
+        <w:t>Leaf/Tanooki – Can always fly while suit is active</w:t>
       </w:r>
     </w:p>
     <w:p>
@@ -295,6 +339,7 @@
     </w:p>
     <w:p>
       <w:r>
+        <w:lastRenderedPageBreak/>
         <w:t>Only enforce decel if on ground</w:t>
       </w:r>
       <w:r>
@@ -313,7 +358,6 @@
     </w:p>
     <w:p>
       <w:r>
-        <w:lastRenderedPageBreak/>
         <w:t>PRG31 $e000-$ffff has some large-ish ff areas but DMC alignment needs to be maintained on 64-bit boundaries, so slight care needed.</w:t>
       </w:r>
     </w:p>
@@ -486,6 +530,7 @@
         <w:pStyle w:val="Heading1"/>
       </w:pPr>
       <w:r>
+        <w:lastRenderedPageBreak/>
         <w:t>Level Editing</w:t>
       </w:r>
     </w:p>
@@ -518,7 +563,6 @@
         <w:pStyle w:val="Heading1"/>
       </w:pPr>
       <w:r>
-        <w:lastRenderedPageBreak/>
         <w:t>Items</w:t>
       </w:r>
     </w:p>
@@ -759,7 +803,6 @@
     </w:p>
     <w:p>
       <w:r>
-        <w:lastRenderedPageBreak/>
         <w:tab/>
         <w:t>-Coins max at 95+ (no 1up and reset for 100)</w:t>
       </w:r>
@@ -1035,6 +1078,7 @@
     </w:p>
     <w:p>
       <w:r>
+        <w:lastRenderedPageBreak/>
         <w:tab/>
       </w:r>
       <w:r>
@@ -1065,7 +1109,6 @@
     </w:p>
     <w:p>
       <w:r>
-        <w:lastRenderedPageBreak/>
         <w:tab/>
       </w:r>
       <w:r>
@@ -1207,6 +1250,119 @@
     </w:lvl>
   </w:abstractNum>
   <w:abstractNum w:abstractNumId="1" w15:restartNumberingAfterBreak="0">
+    <w:nsid w:val="477B0AE8"/>
+    <w:multiLevelType w:val="hybridMultilevel"/>
+    <w:tmpl w:val="308A8C10"/>
+    <w:lvl w:ilvl="0" w:tplc="04090001">
+      <w:start w:val="1"/>
+      <w:numFmt w:val="bullet"/>
+      <w:lvlText w:val=""/>
+      <w:lvlJc w:val="left"/>
+      <w:pPr>
+        <w:ind w:left="720" w:hanging="360"/>
+      </w:pPr>
+      <w:rPr>
+        <w:rFonts w:ascii="Symbol" w:hAnsi="Symbol" w:hint="default"/>
+      </w:rPr>
+    </w:lvl>
+    <w:lvl w:ilvl="1" w:tplc="04090003" w:tentative="1">
+      <w:start w:val="1"/>
+      <w:numFmt w:val="bullet"/>
+      <w:lvlText w:val="o"/>
+      <w:lvlJc w:val="left"/>
+      <w:pPr>
+        <w:ind w:left="1440" w:hanging="360"/>
+      </w:pPr>
+      <w:rPr>
+        <w:rFonts w:ascii="Courier New" w:hAnsi="Courier New" w:cs="Courier New" w:hint="default"/>
+      </w:rPr>
+    </w:lvl>
+    <w:lvl w:ilvl="2" w:tplc="04090005" w:tentative="1">
+      <w:start w:val="1"/>
+      <w:numFmt w:val="bullet"/>
+      <w:lvlText w:val=""/>
+      <w:lvlJc w:val="left"/>
+      <w:pPr>
+        <w:ind w:left="2160" w:hanging="360"/>
+      </w:pPr>
+      <w:rPr>
+        <w:rFonts w:ascii="Wingdings" w:hAnsi="Wingdings" w:hint="default"/>
+      </w:rPr>
+    </w:lvl>
+    <w:lvl w:ilvl="3" w:tplc="04090001" w:tentative="1">
+      <w:start w:val="1"/>
+      <w:numFmt w:val="bullet"/>
+      <w:lvlText w:val=""/>
+      <w:lvlJc w:val="left"/>
+      <w:pPr>
+        <w:ind w:left="2880" w:hanging="360"/>
+      </w:pPr>
+      <w:rPr>
+        <w:rFonts w:ascii="Symbol" w:hAnsi="Symbol" w:hint="default"/>
+      </w:rPr>
+    </w:lvl>
+    <w:lvl w:ilvl="4" w:tplc="04090003" w:tentative="1">
+      <w:start w:val="1"/>
+      <w:numFmt w:val="bullet"/>
+      <w:lvlText w:val="o"/>
+      <w:lvlJc w:val="left"/>
+      <w:pPr>
+        <w:ind w:left="3600" w:hanging="360"/>
+      </w:pPr>
+      <w:rPr>
+        <w:rFonts w:ascii="Courier New" w:hAnsi="Courier New" w:cs="Courier New" w:hint="default"/>
+      </w:rPr>
+    </w:lvl>
+    <w:lvl w:ilvl="5" w:tplc="04090005" w:tentative="1">
+      <w:start w:val="1"/>
+      <w:numFmt w:val="bullet"/>
+      <w:lvlText w:val=""/>
+      <w:lvlJc w:val="left"/>
+      <w:pPr>
+        <w:ind w:left="4320" w:hanging="360"/>
+      </w:pPr>
+      <w:rPr>
+        <w:rFonts w:ascii="Wingdings" w:hAnsi="Wingdings" w:hint="default"/>
+      </w:rPr>
+    </w:lvl>
+    <w:lvl w:ilvl="6" w:tplc="04090001" w:tentative="1">
+      <w:start w:val="1"/>
+      <w:numFmt w:val="bullet"/>
+      <w:lvlText w:val=""/>
+      <w:lvlJc w:val="left"/>
+      <w:pPr>
+        <w:ind w:left="5040" w:hanging="360"/>
+      </w:pPr>
+      <w:rPr>
+        <w:rFonts w:ascii="Symbol" w:hAnsi="Symbol" w:hint="default"/>
+      </w:rPr>
+    </w:lvl>
+    <w:lvl w:ilvl="7" w:tplc="04090003" w:tentative="1">
+      <w:start w:val="1"/>
+      <w:numFmt w:val="bullet"/>
+      <w:lvlText w:val="o"/>
+      <w:lvlJc w:val="left"/>
+      <w:pPr>
+        <w:ind w:left="5760" w:hanging="360"/>
+      </w:pPr>
+      <w:rPr>
+        <w:rFonts w:ascii="Courier New" w:hAnsi="Courier New" w:cs="Courier New" w:hint="default"/>
+      </w:rPr>
+    </w:lvl>
+    <w:lvl w:ilvl="8" w:tplc="04090005" w:tentative="1">
+      <w:start w:val="1"/>
+      <w:numFmt w:val="bullet"/>
+      <w:lvlText w:val=""/>
+      <w:lvlJc w:val="left"/>
+      <w:pPr>
+        <w:ind w:left="6480" w:hanging="360"/>
+      </w:pPr>
+      <w:rPr>
+        <w:rFonts w:ascii="Wingdings" w:hAnsi="Wingdings" w:hint="default"/>
+      </w:rPr>
+    </w:lvl>
+  </w:abstractNum>
+  <w:abstractNum w:abstractNumId="2" w15:restartNumberingAfterBreak="0">
     <w:nsid w:val="53175E80"/>
     <w:multiLevelType w:val="hybridMultilevel"/>
     <w:tmpl w:val="33D6EC14"/>
@@ -1323,6 +1479,9 @@
     <w:abstractNumId w:val="0"/>
   </w:num>
   <w:num w:numId="2" w16cid:durableId="730083302">
+    <w:abstractNumId w:val="2"/>
+  </w:num>
+  <w:num w:numId="3" w16cid:durableId="58090180">
     <w:abstractNumId w:val="1"/>
   </w:num>
 </w:numbering>

</xml_diff>

<commit_message>
real speed code implemented!
</commit_message>
<xml_diff>
--- a/notes.docx
+++ b/notes.docx
@@ -524,13 +524,55 @@
         <w:t>.</w:t>
       </w:r>
     </w:p>
-    <w:p/>
+    <w:p>
+      <w:pPr>
+        <w:pStyle w:val="Heading2"/>
+      </w:pPr>
+      <w:r>
+        <w:t>Map Items</w:t>
+      </w:r>
+    </w:p>
+    <w:p>
+      <w:r>
+        <w:t>-Pattern tables stored in chr092.pcx; can swap in!</w:t>
+      </w:r>
+    </w:p>
+    <w:p>
+      <w:r>
+        <w:lastRenderedPageBreak/>
+        <w:tab/>
+        <w:t xml:space="preserve">-P-wing </w:t>
+      </w:r>
+      <w:r>
+        <w:sym w:font="Wingdings" w:char="F0E0"/>
+      </w:r>
+      <w:r>
+        <w:t xml:space="preserve"> Coin</w:t>
+      </w:r>
+    </w:p>
+    <w:p>
+      <w:r>
+        <w:tab/>
+        <w:t xml:space="preserve">-Anchor </w:t>
+      </w:r>
+      <w:r>
+        <w:sym w:font="Wingdings" w:char="F0E0"/>
+      </w:r>
+      <w:r>
+        <w:t xml:space="preserve"> Kuribo’s</w:t>
+      </w:r>
+    </w:p>
+    <w:p>
+      <w:r>
+        <w:tab/>
+        <w:t>-</w:t>
+      </w:r>
+    </w:p>
     <w:p>
       <w:pPr>
         <w:pStyle w:val="Heading1"/>
       </w:pPr>
       <w:r>
-        <w:lastRenderedPageBreak/>
         <w:t>Level Editing</w:t>
       </w:r>
     </w:p>
@@ -763,6 +805,7 @@
     </w:p>
     <w:p>
       <w:r>
+        <w:lastRenderedPageBreak/>
         <w:t xml:space="preserve">Code in PRG8. </w:t>
       </w:r>
       <w:r>
@@ -1054,6 +1097,7 @@
     </w:p>
     <w:p>
       <w:r>
+        <w:lastRenderedPageBreak/>
         <w:tab/>
       </w:r>
       <w:r>
@@ -1078,7 +1122,6 @@
     </w:p>
     <w:p>
       <w:r>
-        <w:lastRenderedPageBreak/>
         <w:tab/>
       </w:r>
       <w:r>

</xml_diff>

<commit_message>
P-Wing graphics replaced with coin, need to figure out palette or fix graphics though!
</commit_message>
<xml_diff>
--- a/notes.docx
+++ b/notes.docx
@@ -89,7 +89,37 @@
         </w:numPr>
       </w:pPr>
       <w:r>
-        <w:t>P-wing is no longer an item, replaced by 10- and 20-coin items that can be used strategically to speed boost before entering a level.</w:t>
+        <w:t>P-wing is no longer an item, replaced by 10- and</w:t>
+      </w:r>
+      <w:r>
+        <w:t>/or</w:t>
+      </w:r>
+      <w:r>
+        <w:t xml:space="preserve"> 20-coin items that can be used strategically to speed boost before entering a level.</w:t>
+      </w:r>
+    </w:p>
+    <w:p>
+      <w:pPr>
+        <w:pStyle w:val="ListParagraph"/>
+        <w:numPr>
+          <w:ilvl w:val="1"/>
+          <w:numId w:val="2"/>
+        </w:numPr>
+      </w:pPr>
+      <w:r>
+        <w:t>Princess letter generated in PRG27, where items for each level are specified</w:t>
+      </w:r>
+    </w:p>
+    <w:p>
+      <w:pPr>
+        <w:pStyle w:val="ListParagraph"/>
+        <w:numPr>
+          <w:ilvl w:val="1"/>
+          <w:numId w:val="2"/>
+        </w:numPr>
+      </w:pPr>
+      <w:r>
+        <w:t>Still need to find image file where P-Wing for letter is stored</w:t>
       </w:r>
     </w:p>
     <w:p>
@@ -154,6 +184,9 @@
       <w:r>
         <w:t>To encourage speed running, there is no auto-scrolling: all levels scroll normally.</w:t>
       </w:r>
+      <w:r>
+        <w:t xml:space="preserve"> AutoScroll_Do in PRG9.</w:t>
+      </w:r>
     </w:p>
     <w:p>
       <w:pPr>
@@ -305,6 +338,7 @@
     <w:p/>
     <w:p>
       <w:r>
+        <w:lastRenderedPageBreak/>
         <w:t>PRG24 has large area of code labeled as copied from PRG22 in error. As this is unused and looks to be several hundred bytes, should be repurposable</w:t>
       </w:r>
       <w:r>
@@ -339,7 +373,6 @@
     </w:p>
     <w:p>
       <w:r>
-        <w:lastRenderedPageBreak/>
         <w:t>Only enforce decel if on ground</w:t>
       </w:r>
       <w:r>
@@ -509,6 +542,7 @@
     </w:p>
     <w:p>
       <w:r>
+        <w:lastRenderedPageBreak/>
         <w:t xml:space="preserve">-Title screen – loaded in </w:t>
       </w:r>
       <w:r>
@@ -539,7 +573,6 @@
     </w:p>
     <w:p>
       <w:r>
-        <w:lastRenderedPageBreak/>
         <w:tab/>
         <w:t xml:space="preserve">-P-wing </w:t>
       </w:r>
@@ -773,6 +806,7 @@
           <w:b/>
           <w:bCs/>
         </w:rPr>
+        <w:lastRenderedPageBreak/>
         <w:t>-Pseudocode</w:t>
       </w:r>
     </w:p>
@@ -805,7 +839,6 @@
     </w:p>
     <w:p>
       <w:r>
-        <w:lastRenderedPageBreak/>
         <w:t xml:space="preserve">Code in PRG8. </w:t>
       </w:r>
       <w:r>
@@ -1059,6 +1092,7 @@
           <w:b/>
           <w:bCs/>
         </w:rPr>
+        <w:lastRenderedPageBreak/>
         <w:tab/>
       </w:r>
       <w:r>
@@ -1097,7 +1131,6 @@
     </w:p>
     <w:p>
       <w:r>
-        <w:lastRenderedPageBreak/>
         <w:tab/>
       </w:r>
       <w:r>

</xml_diff>

<commit_message>
coin palette fixed (sort of)
</commit_message>
<xml_diff>
--- a/notes.docx
+++ b/notes.docx
@@ -126,24 +126,57 @@
       <w:pPr>
         <w:pStyle w:val="ListParagraph"/>
         <w:numPr>
-          <w:ilvl w:val="0"/>
+          <w:ilvl w:val="1"/>
           <w:numId w:val="2"/>
         </w:numPr>
       </w:pPr>
       <w:r>
-        <w:t>Coins are not eaten while you have a Starman active</w:t>
-      </w:r>
-      <w:r>
-        <w:t xml:space="preserve">, </w:t>
-      </w:r>
-      <w:r>
-        <w:t>hopefully somewhat</w:t>
-      </w:r>
-      <w:r>
-        <w:t xml:space="preserve"> de-nerfing that item.</w:t>
-      </w:r>
-      <w:r>
-        <w:t xml:space="preserve"> Also duration is longer.</w:t>
+        <w:t>10-coin item can be gold coin, 20</w:t>
+      </w:r>
+      <w:r>
+        <w:t>-</w:t>
+      </w:r>
+      <w:r>
+        <w:t xml:space="preserve">coin </w:t>
+      </w:r>
+      <w:r>
+        <w:t xml:space="preserve">(25?) </w:t>
+      </w:r>
+      <w:r>
+        <w:t>item can be green – reference to the mysterious/intriguing green coins from the ACE run!</w:t>
+      </w:r>
+    </w:p>
+    <w:p>
+      <w:pPr>
+        <w:pStyle w:val="ListParagraph"/>
+        <w:numPr>
+          <w:ilvl w:val="1"/>
+          <w:numId w:val="2"/>
+        </w:numPr>
+      </w:pPr>
+      <w:r>
+        <w:t>? 1-up mushrooms give 5 coins</w:t>
+      </w:r>
+    </w:p>
+    <w:p>
+      <w:pPr>
+        <w:pStyle w:val="ListParagraph"/>
+        <w:numPr>
+          <w:ilvl w:val="1"/>
+          <w:numId w:val="2"/>
+        </w:numPr>
+      </w:pPr>
+      <w:r>
+        <w:t>? end card bonuses</w:t>
+      </w:r>
+      <w:r>
+        <w:t xml:space="preserve"> do something?</w:t>
+      </w:r>
+      <w:r>
+        <w:t xml:space="preserve"> Eliminate big extra fanfare…</w:t>
+      </w:r>
+      <w:r>
+        <w:t>can then claim all that code</w:t>
       </w:r>
     </w:p>
     <w:p>
@@ -155,22 +188,19 @@
         </w:numPr>
       </w:pPr>
       <w:r>
-        <w:t xml:space="preserve">To encourage warpless play, </w:t>
-      </w:r>
-      <w:r>
-        <w:t xml:space="preserve">the mechanic that enables World 2 early hammer has been removed (hammer brothers may end </w:t>
-      </w:r>
-      <w:r>
-        <w:t xml:space="preserve">their map </w:t>
-      </w:r>
-      <w:r>
-        <w:t>movement</w:t>
-      </w:r>
-      <w:r>
-        <w:t>s</w:t>
-      </w:r>
-      <w:r>
-        <w:t xml:space="preserve"> on top of each other).</w:t>
+        <w:t>Coins are not eaten while you have a Starman active</w:t>
+      </w:r>
+      <w:r>
+        <w:t xml:space="preserve">, </w:t>
+      </w:r>
+      <w:r>
+        <w:t>hopefully somewhat</w:t>
+      </w:r>
+      <w:r>
+        <w:t xml:space="preserve"> de-nerfing that item.</w:t>
+      </w:r>
+      <w:r>
+        <w:t xml:space="preserve"> Also duration is longer.</w:t>
       </w:r>
     </w:p>
     <w:p>
@@ -182,10 +212,22 @@
         </w:numPr>
       </w:pPr>
       <w:r>
-        <w:t>To encourage speed running, there is no auto-scrolling: all levels scroll normally.</w:t>
-      </w:r>
-      <w:r>
-        <w:t xml:space="preserve"> AutoScroll_Do in PRG9.</w:t>
+        <w:t xml:space="preserve">To encourage warpless play, </w:t>
+      </w:r>
+      <w:r>
+        <w:t xml:space="preserve">the mechanic that enables World 2 early hammer has been removed (hammer brothers may end </w:t>
+      </w:r>
+      <w:r>
+        <w:t xml:space="preserve">their map </w:t>
+      </w:r>
+      <w:r>
+        <w:t>movement</w:t>
+      </w:r>
+      <w:r>
+        <w:t>s</w:t>
+      </w:r>
+      <w:r>
+        <w:t xml:space="preserve"> on top of each other).</w:t>
       </w:r>
     </w:p>
     <w:p>
@@ -197,31 +239,10 @@
         </w:numPr>
       </w:pPr>
       <w:r>
-        <w:t xml:space="preserve">3 </w:t>
-      </w:r>
-      <w:r>
-        <w:t>Difficult</w:t>
-      </w:r>
-      <w:r>
-        <w:t>y</w:t>
-      </w:r>
-      <w:r>
-        <w:t xml:space="preserve"> levels – faster/slow coin drainage</w:t>
-      </w:r>
-      <w:r>
-        <w:t xml:space="preserve"> – </w:t>
-      </w:r>
-      <w:r>
-        <w:t>Goomba</w:t>
-      </w:r>
-      <w:r>
-        <w:t xml:space="preserve">, </w:t>
-      </w:r>
-      <w:r>
-        <w:t>Lakitu</w:t>
-      </w:r>
-      <w:r>
-        <w:t>, Bowser?</w:t>
+        <w:t>To encourage speed running, there is no auto-scrolling: all levels scroll normally.</w:t>
+      </w:r>
+      <w:r>
+        <w:t xml:space="preserve"> AutoScroll_Do in PRG9.</w:t>
       </w:r>
     </w:p>
     <w:p>
@@ -233,6 +254,42 @@
         </w:numPr>
       </w:pPr>
       <w:r>
+        <w:t xml:space="preserve">3 </w:t>
+      </w:r>
+      <w:r>
+        <w:t>Difficult</w:t>
+      </w:r>
+      <w:r>
+        <w:t>y</w:t>
+      </w:r>
+      <w:r>
+        <w:t xml:space="preserve"> levels – faster/slow coin drainage</w:t>
+      </w:r>
+      <w:r>
+        <w:t xml:space="preserve"> – </w:t>
+      </w:r>
+      <w:r>
+        <w:t>Goomba</w:t>
+      </w:r>
+      <w:r>
+        <w:t xml:space="preserve">, </w:t>
+      </w:r>
+      <w:r>
+        <w:t>Lakitu</w:t>
+      </w:r>
+      <w:r>
+        <w:t>, Bowser?</w:t>
+      </w:r>
+    </w:p>
+    <w:p>
+      <w:pPr>
+        <w:pStyle w:val="ListParagraph"/>
+        <w:numPr>
+          <w:ilvl w:val="0"/>
+          <w:numId w:val="2"/>
+        </w:numPr>
+      </w:pPr>
+      <w:r>
         <w:t>Question: Reset coins to initial value when new World entered?</w:t>
       </w:r>
     </w:p>
@@ -324,6 +381,7 @@
         <w:pStyle w:val="Heading1"/>
       </w:pPr>
       <w:r>
+        <w:lastRenderedPageBreak/>
         <w:t>Where to put Code</w:t>
       </w:r>
     </w:p>
@@ -338,7 +396,6 @@
     <w:p/>
     <w:p>
       <w:r>
-        <w:lastRenderedPageBreak/>
         <w:t>PRG24 has large area of code labeled as copied from PRG22 in error. As this is unused and looks to be several hundred bytes, should be repurposable</w:t>
       </w:r>
       <w:r>
@@ -532,6 +589,7 @@
         <w:pStyle w:val="Heading1"/>
       </w:pPr>
       <w:r>
+        <w:lastRenderedPageBreak/>
         <w:t>Graphics Editing</w:t>
       </w:r>
     </w:p>
@@ -542,7 +600,6 @@
     </w:p>
     <w:p>
       <w:r>
-        <w:lastRenderedPageBreak/>
         <w:t xml:space="preserve">-Title screen – loaded in </w:t>
       </w:r>
       <w:r>
@@ -596,11 +653,140 @@
       </w:r>
     </w:p>
     <w:p>
-      <w:r>
-        <w:tab/>
-        <w:t>-</w:t>
-      </w:r>
-    </w:p>
+      <w:pPr>
+        <w:pStyle w:val="Heading2"/>
+      </w:pPr>
+      <w:r>
+        <w:t>Sprite Editing</w:t>
+      </w:r>
+    </w:p>
+    <w:p/>
+    <w:p>
+      <w:r>
+        <w:t>Sprite Attribute Flags</w:t>
+      </w:r>
+    </w:p>
+    <w:p>
+      <w:r>
+        <w:t>Bit #</w:t>
+      </w:r>
+      <w:r>
+        <w:tab/>
+        <w:t>Purpose</w:t>
+      </w:r>
+    </w:p>
+    <w:p>
+      <w:r>
+        <w:t>7</w:t>
+      </w:r>
+      <w:r>
+        <w:tab/>
+        <w:t>Flips sprite vertically (if "1")</w:t>
+      </w:r>
+    </w:p>
+    <w:p>
+      <w:r>
+        <w:t>6</w:t>
+      </w:r>
+      <w:r>
+        <w:tab/>
+        <w:t>Flips sprite horizontally (if "1")</w:t>
+      </w:r>
+    </w:p>
+    <w:p>
+      <w:r>
+        <w:t>5</w:t>
+      </w:r>
+      <w:r>
+        <w:tab/>
+        <w:t>Sprite priority (behind background if "1")</w:t>
+      </w:r>
+    </w:p>
+    <w:p>
+      <w:r>
+        <w:t>4-2</w:t>
+      </w:r>
+      <w:r>
+        <w:tab/>
+        <w:t>Not used</w:t>
+      </w:r>
+    </w:p>
+    <w:p>
+      <w:pPr>
+        <w:pStyle w:val="ListParagraph"/>
+        <w:numPr>
+          <w:ilvl w:val="0"/>
+          <w:numId w:val="4"/>
+        </w:numPr>
+      </w:pPr>
+      <w:r>
+        <w:t>Palette for sprite</w:t>
+      </w:r>
+    </w:p>
+    <w:p>
+      <w:r>
+        <w:t xml:space="preserve">Awesome site: </w:t>
+      </w:r>
+      <w:r>
+        <w:t>https://famicom.party/book/10-spritegraphics/</w:t>
+      </w:r>
+    </w:p>
+    <w:p>
+      <w:pPr>
+        <w:pStyle w:val="ListParagraph"/>
+      </w:pPr>
+    </w:p>
+    <w:p>
+      <w:r>
+        <w:t>Palettes for World Map items – PRG2 (Toad House), PRG26 (Open inventory to use item)</w:t>
+      </w:r>
+    </w:p>
+    <w:p>
+      <w:r>
+        <w:t>ToadItem_PalPerItem</w:t>
+      </w:r>
+      <w:r>
+        <w:t>, defined in PRG0, single byte per item…</w:t>
+      </w:r>
+    </w:p>
+    <w:p>
+      <w:r>
+        <w:t>CHR 5 = Sprite for coin item in letter</w:t>
+      </w:r>
+    </w:p>
+    <w:p>
+      <w:r>
+        <w:t xml:space="preserve">CHR 92 = Sprite for coin item </w:t>
+      </w:r>
+      <w:r>
+        <w:t>in transit to inventory</w:t>
+      </w:r>
+    </w:p>
+    <w:p>
+      <w:r>
+        <w:t xml:space="preserve">CHR x = Sprite for coin item </w:t>
+      </w:r>
+      <w:r>
+        <w:t>when selected</w:t>
+      </w:r>
+    </w:p>
+    <w:p>
+      <w:pPr>
+        <w:pStyle w:val="Heading1"/>
+      </w:pPr>
+      <w:r>
+        <w:t>Mario/Luigi</w:t>
+      </w:r>
+    </w:p>
+    <w:p>
+      <w:r>
+        <w:t xml:space="preserve">Which is determined by variable </w:t>
+      </w:r>
+      <w:r>
+        <w:t>Player_Current</w:t>
+      </w:r>
+    </w:p>
+    <w:p/>
     <w:p>
       <w:pPr>
         <w:pStyle w:val="Heading1"/>
@@ -630,6 +816,7 @@
         </w:numPr>
       </w:pPr>
       <w:r>
+        <w:lastRenderedPageBreak/>
         <w:t>Sliding strat can become attractive if much faster than available coins for running strat</w:t>
       </w:r>
     </w:p>
@@ -806,7 +993,6 @@
           <w:b/>
           <w:bCs/>
         </w:rPr>
-        <w:lastRenderedPageBreak/>
         <w:t>-Pseudocode</w:t>
       </w:r>
     </w:p>
@@ -874,6 +1060,7 @@
     <w:p/>
     <w:p>
       <w:r>
+        <w:lastRenderedPageBreak/>
         <w:t xml:space="preserve">-Prototype with Lua script: </w:t>
       </w:r>
     </w:p>
@@ -1092,84 +1279,84 @@
           <w:b/>
           <w:bCs/>
         </w:rPr>
+        <w:tab/>
+      </w:r>
+      <w:r>
+        <w:t xml:space="preserve">-Idea: </w:t>
+      </w:r>
+      <w:r>
+        <w:t xml:space="preserve">reduce </w:t>
+      </w:r>
+      <w:r>
+        <w:t>by jumps, fireballs, etc.</w:t>
+      </w:r>
+      <w:r>
+        <w:t xml:space="preserve"> </w:t>
+      </w:r>
+      <w:r>
+        <w:sym w:font="Wingdings" w:char="F0E0"/>
+      </w:r>
+      <w:r>
+        <w:t xml:space="preserve"> more strats, great if you can fly, have to choose between fire/jumps for BoomBoom kills, etc.</w:t>
+      </w:r>
+    </w:p>
+    <w:p>
+      <w:r>
+        <w:tab/>
+      </w:r>
+      <w:r>
+        <w:tab/>
+        <w:t>-perhaps ½ coin per jump, fireball</w:t>
+      </w:r>
+      <w:r>
+        <w:t>, hammer, tail-flip</w:t>
+      </w:r>
+      <w:r>
+        <w:t>; that makes benefit to jump for single-coin q’s…</w:t>
+      </w:r>
+    </w:p>
+    <w:p>
+      <w:r>
+        <w:tab/>
+      </w:r>
+      <w:r>
+        <w:tab/>
+        <w:t>-to allow celebrations, exempt activities at the end of a boss screen, e.g. when hammer falls offscreen and waiting for treasure chest</w:t>
+      </w:r>
+    </w:p>
+    <w:p>
+      <w:r>
+        <w:tab/>
+        <w:t>-</w:t>
+      </w:r>
+      <w:r>
+        <w:t xml:space="preserve">Idea: </w:t>
+      </w:r>
+      <w:r>
+        <w:t>Reduce coin based on progress</w:t>
+      </w:r>
+      <w:r>
+        <w:t xml:space="preserve"> only on orientation of level, e.g. horizontal by default, vertical if Level7Vertical is true</w:t>
+      </w:r>
+    </w:p>
+    <w:p>
+      <w:r>
+        <w:tab/>
+      </w:r>
+      <w:r>
+        <w:tab/>
+        <w:t>-Implication is that vertical movement not penalized, may affect optimum routes</w:t>
+      </w:r>
+    </w:p>
+    <w:p>
+      <w:r>
+        <w:tab/>
+        <w:t>-Implement</w:t>
+      </w:r>
+    </w:p>
+    <w:p>
+      <w:r>
         <w:lastRenderedPageBreak/>
-        <w:tab/>
-      </w:r>
-      <w:r>
-        <w:t xml:space="preserve">-Idea: </w:t>
-      </w:r>
-      <w:r>
-        <w:t xml:space="preserve">reduce </w:t>
-      </w:r>
-      <w:r>
-        <w:t>by jumps, fireballs, etc.</w:t>
-      </w:r>
-      <w:r>
-        <w:t xml:space="preserve"> </w:t>
-      </w:r>
-      <w:r>
-        <w:sym w:font="Wingdings" w:char="F0E0"/>
-      </w:r>
-      <w:r>
-        <w:t xml:space="preserve"> more strats, great if you can fly, have to choose between fire/jumps for BoomBoom kills, etc.</w:t>
-      </w:r>
-    </w:p>
-    <w:p>
-      <w:r>
-        <w:tab/>
-      </w:r>
-      <w:r>
-        <w:tab/>
-        <w:t>-perhaps ½ coin per jump, fireball</w:t>
-      </w:r>
-      <w:r>
-        <w:t>, hammer, tail-flip</w:t>
-      </w:r>
-      <w:r>
-        <w:t>; that makes benefit to jump for single-coin q’s…</w:t>
-      </w:r>
-    </w:p>
-    <w:p>
-      <w:r>
-        <w:tab/>
-      </w:r>
-      <w:r>
-        <w:tab/>
-        <w:t>-to allow celebrations, exempt activities at the end of a boss screen, e.g. when hammer falls offscreen and waiting for treasure chest</w:t>
-      </w:r>
-    </w:p>
-    <w:p>
-      <w:r>
-        <w:tab/>
-        <w:t>-</w:t>
-      </w:r>
-      <w:r>
-        <w:t xml:space="preserve">Idea: </w:t>
-      </w:r>
-      <w:r>
-        <w:t>Reduce coin based on progress</w:t>
-      </w:r>
-      <w:r>
-        <w:t xml:space="preserve"> only on orientation of level, e.g. horizontal by default, vertical if Level7Vertical is true</w:t>
-      </w:r>
-    </w:p>
-    <w:p>
-      <w:r>
-        <w:tab/>
-      </w:r>
-      <w:r>
-        <w:tab/>
-        <w:t>-Implication is that vertical movement not penalized, may affect optimum routes</w:t>
-      </w:r>
-    </w:p>
-    <w:p>
-      <w:r>
-        <w:tab/>
-        <w:t>-Implement</w:t>
-      </w:r>
-    </w:p>
-    <w:p>
-      <w:r>
         <w:tab/>
       </w:r>
       <w:r>
@@ -1326,6 +1513,119 @@
     </w:lvl>
   </w:abstractNum>
   <w:abstractNum w:abstractNumId="1" w15:restartNumberingAfterBreak="0">
+    <w:nsid w:val="291D6AC8"/>
+    <w:multiLevelType w:val="multilevel"/>
+    <w:tmpl w:val="7DE06F82"/>
+    <w:lvl w:ilvl="0">
+      <w:start w:val="1"/>
+      <w:numFmt w:val="decimal"/>
+      <w:lvlText w:val="%1-0"/>
+      <w:lvlJc w:val="left"/>
+      <w:pPr>
+        <w:ind w:left="720" w:hanging="720"/>
+      </w:pPr>
+      <w:rPr>
+        <w:rFonts w:hint="default"/>
+      </w:rPr>
+    </w:lvl>
+    <w:lvl w:ilvl="1">
+      <w:start w:val="1"/>
+      <w:numFmt w:val="decimal"/>
+      <w:lvlText w:val="%1-%2"/>
+      <w:lvlJc w:val="left"/>
+      <w:pPr>
+        <w:ind w:left="1440" w:hanging="720"/>
+      </w:pPr>
+      <w:rPr>
+        <w:rFonts w:hint="default"/>
+      </w:rPr>
+    </w:lvl>
+    <w:lvl w:ilvl="2">
+      <w:start w:val="1"/>
+      <w:numFmt w:val="decimal"/>
+      <w:lvlText w:val="%1-%2.%3"/>
+      <w:lvlJc w:val="left"/>
+      <w:pPr>
+        <w:ind w:left="2160" w:hanging="720"/>
+      </w:pPr>
+      <w:rPr>
+        <w:rFonts w:hint="default"/>
+      </w:rPr>
+    </w:lvl>
+    <w:lvl w:ilvl="3">
+      <w:start w:val="1"/>
+      <w:numFmt w:val="decimal"/>
+      <w:lvlText w:val="%1-%2.%3.%4"/>
+      <w:lvlJc w:val="left"/>
+      <w:pPr>
+        <w:ind w:left="2880" w:hanging="720"/>
+      </w:pPr>
+      <w:rPr>
+        <w:rFonts w:hint="default"/>
+      </w:rPr>
+    </w:lvl>
+    <w:lvl w:ilvl="4">
+      <w:start w:val="1"/>
+      <w:numFmt w:val="decimal"/>
+      <w:lvlText w:val="%1-%2.%3.%4.%5"/>
+      <w:lvlJc w:val="left"/>
+      <w:pPr>
+        <w:ind w:left="3960" w:hanging="1080"/>
+      </w:pPr>
+      <w:rPr>
+        <w:rFonts w:hint="default"/>
+      </w:rPr>
+    </w:lvl>
+    <w:lvl w:ilvl="5">
+      <w:start w:val="1"/>
+      <w:numFmt w:val="decimal"/>
+      <w:lvlText w:val="%1-%2.%3.%4.%5.%6"/>
+      <w:lvlJc w:val="left"/>
+      <w:pPr>
+        <w:ind w:left="4680" w:hanging="1080"/>
+      </w:pPr>
+      <w:rPr>
+        <w:rFonts w:hint="default"/>
+      </w:rPr>
+    </w:lvl>
+    <w:lvl w:ilvl="6">
+      <w:start w:val="1"/>
+      <w:numFmt w:val="decimal"/>
+      <w:lvlText w:val="%1-%2.%3.%4.%5.%6.%7"/>
+      <w:lvlJc w:val="left"/>
+      <w:pPr>
+        <w:ind w:left="5760" w:hanging="1440"/>
+      </w:pPr>
+      <w:rPr>
+        <w:rFonts w:hint="default"/>
+      </w:rPr>
+    </w:lvl>
+    <w:lvl w:ilvl="7">
+      <w:start w:val="1"/>
+      <w:numFmt w:val="decimal"/>
+      <w:lvlText w:val="%1-%2.%3.%4.%5.%6.%7.%8"/>
+      <w:lvlJc w:val="left"/>
+      <w:pPr>
+        <w:ind w:left="6480" w:hanging="1440"/>
+      </w:pPr>
+      <w:rPr>
+        <w:rFonts w:hint="default"/>
+      </w:rPr>
+    </w:lvl>
+    <w:lvl w:ilvl="8">
+      <w:start w:val="1"/>
+      <w:numFmt w:val="decimal"/>
+      <w:lvlText w:val="%1-%2.%3.%4.%5.%6.%7.%8.%9"/>
+      <w:lvlJc w:val="left"/>
+      <w:pPr>
+        <w:ind w:left="7560" w:hanging="1800"/>
+      </w:pPr>
+      <w:rPr>
+        <w:rFonts w:hint="default"/>
+      </w:rPr>
+    </w:lvl>
+  </w:abstractNum>
+  <w:abstractNum w:abstractNumId="2" w15:restartNumberingAfterBreak="0">
     <w:nsid w:val="477B0AE8"/>
     <w:multiLevelType w:val="hybridMultilevel"/>
     <w:tmpl w:val="308A8C10"/>
@@ -1438,7 +1738,7 @@
       </w:rPr>
     </w:lvl>
   </w:abstractNum>
-  <w:abstractNum w:abstractNumId="2" w15:restartNumberingAfterBreak="0">
+  <w:abstractNum w:abstractNumId="3" w15:restartNumberingAfterBreak="0">
     <w:nsid w:val="53175E80"/>
     <w:multiLevelType w:val="hybridMultilevel"/>
     <w:tmpl w:val="33D6EC14"/>
@@ -1555,9 +1855,12 @@
     <w:abstractNumId w:val="0"/>
   </w:num>
   <w:num w:numId="2" w16cid:durableId="730083302">
+    <w:abstractNumId w:val="3"/>
+  </w:num>
+  <w:num w:numId="3" w16cid:durableId="58090180">
     <w:abstractNumId w:val="2"/>
   </w:num>
-  <w:num w:numId="3" w16cid:durableId="58090180">
+  <w:num w:numId="4" w16cid:durableId="479926299">
     <w:abstractNumId w:val="1"/>
   </w:num>
 </w:numbering>

</xml_diff>

<commit_message>
replaced anchor graphics with Kuribo's shoe!
</commit_message>
<xml_diff>
--- a/notes.docx
+++ b/notes.docx
@@ -244,6 +244,12 @@
       <w:r>
         <w:t xml:space="preserve"> AutoScroll_Do in PRG9.</w:t>
       </w:r>
+      <w:r>
+        <w:t xml:space="preserve"> Should perhaps replace the P-speed-only vertical scroll logic with open vertical scrolling</w:t>
+      </w:r>
+      <w:r>
+        <w:t>, as we don’t have the same P-speed mechanic now.</w:t>
+      </w:r>
     </w:p>
     <w:p>
       <w:pPr>
@@ -291,6 +297,257 @@
       </w:pPr>
       <w:r>
         <w:t>Question: Reset coins to initial value when new World entered?</w:t>
+      </w:r>
+      <w:r>
+        <w:t xml:space="preserve"> </w:t>
+      </w:r>
+      <w:r>
+        <w:rPr>
+          <w:b/>
+          <w:bCs/>
+        </w:rPr>
+        <w:t>Could be levels set for each World/difficulty level.</w:t>
+      </w:r>
+      <w:r>
+        <w:rPr>
+          <w:b/>
+          <w:bCs/>
+        </w:rPr>
+        <w:t xml:space="preserve"> </w:t>
+      </w:r>
+      <w:r>
+        <w:t>This would enhance value of the Hustle Coin</w:t>
+      </w:r>
+      <w:r>
+        <w:t>s</w:t>
+      </w:r>
+      <w:r>
+        <w:t>, which can be used at any time.</w:t>
+      </w:r>
+    </w:p>
+    <w:p>
+      <w:pPr>
+        <w:pStyle w:val="ListParagraph"/>
+        <w:numPr>
+          <w:ilvl w:val="0"/>
+          <w:numId w:val="2"/>
+        </w:numPr>
+        <w:rPr>
+          <w:b/>
+          <w:bCs/>
+        </w:rPr>
+      </w:pPr>
+      <w:r>
+        <w:rPr>
+          <w:b/>
+          <w:bCs/>
+        </w:rPr>
+        <w:t>Mini Games</w:t>
+      </w:r>
+    </w:p>
+    <w:p>
+      <w:pPr>
+        <w:pStyle w:val="ListParagraph"/>
+        <w:numPr>
+          <w:ilvl w:val="1"/>
+          <w:numId w:val="2"/>
+        </w:numPr>
+      </w:pPr>
+      <w:r>
+        <w:rPr>
+          <w:b/>
+          <w:bCs/>
+        </w:rPr>
+        <w:t>Toad Houses</w:t>
+      </w:r>
+      <w:r>
+        <w:t xml:space="preserve"> – not worth it timewise for just about any item, but could make them more worthwhile by just giving power-up when A pressed on World Map, can play power-up sound, briefly show item visually, and that’s it – one second</w:t>
+      </w:r>
+      <w:r>
+        <w:t xml:space="preserve"> instead of 10!!!</w:t>
+      </w:r>
+    </w:p>
+    <w:p>
+      <w:pPr>
+        <w:pStyle w:val="ListParagraph"/>
+        <w:numPr>
+          <w:ilvl w:val="1"/>
+          <w:numId w:val="2"/>
+        </w:numPr>
+        <w:rPr>
+          <w:b/>
+          <w:bCs/>
+        </w:rPr>
+      </w:pPr>
+      <w:r>
+        <w:rPr>
+          <w:b/>
+          <w:bCs/>
+        </w:rPr>
+        <w:t>N-Spade Game</w:t>
+      </w:r>
+    </w:p>
+    <w:p>
+      <w:pPr>
+        <w:pStyle w:val="ListParagraph"/>
+        <w:numPr>
+          <w:ilvl w:val="1"/>
+          <w:numId w:val="2"/>
+        </w:numPr>
+      </w:pPr>
+      <w:r>
+        <w:rPr>
+          <w:b/>
+          <w:bCs/>
+        </w:rPr>
+        <w:t>Spade Game</w:t>
+      </w:r>
+    </w:p>
+    <w:p>
+      <w:pPr>
+        <w:pStyle w:val="ListParagraph"/>
+        <w:numPr>
+          <w:ilvl w:val="1"/>
+          <w:numId w:val="2"/>
+        </w:numPr>
+      </w:pPr>
+      <w:r>
+        <w:rPr>
+          <w:b/>
+          <w:bCs/>
+        </w:rPr>
+        <w:t>White Toad House</w:t>
+      </w:r>
+    </w:p>
+    <w:p>
+      <w:pPr>
+        <w:pStyle w:val="ListParagraph"/>
+        <w:numPr>
+          <w:ilvl w:val="1"/>
+          <w:numId w:val="2"/>
+        </w:numPr>
+      </w:pPr>
+      <w:r>
+        <w:rPr>
+          <w:b/>
+          <w:bCs/>
+        </w:rPr>
+        <w:lastRenderedPageBreak/>
+        <w:t xml:space="preserve">Coin Ship – </w:t>
+      </w:r>
+      <w:r>
+        <w:t xml:space="preserve">Make these actually good. </w:t>
+      </w:r>
+    </w:p>
+    <w:p>
+      <w:pPr>
+        <w:pStyle w:val="ListParagraph"/>
+        <w:numPr>
+          <w:ilvl w:val="0"/>
+          <w:numId w:val="2"/>
+        </w:numPr>
+      </w:pPr>
+      <w:r>
+        <w:t>Coin collection mechanics:</w:t>
+      </w:r>
+    </w:p>
+    <w:p>
+      <w:pPr>
+        <w:pStyle w:val="ListParagraph"/>
+        <w:numPr>
+          <w:ilvl w:val="1"/>
+          <w:numId w:val="2"/>
+        </w:numPr>
+      </w:pPr>
+      <w:r>
+        <w:t>Coins_Earned</w:t>
+      </w:r>
+      <w:r>
+        <w:t xml:space="preserve"> – buffer of coins earned on a turn.</w:t>
+      </w:r>
+    </w:p>
+    <w:p>
+      <w:pPr>
+        <w:pStyle w:val="ListParagraph"/>
+        <w:numPr>
+          <w:ilvl w:val="1"/>
+          <w:numId w:val="2"/>
+        </w:numPr>
+      </w:pPr>
+      <w:r>
+        <w:t>Coins_ThisLevel</w:t>
+      </w:r>
+      <w:r>
+        <w:tab/>
+      </w:r>
+      <w:r>
+        <w:t xml:space="preserve"> - per-level; used to drive special white houses, but this could be expanded for Coin Hustle!</w:t>
+      </w:r>
+    </w:p>
+    <w:p>
+      <w:pPr>
+        <w:pStyle w:val="ListParagraph"/>
+        <w:numPr>
+          <w:ilvl w:val="1"/>
+          <w:numId w:val="2"/>
+        </w:numPr>
+      </w:pPr>
+      <w:r>
+        <w:t>PRG8 – various regular-gameplay coin collections, e.g. coin above bounceable block</w:t>
+      </w:r>
+    </w:p>
+    <w:p>
+      <w:pPr>
+        <w:pStyle w:val="ListParagraph"/>
+        <w:numPr>
+          <w:ilvl w:val="1"/>
+          <w:numId w:val="2"/>
+        </w:numPr>
+      </w:pPr>
+      <w:r>
+        <w:t xml:space="preserve">PRG26 -- </w:t>
+      </w:r>
+      <w:r>
+        <w:t>StatusBar_Fill_Coins</w:t>
+      </w:r>
+      <w:r>
+        <w:t xml:space="preserve"> – updates status bar and issues 1-ups</w:t>
+      </w:r>
+    </w:p>
+    <w:p>
+      <w:pPr>
+        <w:pStyle w:val="ListParagraph"/>
+        <w:numPr>
+          <w:ilvl w:val="1"/>
+          <w:numId w:val="2"/>
+        </w:numPr>
+      </w:pPr>
+      <w:r>
+        <w:t>PRG2 – Giant block coin (no per level here)</w:t>
+      </w:r>
+    </w:p>
+    <w:p>
+      <w:pPr>
+        <w:pStyle w:val="ListParagraph"/>
+        <w:numPr>
+          <w:ilvl w:val="1"/>
+          <w:numId w:val="2"/>
+        </w:numPr>
+      </w:pPr>
+      <w:r>
+        <w:t>PRG7 – Special obj to show coin from block</w:t>
+      </w:r>
+    </w:p>
+    <w:p>
+      <w:pPr>
+        <w:pStyle w:val="ListParagraph"/>
+        <w:numPr>
+          <w:ilvl w:val="1"/>
+          <w:numId w:val="2"/>
+        </w:numPr>
+      </w:pPr>
+      <w:r>
+        <w:t>PRG22 – N Spade game, coin items code!</w:t>
       </w:r>
     </w:p>
     <w:p>
@@ -310,7 +567,37 @@
         </w:numPr>
       </w:pPr>
       <w:r>
-        <w:t>Star – duration doubled, coins not eaten while active</w:t>
+        <w:t>Star – duration doubled</w:t>
+      </w:r>
+      <w:r>
+        <w:t xml:space="preserve"> (?)</w:t>
+      </w:r>
+      <w:r>
+        <w:t>, coins not eaten while active</w:t>
+      </w:r>
+      <w:r>
+        <w:t xml:space="preserve">. </w:t>
+      </w:r>
+      <w:r>
+        <w:rPr>
+          <w:b/>
+          <w:bCs/>
+        </w:rPr>
+        <w:t>Instead of duration double, maybe have max speed regardless of coinage?</w:t>
+      </w:r>
+      <w:r>
+        <w:rPr>
+          <w:b/>
+          <w:bCs/>
+        </w:rPr>
+        <w:t xml:space="preserve"> Or maybe in addition? </w:t>
+      </w:r>
+      <w:r>
+        <w:rPr>
+          <w:b/>
+          <w:bCs/>
+        </w:rPr>
+        <w:t>Maybe no flying slowdown while active?</w:t>
       </w:r>
     </w:p>
     <w:p>
@@ -324,6 +611,9 @@
       <w:r>
         <w:t>Leaf/Tanooki – Can always fly while suit is active</w:t>
       </w:r>
+      <w:r>
+        <w:t>. ? Special power for Tanooki, e.g. Star last longer, less speed decel, etc?</w:t>
+      </w:r>
     </w:p>
     <w:p>
       <w:pPr>
@@ -378,10 +668,66 @@
     </w:p>
     <w:p>
       <w:pPr>
+        <w:pStyle w:val="ListParagraph"/>
+        <w:numPr>
+          <w:ilvl w:val="1"/>
+          <w:numId w:val="2"/>
+        </w:numPr>
+      </w:pPr>
+      <w:r>
+        <w:t>CHR 11, 6 sprites, two extra for side with turning key thingy</w:t>
+      </w:r>
+    </w:p>
+    <w:p>
+      <w:pPr>
+        <w:pStyle w:val="ListParagraph"/>
+        <w:numPr>
+          <w:ilvl w:val="0"/>
+          <w:numId w:val="2"/>
+        </w:numPr>
+      </w:pPr>
+      <w:r>
+        <w:t xml:space="preserve">Frog – Faster, speed 32, 48? </w:t>
+      </w:r>
+      <w:r>
+        <w:t>Make available earlier</w:t>
+      </w:r>
+      <w:r>
+        <w:t>, encourage use in W3.</w:t>
+      </w:r>
+      <w:r>
+        <w:t xml:space="preserve"> Also – jump </w:t>
+      </w:r>
+      <w:r>
+        <w:t xml:space="preserve">MUCH </w:t>
+      </w:r>
+      <w:r>
+        <w:t>HIGHER</w:t>
+      </w:r>
+      <w:r>
+        <w:t xml:space="preserve"> regardless of speed - </w:t>
+      </w:r>
+      <w:r>
+        <w:t>it’s a FROG!!!</w:t>
+      </w:r>
+    </w:p>
+    <w:p>
+      <w:pPr>
+        <w:pStyle w:val="ListParagraph"/>
+        <w:numPr>
+          <w:ilvl w:val="0"/>
+          <w:numId w:val="2"/>
+        </w:numPr>
+      </w:pPr>
+      <w:r>
+        <w:t>Hammer – maybe slight expand</w:t>
+      </w:r>
+    </w:p>
+    <w:p>
+      <w:pPr>
         <w:pStyle w:val="Heading1"/>
       </w:pPr>
       <w:r>
-        <w:lastRenderedPageBreak/>
         <w:t>Where to put Code</w:t>
       </w:r>
     </w:p>
@@ -453,6 +799,7 @@
     </w:p>
     <w:p>
       <w:r>
+        <w:lastRenderedPageBreak/>
         <w:t>Either of these should be enough to bank switch for PRG24 and then JSR to a function over there!</w:t>
       </w:r>
       <w:r>
@@ -589,94 +936,94 @@
         <w:pStyle w:val="Heading1"/>
       </w:pPr>
       <w:r>
+        <w:t>Graphics Editing</w:t>
+      </w:r>
+    </w:p>
+    <w:p>
+      <w:r>
+        <w:t>-GIMP can edit .pcx files in CHR directory, which (should) then be assembled into ROM!</w:t>
+      </w:r>
+    </w:p>
+    <w:p>
+      <w:r>
+        <w:t xml:space="preserve">-Title screen – loaded in </w:t>
+      </w:r>
+      <w:r>
+        <w:t>Do_Title_Screen</w:t>
+      </w:r>
+      <w:r>
+        <w:t xml:space="preserve"> in PRG24, some resetting/clearing code in PRG30</w:t>
+      </w:r>
+      <w:r>
+        <w:t xml:space="preserve"> that also loads pattern tables: 78, 7a, 20, 21, 04, 7f</w:t>
+      </w:r>
+      <w:r>
+        <w:t>.</w:t>
+      </w:r>
+    </w:p>
+    <w:p>
+      <w:pPr>
+        <w:pStyle w:val="Heading2"/>
+      </w:pPr>
+      <w:r>
+        <w:t>Map Items</w:t>
+      </w:r>
+    </w:p>
+    <w:p>
+      <w:r>
+        <w:t>-Pattern tables stored in chr092.pcx; can swap in!</w:t>
+      </w:r>
+    </w:p>
+    <w:p>
+      <w:r>
+        <w:tab/>
+        <w:t xml:space="preserve">-P-wing </w:t>
+      </w:r>
+      <w:r>
+        <w:sym w:font="Wingdings" w:char="F0E0"/>
+      </w:r>
+      <w:r>
+        <w:t xml:space="preserve"> Coin</w:t>
+      </w:r>
+    </w:p>
+    <w:p>
+      <w:r>
+        <w:tab/>
+        <w:t xml:space="preserve">-Anchor </w:t>
+      </w:r>
+      <w:r>
+        <w:sym w:font="Wingdings" w:char="F0E0"/>
+      </w:r>
+      <w:r>
+        <w:t xml:space="preserve"> Kuribo’s</w:t>
+      </w:r>
+    </w:p>
+    <w:p>
+      <w:pPr>
+        <w:pStyle w:val="Heading2"/>
+      </w:pPr>
+      <w:r>
+        <w:t>Sprite Editing</w:t>
+      </w:r>
+    </w:p>
+    <w:p/>
+    <w:p>
+      <w:r>
+        <w:t>Sprite Attribute Flags</w:t>
+      </w:r>
+    </w:p>
+    <w:p>
+      <w:r>
+        <w:t>Bit #</w:t>
+      </w:r>
+      <w:r>
+        <w:tab/>
+        <w:t>Purpose</w:t>
+      </w:r>
+    </w:p>
+    <w:p>
+      <w:r>
         <w:lastRenderedPageBreak/>
-        <w:t>Graphics Editing</w:t>
-      </w:r>
-    </w:p>
-    <w:p>
-      <w:r>
-        <w:t>-GIMP can edit .pcx files in CHR directory, which (should) then be assembled into ROM!</w:t>
-      </w:r>
-    </w:p>
-    <w:p>
-      <w:r>
-        <w:t xml:space="preserve">-Title screen – loaded in </w:t>
-      </w:r>
-      <w:r>
-        <w:t>Do_Title_Screen</w:t>
-      </w:r>
-      <w:r>
-        <w:t xml:space="preserve"> in PRG24, some resetting/clearing code in PRG30</w:t>
-      </w:r>
-      <w:r>
-        <w:t xml:space="preserve"> that also loads pattern tables: 78, 7a, 20, 21, 04, 7f</w:t>
-      </w:r>
-      <w:r>
-        <w:t>.</w:t>
-      </w:r>
-    </w:p>
-    <w:p>
-      <w:pPr>
-        <w:pStyle w:val="Heading2"/>
-      </w:pPr>
-      <w:r>
-        <w:t>Map Items</w:t>
-      </w:r>
-    </w:p>
-    <w:p>
-      <w:r>
-        <w:t>-Pattern tables stored in chr092.pcx; can swap in!</w:t>
-      </w:r>
-    </w:p>
-    <w:p>
-      <w:r>
-        <w:tab/>
-        <w:t xml:space="preserve">-P-wing </w:t>
-      </w:r>
-      <w:r>
-        <w:sym w:font="Wingdings" w:char="F0E0"/>
-      </w:r>
-      <w:r>
-        <w:t xml:space="preserve"> Coin</w:t>
-      </w:r>
-    </w:p>
-    <w:p>
-      <w:r>
-        <w:tab/>
-        <w:t xml:space="preserve">-Anchor </w:t>
-      </w:r>
-      <w:r>
-        <w:sym w:font="Wingdings" w:char="F0E0"/>
-      </w:r>
-      <w:r>
-        <w:t xml:space="preserve"> Kuribo’s</w:t>
-      </w:r>
-    </w:p>
-    <w:p>
-      <w:pPr>
-        <w:pStyle w:val="Heading2"/>
-      </w:pPr>
-      <w:r>
-        <w:t>Sprite Editing</w:t>
-      </w:r>
-    </w:p>
-    <w:p/>
-    <w:p>
-      <w:r>
-        <w:t>Sprite Attribute Flags</w:t>
-      </w:r>
-    </w:p>
-    <w:p>
-      <w:r>
-        <w:t>Bit #</w:t>
-      </w:r>
-      <w:r>
-        <w:tab/>
-        <w:t>Purpose</w:t>
-      </w:r>
-    </w:p>
-    <w:p>
-      <w:r>
         <w:t>7</w:t>
       </w:r>
       <w:r>
@@ -816,7 +1163,6 @@
         </w:numPr>
       </w:pPr>
       <w:r>
-        <w:lastRenderedPageBreak/>
         <w:t>Sliding strat can become attractive if much faster than available coins for running strat</w:t>
       </w:r>
     </w:p>
@@ -934,6 +1280,7 @@
     </w:p>
     <w:p>
       <w:r>
+        <w:lastRenderedPageBreak/>
         <w:tab/>
         <w:t>; Infinite flight time</w:t>
       </w:r>
@@ -1060,153 +1407,153 @@
     <w:p/>
     <w:p>
       <w:r>
+        <w:t xml:space="preserve">-Prototype with Lua script: </w:t>
+      </w:r>
+    </w:p>
+    <w:p>
+      <w:r>
+        <w:tab/>
+        <w:t>-Coins max at 95+ (no 1up and reset for 100)</w:t>
+      </w:r>
+    </w:p>
+    <w:p>
+      <w:r>
+        <w:tab/>
+        <w:t>-Max speed depends on # of coins</w:t>
+      </w:r>
+    </w:p>
+    <w:p>
+      <w:r>
+        <w:tab/>
+      </w:r>
+      <w:r>
+        <w:tab/>
+        <w:t>-24 (walking speed) at 0 coins</w:t>
+      </w:r>
+    </w:p>
+    <w:p>
+      <w:r>
+        <w:tab/>
+      </w:r>
+      <w:r>
+        <w:tab/>
+        <w:t>-coins used up based on x distance traversed, not time</w:t>
+      </w:r>
+    </w:p>
+    <w:p>
+      <w:r>
+        <w:tab/>
+      </w:r>
+      <w:r>
+        <w:tab/>
+        <w:t>-max speed +1 for every 2 coins, max of 63-64 at approx. 80 coins</w:t>
+      </w:r>
+    </w:p>
+    <w:p>
+      <w:r>
+        <w:tab/>
+      </w:r>
+      <w:r>
+        <w:tab/>
+        <w:t xml:space="preserve">-? 10 coins blocks </w:t>
+      </w:r>
+      <w:r>
+        <w:sym w:font="Wingdings" w:char="F0E0"/>
+      </w:r>
+      <w:r>
+        <w:t xml:space="preserve"> 1, 2, 3, 4, 5, etc</w:t>
+      </w:r>
+    </w:p>
+    <w:p>
+      <w:r>
+        <w:tab/>
+      </w:r>
+      <w:r>
+        <w:tab/>
+        <w:t xml:space="preserve">-? Star </w:t>
+      </w:r>
+      <w:r>
+        <w:sym w:font="Wingdings" w:char="F0E0"/>
+      </w:r>
+      <w:r>
+        <w:t xml:space="preserve"> no coin drainage</w:t>
+      </w:r>
+      <w:r>
+        <w:t>, or no limit</w:t>
+      </w:r>
+    </w:p>
+    <w:p>
+      <w:r>
+        <w:tab/>
+      </w:r>
+      <w:r>
+        <w:tab/>
+        <w:t>-frog swimming: x and y both limited</w:t>
+      </w:r>
+    </w:p>
+    <w:p>
+      <w:r>
+        <w:tab/>
+      </w:r>
+      <w:r>
+        <w:tab/>
+        <w:t xml:space="preserve">-? Multi-stomps </w:t>
+      </w:r>
+      <w:r>
+        <w:sym w:font="Wingdings" w:char="F0E0"/>
+      </w:r>
+      <w:r>
+        <w:t xml:space="preserve"> more coins</w:t>
+      </w:r>
+    </w:p>
+    <w:p>
+      <w:r>
+        <w:tab/>
+      </w:r>
+      <w:r>
+        <w:tab/>
+        <w:t>-? Same-suit power-ups, +5-10 coins</w:t>
+      </w:r>
+    </w:p>
+    <w:p>
+      <w:r>
+        <w:tab/>
+      </w:r>
+      <w:r>
+        <w:tab/>
+        <w:t>-end card: +</w:t>
+      </w:r>
+      <w:r>
+        <w:t>5</w:t>
+      </w:r>
+      <w:r>
+        <w:t>, +</w:t>
+      </w:r>
+      <w:r>
+        <w:t>10</w:t>
+      </w:r>
+      <w:r>
+        <w:t>, +</w:t>
+      </w:r>
+      <w:r>
+        <w:t>15</w:t>
+      </w:r>
+      <w:r>
+        <w:t>, +</w:t>
+      </w:r>
+      <w:r>
+        <w:t>2</w:t>
+      </w:r>
+      <w:r>
+        <w:t>0</w:t>
+      </w:r>
+      <w:r>
+        <w:t xml:space="preserve"> (mix, mush, flow, star)</w:t>
+      </w:r>
+    </w:p>
+    <w:p>
+      <w:r>
         <w:lastRenderedPageBreak/>
-        <w:t xml:space="preserve">-Prototype with Lua script: </w:t>
-      </w:r>
-    </w:p>
-    <w:p>
-      <w:r>
-        <w:tab/>
-        <w:t>-Coins max at 95+ (no 1up and reset for 100)</w:t>
-      </w:r>
-    </w:p>
-    <w:p>
-      <w:r>
-        <w:tab/>
-        <w:t>-Max speed depends on # of coins</w:t>
-      </w:r>
-    </w:p>
-    <w:p>
-      <w:r>
-        <w:tab/>
-      </w:r>
-      <w:r>
-        <w:tab/>
-        <w:t>-24 (walking speed) at 0 coins</w:t>
-      </w:r>
-    </w:p>
-    <w:p>
-      <w:r>
-        <w:tab/>
-      </w:r>
-      <w:r>
-        <w:tab/>
-        <w:t>-coins used up based on x distance traversed, not time</w:t>
-      </w:r>
-    </w:p>
-    <w:p>
-      <w:r>
-        <w:tab/>
-      </w:r>
-      <w:r>
-        <w:tab/>
-        <w:t>-max speed +1 for every 2 coins, max of 63-64 at approx. 80 coins</w:t>
-      </w:r>
-    </w:p>
-    <w:p>
-      <w:r>
-        <w:tab/>
-      </w:r>
-      <w:r>
-        <w:tab/>
-        <w:t xml:space="preserve">-? 10 coins blocks </w:t>
-      </w:r>
-      <w:r>
-        <w:sym w:font="Wingdings" w:char="F0E0"/>
-      </w:r>
-      <w:r>
-        <w:t xml:space="preserve"> 1, 2, 3, 4, 5, etc</w:t>
-      </w:r>
-    </w:p>
-    <w:p>
-      <w:r>
-        <w:tab/>
-      </w:r>
-      <w:r>
-        <w:tab/>
-        <w:t xml:space="preserve">-? Star </w:t>
-      </w:r>
-      <w:r>
-        <w:sym w:font="Wingdings" w:char="F0E0"/>
-      </w:r>
-      <w:r>
-        <w:t xml:space="preserve"> no coin drainage</w:t>
-      </w:r>
-      <w:r>
-        <w:t>, or no limit</w:t>
-      </w:r>
-    </w:p>
-    <w:p>
-      <w:r>
-        <w:tab/>
-      </w:r>
-      <w:r>
-        <w:tab/>
-        <w:t>-frog swimming: x and y both limited</w:t>
-      </w:r>
-    </w:p>
-    <w:p>
-      <w:r>
-        <w:tab/>
-      </w:r>
-      <w:r>
-        <w:tab/>
-        <w:t xml:space="preserve">-? Multi-stomps </w:t>
-      </w:r>
-      <w:r>
-        <w:sym w:font="Wingdings" w:char="F0E0"/>
-      </w:r>
-      <w:r>
-        <w:t xml:space="preserve"> more coins</w:t>
-      </w:r>
-    </w:p>
-    <w:p>
-      <w:r>
-        <w:tab/>
-      </w:r>
-      <w:r>
-        <w:tab/>
-        <w:t>-? Same-suit power-ups, +5-10 coins</w:t>
-      </w:r>
-    </w:p>
-    <w:p>
-      <w:r>
-        <w:tab/>
-      </w:r>
-      <w:r>
-        <w:tab/>
-        <w:t>-end card: +</w:t>
-      </w:r>
-      <w:r>
-        <w:t>5</w:t>
-      </w:r>
-      <w:r>
-        <w:t>, +</w:t>
-      </w:r>
-      <w:r>
-        <w:t>10</w:t>
-      </w:r>
-      <w:r>
-        <w:t>, +</w:t>
-      </w:r>
-      <w:r>
-        <w:t>15</w:t>
-      </w:r>
-      <w:r>
-        <w:t>, +</w:t>
-      </w:r>
-      <w:r>
-        <w:t>2</w:t>
-      </w:r>
-      <w:r>
-        <w:t>0</w:t>
-      </w:r>
-      <w:r>
-        <w:t xml:space="preserve"> (mix, mush, flow, star)</w:t>
-      </w:r>
-    </w:p>
-    <w:p>
-      <w:r>
         <w:tab/>
         <w:t>-Auto-scroller speed also</w:t>
       </w:r>
@@ -1356,7 +1703,6 @@
     </w:p>
     <w:p>
       <w:r>
-        <w:lastRenderedPageBreak/>
         <w:tab/>
       </w:r>
       <w:r>

</xml_diff>

<commit_message>
map item kuribo working - score sprites munged tho!
</commit_message>
<xml_diff>
--- a/notes.docx
+++ b/notes.docx
@@ -730,6 +730,347 @@
       <w:r>
         <w:t>Where to put Code</w:t>
       </w:r>
+    </w:p>
+    <w:p>
+      <w:pPr>
+        <w:pStyle w:val="Heading2"/>
+      </w:pPr>
+      <w:r>
+        <w:t>Setting Pattern Tables</w:t>
+      </w:r>
+    </w:p>
+    <w:p>
+      <w:r>
+        <w:t xml:space="preserve">For e.g. Kuribo shoe done in PRG000 </w:t>
+      </w:r>
+      <w:r>
+        <w:t>Object_DoStateAction:</w:t>
+      </w:r>
+      <w:r>
+        <w:t xml:space="preserve"> can be requested for each object.</w:t>
+      </w:r>
+    </w:p>
+    <w:p>
+      <w:r>
+        <w:t>LDA $0671,X @ $0675 = #$2B</w:t>
+      </w:r>
+      <w:r>
+        <w:t xml:space="preserve"> – object id slot 5, Kuribo shoe</w:t>
+      </w:r>
+    </w:p>
+    <w:p>
+      <w:r>
+        <w:t>When Kuribo shoe equipped, it isn’t treated as a separate object</w:t>
+      </w:r>
+    </w:p>
+    <w:p>
+      <w:r>
+        <w:t xml:space="preserve">PatternBankSel+4 = 4 almost everywhere, 60 for giant world to substitute just some stuff on bottom row for the giant blocks. </w:t>
+      </w:r>
+    </w:p>
+    <w:p>
+      <w:pPr>
+        <w:pStyle w:val="Heading2"/>
+      </w:pPr>
+      <w:r>
+        <w:t>Draw Kuribo</w:t>
+      </w:r>
+    </w:p>
+    <w:p>
+      <w:r>
+        <w:t xml:space="preserve">On World Map – PRG10, </w:t>
+      </w:r>
+      <w:r>
+        <w:t>Map_Power_Pats_F1</w:t>
+      </w:r>
+      <w:r>
+        <w:t xml:space="preserve"> – shows patterns per world map power. </w:t>
+      </w:r>
+      <w:r>
+        <w:t>Have to add Kuribo pic to ? chr 32…</w:t>
+      </w:r>
+    </w:p>
+    <w:p>
+      <w:r>
+        <w:t>Player_PUpRootPage</w:t>
+      </w:r>
+      <w:r>
+        <w:t xml:space="preserve"> – PRG29, table with +2 CHR banks per power-up</w:t>
+      </w:r>
+    </w:p>
+    <w:p>
+      <w:r>
+        <w:t>Player_Draw:</w:t>
+      </w:r>
+      <w:r>
+        <w:t xml:space="preserve"> major draw fn</w:t>
+      </w:r>
+    </w:p>
+    <w:p>
+      <w:r>
+        <w:t xml:space="preserve">Kuribo player frames are specified in PRG29, $18-19 (big) and $43-44 (small). </w:t>
+      </w:r>
+      <w:r>
+        <w:t>First row is sprite with key horizontal; 2</w:t>
+      </w:r>
+      <w:r>
+        <w:rPr>
+          <w:vertAlign w:val="superscript"/>
+        </w:rPr>
+        <w:t>nd</w:t>
+      </w:r>
+      <w:r>
+        <w:t xml:space="preserve"> is with key vertical!</w:t>
+      </w:r>
+    </w:p>
+    <w:p>
+      <w:r>
+        <w:lastRenderedPageBreak/>
+        <w:t>Note that b/c Kuribo shoe is no longer an object when Mario has it, game relies on object having been in the level at some point to set the correct pattern table ($71d=11) to display it!</w:t>
+      </w:r>
+    </w:p>
+    <w:p>
+      <w:r>
+        <w:t>Sprite substitution options for CHR 4:</w:t>
+      </w:r>
+    </w:p>
+    <w:p>
+      <w:r>
+        <w:tab/>
+        <w:t>-4, lose-suit poof sprites</w:t>
+      </w:r>
+      <w:r>
+        <w:t xml:space="preserve"> </w:t>
+      </w:r>
+      <w:r>
+        <w:sym w:font="Wingdings" w:char="F0E0"/>
+      </w:r>
+      <w:r>
+        <w:t xml:space="preserve"> snag 3 of these???</w:t>
+      </w:r>
+    </w:p>
+    <w:p>
+      <w:r>
+        <w:tab/>
+        <w:t>-3, coin-from-block, not in order</w:t>
+      </w:r>
+    </w:p>
+    <w:p>
+      <w:r>
+        <w:tab/>
+        <w:t>-1, block-break</w:t>
+      </w:r>
+    </w:p>
+    <w:p>
+      <w:r>
+        <w:tab/>
+        <w:t>-singles: mushroom, flower, star, star-no-eyes</w:t>
+      </w:r>
+    </w:p>
+    <w:p>
+      <w:r>
+        <w:tab/>
+        <w:t>-2, score text</w:t>
+      </w:r>
+    </w:p>
+    <w:p>
+      <w:r>
+        <w:tab/>
+        <w:t>-2, leaf</w:t>
+      </w:r>
+    </w:p>
+    <w:p>
+      <w:r>
+        <w:tab/>
+        <w:t>-2, 1-up text</w:t>
+      </w:r>
+    </w:p>
+    <w:p>
+      <w:r>
+        <w:tab/>
+        <w:t>-5, score text</w:t>
+      </w:r>
+    </w:p>
+    <w:p>
+      <w:r>
+        <w:tab/>
+        <w:t>-2, fireballs</w:t>
+      </w:r>
+    </w:p>
+    <w:p>
+      <w:r>
+        <w:tab/>
+        <w:t>-1, invisible</w:t>
+      </w:r>
+    </w:p>
+    <w:p>
+      <w:r>
+        <w:tab/>
+        <w:t>-1, bob-omb star</w:t>
+      </w:r>
+    </w:p>
+    <w:p>
+      <w:r>
+        <w:tab/>
+        <w:t>-1, brick sprite</w:t>
+      </w:r>
+    </w:p>
+    <w:p>
+      <w:r>
+        <w:tab/>
+        <w:t>-1, already-hit brick sprite</w:t>
+      </w:r>
+    </w:p>
+    <w:p>
+      <w:r>
+        <w:tab/>
+        <w:t>-2, music block</w:t>
+      </w:r>
+    </w:p>
+    <w:p>
+      <w:r>
+        <w:tab/>
+        <w:t>-1, vine</w:t>
+      </w:r>
+    </w:p>
+    <w:p>
+      <w:r>
+        <w:tab/>
+        <w:t>-1, blank brick?</w:t>
+      </w:r>
+    </w:p>
+    <w:p>
+      <w:r>
+        <w:t>Sprite substitution for player CHR:</w:t>
+      </w:r>
+    </w:p>
+    <w:p>
+      <w:r>
+        <w:tab/>
+        <w:t>-4, splash sprites</w:t>
+      </w:r>
+      <w:r>
+        <w:t xml:space="preserve"> </w:t>
+      </w:r>
+    </w:p>
+    <w:p>
+      <w:pPr>
+        <w:pStyle w:val="Heading2"/>
+      </w:pPr>
+      <w:r>
+        <w:t>World Map</w:t>
+      </w:r>
+    </w:p>
+    <w:p>
+      <w:r>
+        <w:t xml:space="preserve">$3f2 </w:t>
+      </w:r>
+      <w:r>
+        <w:t>Map_Starman</w:t>
+      </w:r>
+      <w:r>
+        <w:t xml:space="preserve"> – Used a Starman!</w:t>
+      </w:r>
+      <w:r>
+        <w:t xml:space="preserve"> Used to set Starman counter in Do_Gameplay, PRG8</w:t>
+      </w:r>
+    </w:p>
+    <w:p>
+      <w:r>
+        <w:t xml:space="preserve">$3f3 </w:t>
+      </w:r>
+      <w:r>
+        <w:t>Map_Power_Disp</w:t>
+      </w:r>
+      <w:r>
+        <w:t xml:space="preserve"> – Map power being displayed</w:t>
+      </w:r>
+    </w:p>
+    <w:p>
+      <w:r>
+        <w:t>$0746 World_Map_Power</w:t>
+      </w:r>
+      <w:r>
+        <w:t xml:space="preserve"> – Map power actually carried over on level load</w:t>
+      </w:r>
+    </w:p>
+    <w:p>
+      <w:r>
+        <w:t>; Loading a level…</w:t>
+      </w:r>
+    </w:p>
+    <w:p>
+      <w:r>
+        <w:tab/>
+        <w:t>; Set bank C000 to page 22 and A000 to page 12</w:t>
+      </w:r>
+    </w:p>
+    <w:p>
+      <w:r>
+        <w:tab/>
+        <w:t>LDA #22</w:t>
+      </w:r>
+    </w:p>
+    <w:p>
+      <w:r>
+        <w:tab/>
+        <w:t>STA PAGE_C000</w:t>
+      </w:r>
+    </w:p>
+    <w:p>
+      <w:r>
+        <w:lastRenderedPageBreak/>
+        <w:tab/>
+        <w:t>LDA #12</w:t>
+      </w:r>
+    </w:p>
+    <w:p>
+      <w:r>
+        <w:tab/>
+        <w:t>STA PAGE_A000</w:t>
+      </w:r>
+    </w:p>
+    <w:p>
+      <w:r>
+        <w:tab/>
+        <w:t>JSR PRGROM_Change_Both2</w:t>
+      </w:r>
+    </w:p>
+    <w:p/>
+    <w:p>
+      <w:r>
+        <w:tab/>
+        <w:t>; The ultimate output is properly configured</w:t>
+      </w:r>
+    </w:p>
+    <w:p>
+      <w:r>
+        <w:tab/>
+        <w:t>; Level_ObjPtr_AddrL/H and Level_ObjPtrOrig_AddrL/H (object list pointer)</w:t>
+      </w:r>
+    </w:p>
+    <w:p>
+      <w:r>
+        <w:tab/>
+        <w:t>; Level_LayPtr_AddrL/H and Level_LayPtrH_AddrL/H (tile layout pointer)</w:t>
+      </w:r>
+    </w:p>
+    <w:p>
+      <w:r>
+        <w:tab/>
+        <w:t>; Level_Tileset</w:t>
+      </w:r>
+    </w:p>
+    <w:p>
+      <w:r>
+        <w:tab/>
+        <w:t>JSR Map_PrepareLevel</w:t>
+      </w:r>
+    </w:p>
+    <w:p>
+      <w:pPr>
+        <w:pStyle w:val="Heading2"/>
+      </w:pPr>
     </w:p>
     <w:p>
       <w:pPr>
@@ -799,7 +1140,6 @@
     </w:p>
     <w:p>
       <w:r>
-        <w:lastRenderedPageBreak/>
         <w:t>Either of these should be enough to bank switch for PRG24 and then JSR to a function over there!</w:t>
       </w:r>
       <w:r>
@@ -860,6 +1200,7 @@
     </w:p>
     <w:p>
       <w:r>
+        <w:lastRenderedPageBreak/>
         <w:tab/>
         <w:t>STA PAGE_A000</w:t>
       </w:r>
@@ -1023,7 +1364,6 @@
     </w:p>
     <w:p>
       <w:r>
-        <w:lastRenderedPageBreak/>
         <w:t>7</w:t>
       </w:r>
       <w:r>
@@ -1090,6 +1430,7 @@
     </w:p>
     <w:p>
       <w:r>
+        <w:lastRenderedPageBreak/>
         <w:t>ToadItem_PalPerItem</w:t>
       </w:r>
       <w:r>
@@ -1280,7 +1621,6 @@
     </w:p>
     <w:p>
       <w:r>
-        <w:lastRenderedPageBreak/>
         <w:tab/>
         <w:t>; Infinite flight time</w:t>
       </w:r>
@@ -1340,6 +1680,7 @@
           <w:b/>
           <w:bCs/>
         </w:rPr>
+        <w:lastRenderedPageBreak/>
         <w:t>-Pseudocode</w:t>
       </w:r>
     </w:p>
@@ -1553,7 +1894,6 @@
     </w:p>
     <w:p>
       <w:r>
-        <w:lastRenderedPageBreak/>
         <w:tab/>
         <w:t>-Auto-scroller speed also</w:t>
       </w:r>
@@ -1626,6 +1966,7 @@
           <w:b/>
           <w:bCs/>
         </w:rPr>
+        <w:lastRenderedPageBreak/>
         <w:tab/>
       </w:r>
       <w:r>

</xml_diff>

<commit_message>
ToadHouseBail to disable toad house entry; we'll just take the item instead!
</commit_message>
<xml_diff>
--- a/notes.docx
+++ b/notes.docx
@@ -89,7 +89,13 @@
         </w:numPr>
       </w:pPr>
       <w:r>
-        <w:t>P-wing is no longer an item, replaced by 10- and</w:t>
+        <w:t>P-wing is no longer a</w:t>
+      </w:r>
+      <w:r>
+        <w:t>lkkkkkkkkk</w:t>
+      </w:r>
+      <w:r>
+        <w:t>n item, replaced by 10- and</w:t>
       </w:r>
       <w:r>
         <w:t>/or</w:t>
@@ -131,7 +137,13 @@
         </w:numPr>
       </w:pPr>
       <w:r>
-        <w:t>10-coin item can be gold coin, 20</w:t>
+        <w:t xml:space="preserve">10-coin item can </w:t>
+      </w:r>
+      <w:r>
+        <w:t>mkk</w:t>
+      </w:r>
+      <w:r>
+        <w:t>be gold coin, 20</w:t>
       </w:r>
       <w:r>
         <w:t>-</w:t>
@@ -417,6 +429,13 @@
           <w:bCs/>
         </w:rPr>
         <w:t>White Toad House</w:t>
+      </w:r>
+      <w:r>
+        <w:rPr>
+          <w:b/>
+          <w:bCs/>
+        </w:rPr>
+        <w:t xml:space="preserve"> – walk over, get item, animate/eliminate, play sound</w:t>
       </w:r>
     </w:p>
     <w:p>
@@ -436,7 +455,10 @@
         <w:t xml:space="preserve">Coin Ship – </w:t>
       </w:r>
       <w:r>
-        <w:t xml:space="preserve">Make these actually good. </w:t>
+        <w:t>Make these actually good</w:t>
+      </w:r>
+      <w:r>
+        <w:t xml:space="preserve"> – walk over, skip hammer fight, get a bunch of coins!</w:t>
       </w:r>
     </w:p>
     <w:p>
@@ -626,6 +648,9 @@
       <w:r>
         <w:t>Kuribo’s Shoe</w:t>
       </w:r>
+      <w:r>
+        <w:t xml:space="preserve"> (P-Wing)</w:t>
+      </w:r>
     </w:p>
     <w:p>
       <w:pPr>
@@ -651,7 +676,7 @@
         </w:numPr>
       </w:pPr>
       <w:r>
-        <w:t>GAIN coins while using!</w:t>
+        <w:t>No coin drain while using, and can get coins by stomping enemies.</w:t>
       </w:r>
     </w:p>
     <w:p>
@@ -720,7 +745,78 @@
         </w:numPr>
       </w:pPr>
       <w:r>
-        <w:t>Hammer – maybe slight expand</w:t>
+        <w:t xml:space="preserve">Hammer </w:t>
+      </w:r>
+      <w:r>
+        <w:t xml:space="preserve">Suit </w:t>
+      </w:r>
+      <w:r>
+        <w:t>– maybe slight expand</w:t>
+      </w:r>
+      <w:r>
+        <w:t xml:space="preserve"> availability</w:t>
+      </w:r>
+    </w:p>
+    <w:p>
+      <w:pPr>
+        <w:pStyle w:val="ListParagraph"/>
+        <w:numPr>
+          <w:ilvl w:val="0"/>
+          <w:numId w:val="2"/>
+        </w:numPr>
+      </w:pPr>
+      <w:r>
+        <w:t xml:space="preserve">Hustle Coin </w:t>
+      </w:r>
+      <w:r>
+        <w:t xml:space="preserve">(Anchor) </w:t>
+      </w:r>
+      <w:r>
+        <w:t>– plus 10 coins, or 20, or random?</w:t>
+      </w:r>
+    </w:p>
+    <w:p>
+      <w:pPr>
+        <w:pStyle w:val="ListParagraph"/>
+        <w:numPr>
+          <w:ilvl w:val="0"/>
+          <w:numId w:val="2"/>
+        </w:numPr>
+      </w:pPr>
+      <w:r>
+        <w:t>? Item to replace music box?</w:t>
+      </w:r>
+      <w:r>
+        <w:t xml:space="preserve"> Portable P Switch???</w:t>
+      </w:r>
+    </w:p>
+    <w:p>
+      <w:pPr>
+        <w:pStyle w:val="Heading2"/>
+      </w:pPr>
+      <w:r>
+        <w:t>More Coin Functions!</w:t>
+      </w:r>
+    </w:p>
+    <w:p>
+      <w:pPr>
+        <w:pStyle w:val="ListParagraph"/>
+        <w:numPr>
+          <w:ilvl w:val="0"/>
+          <w:numId w:val="5"/>
+        </w:numPr>
+      </w:pPr>
+      <w:r>
+        <w:t>Levels w/ minimum coin total (in-level) to complete?</w:t>
+      </w:r>
+      <w:r>
+        <w:t xml:space="preserve"> </w:t>
+      </w:r>
+      <w:r>
+        <w:sym w:font="Wingdings" w:char="F0E0"/>
+      </w:r>
+      <w:r>
+        <w:t xml:space="preserve"> might be tedious if all levels; perhaps only some? Would make 10-coin blocks more relevant if needed for goal…</w:t>
       </w:r>
     </w:p>
     <w:p>
@@ -731,6 +827,202 @@
         <w:t>Where to put Code</w:t>
       </w:r>
     </w:p>
+    <w:p>
+      <w:pPr>
+        <w:pStyle w:val="Heading2"/>
+      </w:pPr>
+      <w:r>
+        <w:t>VBlank</w:t>
+      </w:r>
+    </w:p>
+    <w:p>
+      <w:r>
+        <w:t>JSR GraphicsBuf_Prep_And_WaitVSync</w:t>
+      </w:r>
+      <w:r>
+        <w:t xml:space="preserve"> – wait for VBlank</w:t>
+      </w:r>
+    </w:p>
+    <w:p>
+      <w:pPr>
+        <w:spacing w:line="240" w:lineRule="auto"/>
+      </w:pPr>
+      <w:r>
+        <w:t>; Loop until V-Blank is not occurring</w:t>
+      </w:r>
+    </w:p>
+    <w:p>
+      <w:pPr>
+        <w:spacing w:line="240" w:lineRule="auto"/>
+      </w:pPr>
+      <w:r>
+        <w:t>PRG030_883E:</w:t>
+      </w:r>
+    </w:p>
+    <w:p>
+      <w:pPr>
+        <w:spacing w:line="240" w:lineRule="auto"/>
+      </w:pPr>
+      <w:r>
+        <w:tab/>
+        <w:t>LDA PPU_STAT</w:t>
+      </w:r>
+    </w:p>
+    <w:p>
+      <w:pPr>
+        <w:spacing w:line="240" w:lineRule="auto"/>
+      </w:pPr>
+      <w:r>
+        <w:tab/>
+        <w:t>AND #$80</w:t>
+      </w:r>
+      <w:r>
+        <w:tab/>
+      </w:r>
+    </w:p>
+    <w:p>
+      <w:pPr>
+        <w:spacing w:line="240" w:lineRule="auto"/>
+      </w:pPr>
+      <w:r>
+        <w:tab/>
+        <w:t>BNE PRG030_883E</w:t>
+      </w:r>
+      <w:r>
+        <w:tab/>
+      </w:r>
+    </w:p>
+    <w:p>
+      <w:pPr>
+        <w:pStyle w:val="Heading2"/>
+      </w:pPr>
+      <w:r>
+        <w:lastRenderedPageBreak/>
+        <w:t>Toad House</w:t>
+      </w:r>
+    </w:p>
+    <w:p>
+      <w:r>
+        <w:t>ToadHouse_GiveItem</w:t>
+      </w:r>
+      <w:r>
+        <w:t xml:space="preserve"> – defined in PRG29, called from PRG8</w:t>
+      </w:r>
+    </w:p>
+    <w:p>
+      <w:r>
+        <w:t>MO_DoLevelClear</w:t>
+      </w:r>
+      <w:r>
+        <w:t xml:space="preserve"> – PRG11, called from MapDoOperation (PRG10) based on $Map_Operation</w:t>
+      </w:r>
+    </w:p>
+    <w:p>
+      <w:r>
+        <w:t>Map_DoMap</w:t>
+      </w:r>
+      <w:r>
+        <w:t xml:space="preserve"> – PRG10</w:t>
+      </w:r>
+    </w:p>
+    <w:p>
+      <w:r>
+        <w:t>MO_NormalMoveEnter</w:t>
+      </w:r>
+      <w:r>
+        <w:t xml:space="preserve"> – PRG10</w:t>
+      </w:r>
+    </w:p>
+    <w:p>
+      <w:r>
+        <w:t>PRG030_87BD</w:t>
+      </w:r>
+      <w:r>
+        <w:t xml:space="preserve"> – PRG30 – When ready to actually enter a level, Map_Operation = $10!!!</w:t>
+      </w:r>
+      <w:r>
+        <w:t xml:space="preserve"> See </w:t>
+      </w:r>
+      <w:r>
+        <w:t>PRG030_873F</w:t>
+      </w:r>
+    </w:p>
+    <w:p>
+      <w:r>
+        <w:tab/>
+        <w:t xml:space="preserve">-Bunch of stuff gets cleared/set up, end up at </w:t>
+      </w:r>
+      <w:r>
+        <w:t>PRG030_891A</w:t>
+      </w:r>
+      <w:r>
+        <w:t xml:space="preserve"> for entering non-2P mode level</w:t>
+      </w:r>
+    </w:p>
+    <w:p>
+      <w:r>
+        <w:tab/>
+        <w:t xml:space="preserve">-PRG 22, 12 loaded and JSR </w:t>
+      </w:r>
+      <w:r>
+        <w:t>Map_PrepareLevel</w:t>
+      </w:r>
+      <w:r>
+        <w:t xml:space="preserve"> called</w:t>
+      </w:r>
+    </w:p>
+    <w:p>
+      <w:r>
+        <w:tab/>
+        <w:t>-</w:t>
+      </w:r>
+      <w:r>
+        <w:t xml:space="preserve"> </w:t>
+      </w:r>
+      <w:r>
+        <w:t xml:space="preserve">Level_Tileset </w:t>
+      </w:r>
+      <w:r>
+        <w:t>=</w:t>
+      </w:r>
+      <w:r>
+        <w:t xml:space="preserve"> 7 </w:t>
+      </w:r>
+      <w:r>
+        <w:t xml:space="preserve">if </w:t>
+      </w:r>
+      <w:r>
+        <w:t>Toad House</w:t>
+      </w:r>
+    </w:p>
+    <w:p>
+      <w:r>
+        <w:tab/>
+        <w:t>-Level_MainLoop, PRG30</w:t>
+      </w:r>
+    </w:p>
+    <w:p>
+      <w:r>
+        <w:tab/>
+        <w:t>-</w:t>
+      </w:r>
+      <w:r>
+        <w:t xml:space="preserve"> </w:t>
+      </w:r>
+      <w:r>
+        <w:t>&lt;World_Map_Tile</w:t>
+      </w:r>
+      <w:r>
+        <w:t>: World Map Tile we’re on…</w:t>
+      </w:r>
+      <w:r>
+        <w:t>$e5</w:t>
+      </w:r>
+      <w:r>
+        <w:t>; #80 = Toad House</w:t>
+      </w:r>
+    </w:p>
+    <w:p/>
     <w:p>
       <w:pPr>
         <w:pStyle w:val="Heading2"/>
@@ -825,139 +1117,152 @@
     </w:p>
     <w:p>
       <w:r>
+        <w:t>Note that b/c Kuribo shoe is no longer an object when Mario has it, game relies on object having been in the level at some point to set the correct pattern table ($71d=11) to display it!</w:t>
+      </w:r>
+    </w:p>
+    <w:p>
+      <w:r>
+        <w:t>Sprite substitution options for CHR 4:</w:t>
+      </w:r>
+    </w:p>
+    <w:p>
+      <w:r>
+        <w:tab/>
+        <w:t>-4, lose-suit poof sprites</w:t>
+      </w:r>
+      <w:r>
+        <w:t xml:space="preserve"> </w:t>
+      </w:r>
+      <w:r>
+        <w:sym w:font="Wingdings" w:char="F0E0"/>
+      </w:r>
+      <w:r>
+        <w:t xml:space="preserve"> snag 3 of these???</w:t>
+      </w:r>
+    </w:p>
+    <w:p>
+      <w:r>
+        <w:tab/>
+        <w:t>-3, coin-from-block, not in order</w:t>
+      </w:r>
+    </w:p>
+    <w:p>
+      <w:r>
         <w:lastRenderedPageBreak/>
-        <w:t>Note that b/c Kuribo shoe is no longer an object when Mario has it, game relies on object having been in the level at some point to set the correct pattern table ($71d=11) to display it!</w:t>
-      </w:r>
-    </w:p>
-    <w:p>
-      <w:r>
-        <w:t>Sprite substitution options for CHR 4:</w:t>
-      </w:r>
-    </w:p>
-    <w:p>
-      <w:r>
-        <w:tab/>
-        <w:t>-4, lose-suit poof sprites</w:t>
+        <w:tab/>
+        <w:t>-1, block-break</w:t>
+      </w:r>
+    </w:p>
+    <w:p>
+      <w:r>
+        <w:tab/>
+        <w:t>-singles: mushroom, flower, star, star-no-eyes</w:t>
+      </w:r>
+    </w:p>
+    <w:p>
+      <w:r>
+        <w:tab/>
+        <w:t>-2, score text</w:t>
+      </w:r>
+    </w:p>
+    <w:p>
+      <w:r>
+        <w:tab/>
+        <w:t>-2, leaf</w:t>
+      </w:r>
+    </w:p>
+    <w:p>
+      <w:r>
+        <w:tab/>
+        <w:t>-2, 1-up text</w:t>
+      </w:r>
+    </w:p>
+    <w:p>
+      <w:r>
+        <w:tab/>
+        <w:t>-5, score text</w:t>
+      </w:r>
+    </w:p>
+    <w:p>
+      <w:r>
+        <w:tab/>
+        <w:t>-2, fireballs</w:t>
+      </w:r>
+    </w:p>
+    <w:p>
+      <w:r>
+        <w:tab/>
+        <w:t>-1, invisible</w:t>
+      </w:r>
+    </w:p>
+    <w:p>
+      <w:r>
+        <w:tab/>
+        <w:t>-1, bob-omb star</w:t>
+      </w:r>
+    </w:p>
+    <w:p>
+      <w:r>
+        <w:tab/>
+        <w:t>-1, brick sprite</w:t>
+      </w:r>
+    </w:p>
+    <w:p>
+      <w:r>
+        <w:tab/>
+        <w:t>-1, already-hit brick sprite</w:t>
+      </w:r>
+    </w:p>
+    <w:p>
+      <w:r>
+        <w:tab/>
+        <w:t>-2, music block</w:t>
+      </w:r>
+    </w:p>
+    <w:p>
+      <w:r>
+        <w:tab/>
+        <w:t>-1, vine</w:t>
+      </w:r>
+    </w:p>
+    <w:p>
+      <w:r>
+        <w:tab/>
+        <w:t>-1, blank brick?</w:t>
+      </w:r>
+    </w:p>
+    <w:p>
+      <w:r>
+        <w:t>Sprite substitution for player CHR:</w:t>
+      </w:r>
+    </w:p>
+    <w:p>
+      <w:r>
+        <w:tab/>
+        <w:t>-4, splash sprites</w:t>
       </w:r>
       <w:r>
         <w:t xml:space="preserve"> </w:t>
       </w:r>
-      <w:r>
-        <w:sym w:font="Wingdings" w:char="F0E0"/>
-      </w:r>
-      <w:r>
-        <w:t xml:space="preserve"> snag 3 of these???</w:t>
-      </w:r>
-    </w:p>
-    <w:p>
-      <w:r>
-        <w:tab/>
-        <w:t>-3, coin-from-block, not in order</w:t>
-      </w:r>
-    </w:p>
-    <w:p>
-      <w:r>
-        <w:tab/>
-        <w:t>-1, block-break</w:t>
-      </w:r>
-    </w:p>
-    <w:p>
-      <w:r>
-        <w:tab/>
-        <w:t>-singles: mushroom, flower, star, star-no-eyes</w:t>
-      </w:r>
-    </w:p>
-    <w:p>
-      <w:r>
-        <w:tab/>
-        <w:t>-2, score text</w:t>
-      </w:r>
-    </w:p>
-    <w:p>
-      <w:r>
-        <w:tab/>
-        <w:t>-2, leaf</w:t>
-      </w:r>
-    </w:p>
-    <w:p>
-      <w:r>
-        <w:tab/>
-        <w:t>-2, 1-up text</w:t>
-      </w:r>
-    </w:p>
-    <w:p>
-      <w:r>
-        <w:tab/>
-        <w:t>-5, score text</w:t>
-      </w:r>
-    </w:p>
-    <w:p>
-      <w:r>
-        <w:tab/>
-        <w:t>-2, fireballs</w:t>
-      </w:r>
-    </w:p>
-    <w:p>
-      <w:r>
-        <w:tab/>
-        <w:t>-1, invisible</w:t>
-      </w:r>
-    </w:p>
-    <w:p>
-      <w:r>
-        <w:tab/>
-        <w:t>-1, bob-omb star</w:t>
-      </w:r>
-    </w:p>
-    <w:p>
-      <w:r>
-        <w:tab/>
-        <w:t>-1, brick sprite</w:t>
-      </w:r>
-    </w:p>
-    <w:p>
-      <w:r>
-        <w:tab/>
-        <w:t>-1, already-hit brick sprite</w:t>
-      </w:r>
-    </w:p>
-    <w:p>
-      <w:r>
-        <w:tab/>
-        <w:t>-2, music block</w:t>
-      </w:r>
-    </w:p>
-    <w:p>
-      <w:r>
-        <w:tab/>
-        <w:t>-1, vine</w:t>
-      </w:r>
-    </w:p>
-    <w:p>
-      <w:r>
-        <w:tab/>
-        <w:t>-1, blank brick?</w:t>
-      </w:r>
-    </w:p>
-    <w:p>
-      <w:r>
-        <w:t>Sprite substitution for player CHR:</w:t>
-      </w:r>
-    </w:p>
-    <w:p>
-      <w:r>
-        <w:tab/>
-        <w:t>-4, splash sprites</w:t>
-      </w:r>
-      <w:r>
-        <w:t xml:space="preserve"> </w:t>
-      </w:r>
     </w:p>
     <w:p>
       <w:pPr>
         <w:pStyle w:val="Heading2"/>
       </w:pPr>
       <w:r>
+        <w:t>Drawing Scores</w:t>
+      </w:r>
+    </w:p>
+    <w:p>
+      <w:r>
+        <w:t>Scores_GiveAndDraw</w:t>
+      </w:r>
+    </w:p>
+    <w:p>
+      <w:pPr>
+        <w:pStyle w:val="Heading2"/>
+      </w:pPr>
+      <w:r>
         <w:t>World Map</w:t>
       </w:r>
     </w:p>
@@ -1019,7 +1324,6 @@
     </w:p>
     <w:p>
       <w:r>
-        <w:lastRenderedPageBreak/>
         <w:tab/>
         <w:t>LDA #12</w:t>
       </w:r>
@@ -1200,29 +1504,29 @@
     </w:p>
     <w:p>
       <w:r>
+        <w:tab/>
+        <w:t>STA PAGE_A000</w:t>
+      </w:r>
+    </w:p>
+    <w:p>
+      <w:r>
+        <w:tab/>
+        <w:t>LDA #25</w:t>
+      </w:r>
+      <w:r>
+        <w:tab/>
+        <w:t xml:space="preserve"> </w:t>
+      </w:r>
+    </w:p>
+    <w:p>
+      <w:r>
+        <w:tab/>
+        <w:t>STA PAGE_C000</w:t>
+      </w:r>
+    </w:p>
+    <w:p>
+      <w:r>
         <w:lastRenderedPageBreak/>
-        <w:tab/>
-        <w:t>STA PAGE_A000</w:t>
-      </w:r>
-    </w:p>
-    <w:p>
-      <w:r>
-        <w:tab/>
-        <w:t>LDA #25</w:t>
-      </w:r>
-      <w:r>
-        <w:tab/>
-        <w:t xml:space="preserve"> </w:t>
-      </w:r>
-    </w:p>
-    <w:p>
-      <w:r>
-        <w:tab/>
-        <w:t>STA PAGE_C000</w:t>
-      </w:r>
-    </w:p>
-    <w:p>
-      <w:r>
         <w:tab/>
         <w:t>JSR PRGROM_Change_Both2</w:t>
       </w:r>
@@ -1430,28 +1734,28 @@
     </w:p>
     <w:p>
       <w:r>
+        <w:t>ToadItem_PalPerItem</w:t>
+      </w:r>
+      <w:r>
+        <w:t>, defined in PRG0, single byte per item…</w:t>
+      </w:r>
+    </w:p>
+    <w:p>
+      <w:r>
+        <w:t>CHR 5 = Sprite for coin item in letter</w:t>
+      </w:r>
+    </w:p>
+    <w:p>
+      <w:r>
+        <w:t xml:space="preserve">CHR 92 = Sprite for coin item </w:t>
+      </w:r>
+      <w:r>
+        <w:t>in transit to inventory</w:t>
+      </w:r>
+    </w:p>
+    <w:p>
+      <w:r>
         <w:lastRenderedPageBreak/>
-        <w:t>ToadItem_PalPerItem</w:t>
-      </w:r>
-      <w:r>
-        <w:t>, defined in PRG0, single byte per item…</w:t>
-      </w:r>
-    </w:p>
-    <w:p>
-      <w:r>
-        <w:t>CHR 5 = Sprite for coin item in letter</w:t>
-      </w:r>
-    </w:p>
-    <w:p>
-      <w:r>
-        <w:t xml:space="preserve">CHR 92 = Sprite for coin item </w:t>
-      </w:r>
-      <w:r>
-        <w:t>in transit to inventory</w:t>
-      </w:r>
-    </w:p>
-    <w:p>
-      <w:r>
         <w:t xml:space="preserve">CHR x = Sprite for coin item </w:t>
       </w:r>
       <w:r>
@@ -1680,31 +1984,31 @@
           <w:b/>
           <w:bCs/>
         </w:rPr>
+        <w:t>-Pseudocode</w:t>
+      </w:r>
+    </w:p>
+    <w:p>
+      <w:r>
+        <w:t xml:space="preserve">  -if P-level==255 (P Wing) no check</w:t>
+      </w:r>
+      <w:r>
+        <w:t>, idx=7</w:t>
+      </w:r>
+    </w:p>
+    <w:p>
+      <w:r>
+        <w:t xml:space="preserve"> </w:t>
+      </w:r>
+      <w:r>
+        <w:t xml:space="preserve"> -else, depends on # of coins, idx=0-7</w:t>
+      </w:r>
+      <w:r>
+        <w:t>, can set with branch logic to extract decimal if needed</w:t>
+      </w:r>
+    </w:p>
+    <w:p>
+      <w:r>
         <w:lastRenderedPageBreak/>
-        <w:t>-Pseudocode</w:t>
-      </w:r>
-    </w:p>
-    <w:p>
-      <w:r>
-        <w:t xml:space="preserve">  -if P-level==255 (P Wing) no check</w:t>
-      </w:r>
-      <w:r>
-        <w:t>, idx=7</w:t>
-      </w:r>
-    </w:p>
-    <w:p>
-      <w:r>
-        <w:t xml:space="preserve"> </w:t>
-      </w:r>
-      <w:r>
-        <w:t xml:space="preserve"> -else, depends on # of coins, idx=0-7</w:t>
-      </w:r>
-      <w:r>
-        <w:t>, can set with branch logic to extract decimal if needed</w:t>
-      </w:r>
-    </w:p>
-    <w:p>
-      <w:r>
         <w:t>Player_PowerUpdate</w:t>
       </w:r>
       <w:r>
@@ -1966,30 +2270,30 @@
           <w:b/>
           <w:bCs/>
         </w:rPr>
+        <w:tab/>
+      </w:r>
+      <w:r>
+        <w:t xml:space="preserve">-Idea: </w:t>
+      </w:r>
+      <w:r>
+        <w:t xml:space="preserve">reduce </w:t>
+      </w:r>
+      <w:r>
+        <w:t>by jumps, fireballs, etc.</w:t>
+      </w:r>
+      <w:r>
+        <w:t xml:space="preserve"> </w:t>
+      </w:r>
+      <w:r>
+        <w:sym w:font="Wingdings" w:char="F0E0"/>
+      </w:r>
+      <w:r>
+        <w:t xml:space="preserve"> more strats, great if you can fly, have to choose between fire/jumps for BoomBoom kills, etc.</w:t>
+      </w:r>
+    </w:p>
+    <w:p>
+      <w:r>
         <w:lastRenderedPageBreak/>
-        <w:tab/>
-      </w:r>
-      <w:r>
-        <w:t xml:space="preserve">-Idea: </w:t>
-      </w:r>
-      <w:r>
-        <w:t xml:space="preserve">reduce </w:t>
-      </w:r>
-      <w:r>
-        <w:t>by jumps, fireballs, etc.</w:t>
-      </w:r>
-      <w:r>
-        <w:t xml:space="preserve"> </w:t>
-      </w:r>
-      <w:r>
-        <w:sym w:font="Wingdings" w:char="F0E0"/>
-      </w:r>
-      <w:r>
-        <w:t xml:space="preserve"> more strats, great if you can fly, have to choose between fire/jumps for BoomBoom kills, etc.</w:t>
-      </w:r>
-    </w:p>
-    <w:p>
-      <w:r>
         <w:tab/>
       </w:r>
       <w:r>
@@ -2313,6 +2617,119 @@
     </w:lvl>
   </w:abstractNum>
   <w:abstractNum w:abstractNumId="2" w15:restartNumberingAfterBreak="0">
+    <w:nsid w:val="2C4048C9"/>
+    <w:multiLevelType w:val="hybridMultilevel"/>
+    <w:tmpl w:val="2F4E429C"/>
+    <w:lvl w:ilvl="0" w:tplc="04090001">
+      <w:start w:val="1"/>
+      <w:numFmt w:val="bullet"/>
+      <w:lvlText w:val=""/>
+      <w:lvlJc w:val="left"/>
+      <w:pPr>
+        <w:ind w:left="720" w:hanging="360"/>
+      </w:pPr>
+      <w:rPr>
+        <w:rFonts w:ascii="Symbol" w:hAnsi="Symbol" w:hint="default"/>
+      </w:rPr>
+    </w:lvl>
+    <w:lvl w:ilvl="1" w:tplc="04090003" w:tentative="1">
+      <w:start w:val="1"/>
+      <w:numFmt w:val="bullet"/>
+      <w:lvlText w:val="o"/>
+      <w:lvlJc w:val="left"/>
+      <w:pPr>
+        <w:ind w:left="1440" w:hanging="360"/>
+      </w:pPr>
+      <w:rPr>
+        <w:rFonts w:ascii="Courier New" w:hAnsi="Courier New" w:cs="Courier New" w:hint="default"/>
+      </w:rPr>
+    </w:lvl>
+    <w:lvl w:ilvl="2" w:tplc="04090005" w:tentative="1">
+      <w:start w:val="1"/>
+      <w:numFmt w:val="bullet"/>
+      <w:lvlText w:val=""/>
+      <w:lvlJc w:val="left"/>
+      <w:pPr>
+        <w:ind w:left="2160" w:hanging="360"/>
+      </w:pPr>
+      <w:rPr>
+        <w:rFonts w:ascii="Wingdings" w:hAnsi="Wingdings" w:hint="default"/>
+      </w:rPr>
+    </w:lvl>
+    <w:lvl w:ilvl="3" w:tplc="04090001" w:tentative="1">
+      <w:start w:val="1"/>
+      <w:numFmt w:val="bullet"/>
+      <w:lvlText w:val=""/>
+      <w:lvlJc w:val="left"/>
+      <w:pPr>
+        <w:ind w:left="2880" w:hanging="360"/>
+      </w:pPr>
+      <w:rPr>
+        <w:rFonts w:ascii="Symbol" w:hAnsi="Symbol" w:hint="default"/>
+      </w:rPr>
+    </w:lvl>
+    <w:lvl w:ilvl="4" w:tplc="04090003" w:tentative="1">
+      <w:start w:val="1"/>
+      <w:numFmt w:val="bullet"/>
+      <w:lvlText w:val="o"/>
+      <w:lvlJc w:val="left"/>
+      <w:pPr>
+        <w:ind w:left="3600" w:hanging="360"/>
+      </w:pPr>
+      <w:rPr>
+        <w:rFonts w:ascii="Courier New" w:hAnsi="Courier New" w:cs="Courier New" w:hint="default"/>
+      </w:rPr>
+    </w:lvl>
+    <w:lvl w:ilvl="5" w:tplc="04090005" w:tentative="1">
+      <w:start w:val="1"/>
+      <w:numFmt w:val="bullet"/>
+      <w:lvlText w:val=""/>
+      <w:lvlJc w:val="left"/>
+      <w:pPr>
+        <w:ind w:left="4320" w:hanging="360"/>
+      </w:pPr>
+      <w:rPr>
+        <w:rFonts w:ascii="Wingdings" w:hAnsi="Wingdings" w:hint="default"/>
+      </w:rPr>
+    </w:lvl>
+    <w:lvl w:ilvl="6" w:tplc="04090001" w:tentative="1">
+      <w:start w:val="1"/>
+      <w:numFmt w:val="bullet"/>
+      <w:lvlText w:val=""/>
+      <w:lvlJc w:val="left"/>
+      <w:pPr>
+        <w:ind w:left="5040" w:hanging="360"/>
+      </w:pPr>
+      <w:rPr>
+        <w:rFonts w:ascii="Symbol" w:hAnsi="Symbol" w:hint="default"/>
+      </w:rPr>
+    </w:lvl>
+    <w:lvl w:ilvl="7" w:tplc="04090003" w:tentative="1">
+      <w:start w:val="1"/>
+      <w:numFmt w:val="bullet"/>
+      <w:lvlText w:val="o"/>
+      <w:lvlJc w:val="left"/>
+      <w:pPr>
+        <w:ind w:left="5760" w:hanging="360"/>
+      </w:pPr>
+      <w:rPr>
+        <w:rFonts w:ascii="Courier New" w:hAnsi="Courier New" w:cs="Courier New" w:hint="default"/>
+      </w:rPr>
+    </w:lvl>
+    <w:lvl w:ilvl="8" w:tplc="04090005" w:tentative="1">
+      <w:start w:val="1"/>
+      <w:numFmt w:val="bullet"/>
+      <w:lvlText w:val=""/>
+      <w:lvlJc w:val="left"/>
+      <w:pPr>
+        <w:ind w:left="6480" w:hanging="360"/>
+      </w:pPr>
+      <w:rPr>
+        <w:rFonts w:ascii="Wingdings" w:hAnsi="Wingdings" w:hint="default"/>
+      </w:rPr>
+    </w:lvl>
+  </w:abstractNum>
+  <w:abstractNum w:abstractNumId="3" w15:restartNumberingAfterBreak="0">
     <w:nsid w:val="477B0AE8"/>
     <w:multiLevelType w:val="hybridMultilevel"/>
     <w:tmpl w:val="308A8C10"/>
@@ -2425,7 +2842,7 @@
       </w:rPr>
     </w:lvl>
   </w:abstractNum>
-  <w:abstractNum w:abstractNumId="3" w15:restartNumberingAfterBreak="0">
+  <w:abstractNum w:abstractNumId="4" w15:restartNumberingAfterBreak="0">
     <w:nsid w:val="53175E80"/>
     <w:multiLevelType w:val="hybridMultilevel"/>
     <w:tmpl w:val="33D6EC14"/>
@@ -2542,13 +2959,16 @@
     <w:abstractNumId w:val="0"/>
   </w:num>
   <w:num w:numId="2" w16cid:durableId="730083302">
-    <w:abstractNumId w:val="3"/>
+    <w:abstractNumId w:val="4"/>
   </w:num>
   <w:num w:numId="3" w16cid:durableId="58090180">
-    <w:abstractNumId w:val="2"/>
+    <w:abstractNumId w:val="3"/>
   </w:num>
   <w:num w:numId="4" w16cid:durableId="479926299">
     <w:abstractNumId w:val="1"/>
+  </w:num>
+  <w:num w:numId="5" w16cid:durableId="701983151">
+    <w:abstractNumId w:val="2"/>
   </w:num>
 </w:numbering>
 </file>

</xml_diff>

<commit_message>
toad house quick-clear working with nifty animation! Still using hard-coded item choice...
</commit_message>
<xml_diff>
--- a/notes.docx
+++ b/notes.docx
@@ -906,7 +906,13 @@
         <w:t>ToadHouse_GiveItem</w:t>
       </w:r>
       <w:r>
-        <w:t xml:space="preserve"> – defined in PRG29, called from PRG8</w:t>
+        <w:t xml:space="preserve"> – defined in PRG</w:t>
+      </w:r>
+      <w:r>
+        <w:t>0</w:t>
+      </w:r>
+      <w:r>
+        <w:t>, called from PRG8</w:t>
       </w:r>
     </w:p>
     <w:p>
@@ -968,6 +974,9 @@
         <w:t>Map_PrepareLevel</w:t>
       </w:r>
       <w:r>
+        <w:t xml:space="preserve"> (PRG12)</w:t>
+      </w:r>
+      <w:r>
         <w:t xml:space="preserve"> called</w:t>
       </w:r>
     </w:p>
@@ -1022,7 +1031,113 @@
         <w:t>; #80 = Toad House</w:t>
       </w:r>
     </w:p>
-    <w:p/>
+    <w:p>
+      <w:r>
+        <w:t>ToadHouse_ChestPressB</w:t>
+      </w:r>
+      <w:r>
+        <w:t xml:space="preserve"> – Called PRG8, Defined PRG29</w:t>
+      </w:r>
+      <w:r>
+        <w:t xml:space="preserve"> – actually picks item!</w:t>
+      </w:r>
+    </w:p>
+    <w:p>
+      <w:r>
+        <w:t>T</w:t>
+      </w:r>
+      <w:r>
+        <w:tab/>
+      </w:r>
+      <w:r>
+        <w:t>= Type of toad house…</w:t>
+      </w:r>
+      <w:r>
+        <w:t xml:space="preserve">  Set from </w:t>
+      </w:r>
+      <w:r>
+        <w:t>Level_ObjPtr_AddrH</w:t>
+      </w:r>
+      <w:r>
+        <w:t xml:space="preserve"> </w:t>
+      </w:r>
+      <w:r>
+        <w:t xml:space="preserve">($66) </w:t>
+      </w:r>
+      <w:r>
+        <w:t xml:space="preserve">which is </w:t>
+      </w:r>
+      <w:r>
+        <w:t>set</w:t>
+      </w:r>
+      <w:r>
+        <w:t xml:space="preserve"> in Map_PrepareLevel</w:t>
+      </w:r>
+      <w:r>
+        <w:t xml:space="preserve"> (PRG12)</w:t>
+      </w:r>
+      <w:r>
+        <w:t>. The high and low address here are supposed to point to a table of objects, however for Toad Houses, the level loading code just re-uses the high address to be the type of Toad House it is.</w:t>
+      </w:r>
+    </w:p>
+    <w:p>
+      <w:r>
+        <w:t>Nicely enough, PRG10 (C000-DFFF) and 12 (A000-BFFF) are in different address spaces</w:t>
+      </w:r>
+      <w:r>
+        <w:t>, so we can do a quick bank swap to call code from there.</w:t>
+      </w:r>
+      <w:r>
+        <w:t xml:space="preserve"> Yay.</w:t>
+      </w:r>
+      <w:r>
+        <w:t xml:space="preserve"> Once we have the correct toad house type, we can crib some code from PRG29 </w:t>
+      </w:r>
+      <w:r>
+        <w:t>ToadHouse_ChestPressB</w:t>
+      </w:r>
+      <w:r>
+        <w:t xml:space="preserve"> to actually select the it</w:t>
+      </w:r>
+      <w:r>
+        <w:t>em.</w:t>
+      </w:r>
+      <w:r>
+        <w:t xml:space="preserve"> </w:t>
+      </w:r>
+    </w:p>
+    <w:p>
+      <w:r>
+        <w:t xml:space="preserve">PRG12 contains (via includes) all the level layouts and object sets. Accessing toad house type depends on world num, which is used as index into a word table pointing at the object set. </w:t>
+      </w:r>
+      <w:r>
+        <w:t>MO_Shop</w:t>
+      </w:r>
+      <w:r>
+        <w:t xml:space="preserve"> function shows how to simply use world num to get pointer to object and layout sets.</w:t>
+      </w:r>
+    </w:p>
+    <w:p>
+      <w:r>
+        <w:rPr>
+          <w:b/>
+          <w:bCs/>
+        </w:rPr>
+        <w:t xml:space="preserve">Drawing item sprite – </w:t>
+      </w:r>
+      <w:r>
+        <w:t xml:space="preserve">PRG26, </w:t>
+      </w:r>
+      <w:r>
+        <w:t>InvItem_SetColor</w:t>
+      </w:r>
+      <w:r>
+        <w:t xml:space="preserve">, </w:t>
+      </w:r>
+      <w:r>
+        <w:t>Inv_Display_Hilite</w:t>
+      </w:r>
+    </w:p>
     <w:p>
       <w:pPr>
         <w:pStyle w:val="Heading2"/>
@@ -1092,6 +1207,7 @@
     </w:p>
     <w:p>
       <w:r>
+        <w:lastRenderedPageBreak/>
         <w:t>Player_Draw:</w:t>
       </w:r>
       <w:r>
@@ -1148,159 +1264,159 @@
     </w:p>
     <w:p>
       <w:r>
+        <w:tab/>
+        <w:t>-1, block-break</w:t>
+      </w:r>
+    </w:p>
+    <w:p>
+      <w:r>
+        <w:tab/>
+        <w:t>-singles: mushroom, flower, star, star-no-eyes</w:t>
+      </w:r>
+    </w:p>
+    <w:p>
+      <w:r>
+        <w:tab/>
+        <w:t>-2, score text</w:t>
+      </w:r>
+    </w:p>
+    <w:p>
+      <w:r>
+        <w:tab/>
+        <w:t>-2, leaf</w:t>
+      </w:r>
+    </w:p>
+    <w:p>
+      <w:r>
+        <w:tab/>
+        <w:t>-2, 1-up text</w:t>
+      </w:r>
+    </w:p>
+    <w:p>
+      <w:r>
+        <w:tab/>
+        <w:t>-5, score text</w:t>
+      </w:r>
+    </w:p>
+    <w:p>
+      <w:r>
+        <w:tab/>
+        <w:t>-2, fireballs</w:t>
+      </w:r>
+    </w:p>
+    <w:p>
+      <w:r>
+        <w:tab/>
+        <w:t>-1, invisible</w:t>
+      </w:r>
+    </w:p>
+    <w:p>
+      <w:r>
+        <w:tab/>
+        <w:t>-1, bob-omb star</w:t>
+      </w:r>
+    </w:p>
+    <w:p>
+      <w:r>
+        <w:tab/>
+        <w:t>-1, brick sprite</w:t>
+      </w:r>
+    </w:p>
+    <w:p>
+      <w:r>
+        <w:tab/>
+        <w:t>-1, already-hit brick sprite</w:t>
+      </w:r>
+    </w:p>
+    <w:p>
+      <w:r>
+        <w:tab/>
+        <w:t>-2, music block</w:t>
+      </w:r>
+    </w:p>
+    <w:p>
+      <w:r>
+        <w:tab/>
+        <w:t>-1, vine</w:t>
+      </w:r>
+    </w:p>
+    <w:p>
+      <w:r>
+        <w:tab/>
+        <w:t>-1, blank brick?</w:t>
+      </w:r>
+    </w:p>
+    <w:p>
+      <w:r>
+        <w:t>Sprite substitution for player CHR:</w:t>
+      </w:r>
+    </w:p>
+    <w:p>
+      <w:r>
+        <w:tab/>
+        <w:t>-4, splash sprites</w:t>
+      </w:r>
+      <w:r>
+        <w:t xml:space="preserve"> </w:t>
+      </w:r>
+    </w:p>
+    <w:p>
+      <w:pPr>
+        <w:pStyle w:val="Heading2"/>
+      </w:pPr>
+      <w:r>
+        <w:t>Drawing Scores</w:t>
+      </w:r>
+    </w:p>
+    <w:p>
+      <w:r>
+        <w:t>Scores_GiveAndDraw</w:t>
+      </w:r>
+    </w:p>
+    <w:p>
+      <w:pPr>
+        <w:pStyle w:val="Heading2"/>
+      </w:pPr>
+      <w:r>
+        <w:t>World Map</w:t>
+      </w:r>
+    </w:p>
+    <w:p>
+      <w:r>
+        <w:t xml:space="preserve">$3f2 </w:t>
+      </w:r>
+      <w:r>
+        <w:t>Map_Starman</w:t>
+      </w:r>
+      <w:r>
+        <w:t xml:space="preserve"> – Used a Starman!</w:t>
+      </w:r>
+      <w:r>
+        <w:t xml:space="preserve"> Used to set Starman counter in Do_Gameplay, PRG8</w:t>
+      </w:r>
+    </w:p>
+    <w:p>
+      <w:r>
+        <w:t xml:space="preserve">$3f3 </w:t>
+      </w:r>
+      <w:r>
+        <w:t>Map_Power_Disp</w:t>
+      </w:r>
+      <w:r>
+        <w:t xml:space="preserve"> – Map power being displayed</w:t>
+      </w:r>
+    </w:p>
+    <w:p>
+      <w:r>
+        <w:t>$0746 World_Map_Power</w:t>
+      </w:r>
+      <w:r>
+        <w:t xml:space="preserve"> – Map power actually carried over on level load</w:t>
+      </w:r>
+    </w:p>
+    <w:p>
+      <w:r>
         <w:lastRenderedPageBreak/>
-        <w:tab/>
-        <w:t>-1, block-break</w:t>
-      </w:r>
-    </w:p>
-    <w:p>
-      <w:r>
-        <w:tab/>
-        <w:t>-singles: mushroom, flower, star, star-no-eyes</w:t>
-      </w:r>
-    </w:p>
-    <w:p>
-      <w:r>
-        <w:tab/>
-        <w:t>-2, score text</w:t>
-      </w:r>
-    </w:p>
-    <w:p>
-      <w:r>
-        <w:tab/>
-        <w:t>-2, leaf</w:t>
-      </w:r>
-    </w:p>
-    <w:p>
-      <w:r>
-        <w:tab/>
-        <w:t>-2, 1-up text</w:t>
-      </w:r>
-    </w:p>
-    <w:p>
-      <w:r>
-        <w:tab/>
-        <w:t>-5, score text</w:t>
-      </w:r>
-    </w:p>
-    <w:p>
-      <w:r>
-        <w:tab/>
-        <w:t>-2, fireballs</w:t>
-      </w:r>
-    </w:p>
-    <w:p>
-      <w:r>
-        <w:tab/>
-        <w:t>-1, invisible</w:t>
-      </w:r>
-    </w:p>
-    <w:p>
-      <w:r>
-        <w:tab/>
-        <w:t>-1, bob-omb star</w:t>
-      </w:r>
-    </w:p>
-    <w:p>
-      <w:r>
-        <w:tab/>
-        <w:t>-1, brick sprite</w:t>
-      </w:r>
-    </w:p>
-    <w:p>
-      <w:r>
-        <w:tab/>
-        <w:t>-1, already-hit brick sprite</w:t>
-      </w:r>
-    </w:p>
-    <w:p>
-      <w:r>
-        <w:tab/>
-        <w:t>-2, music block</w:t>
-      </w:r>
-    </w:p>
-    <w:p>
-      <w:r>
-        <w:tab/>
-        <w:t>-1, vine</w:t>
-      </w:r>
-    </w:p>
-    <w:p>
-      <w:r>
-        <w:tab/>
-        <w:t>-1, blank brick?</w:t>
-      </w:r>
-    </w:p>
-    <w:p>
-      <w:r>
-        <w:t>Sprite substitution for player CHR:</w:t>
-      </w:r>
-    </w:p>
-    <w:p>
-      <w:r>
-        <w:tab/>
-        <w:t>-4, splash sprites</w:t>
-      </w:r>
-      <w:r>
-        <w:t xml:space="preserve"> </w:t>
-      </w:r>
-    </w:p>
-    <w:p>
-      <w:pPr>
-        <w:pStyle w:val="Heading2"/>
-      </w:pPr>
-      <w:r>
-        <w:t>Drawing Scores</w:t>
-      </w:r>
-    </w:p>
-    <w:p>
-      <w:r>
-        <w:t>Scores_GiveAndDraw</w:t>
-      </w:r>
-    </w:p>
-    <w:p>
-      <w:pPr>
-        <w:pStyle w:val="Heading2"/>
-      </w:pPr>
-      <w:r>
-        <w:t>World Map</w:t>
-      </w:r>
-    </w:p>
-    <w:p>
-      <w:r>
-        <w:t xml:space="preserve">$3f2 </w:t>
-      </w:r>
-      <w:r>
-        <w:t>Map_Starman</w:t>
-      </w:r>
-      <w:r>
-        <w:t xml:space="preserve"> – Used a Starman!</w:t>
-      </w:r>
-      <w:r>
-        <w:t xml:space="preserve"> Used to set Starman counter in Do_Gameplay, PRG8</w:t>
-      </w:r>
-    </w:p>
-    <w:p>
-      <w:r>
-        <w:t xml:space="preserve">$3f3 </w:t>
-      </w:r>
-      <w:r>
-        <w:t>Map_Power_Disp</w:t>
-      </w:r>
-      <w:r>
-        <w:t xml:space="preserve"> – Map power being displayed</w:t>
-      </w:r>
-    </w:p>
-    <w:p>
-      <w:r>
-        <w:t>$0746 World_Map_Power</w:t>
-      </w:r>
-      <w:r>
-        <w:t xml:space="preserve"> – Map power actually carried over on level load</w:t>
-      </w:r>
-    </w:p>
-    <w:p>
-      <w:r>
         <w:t>; Loading a level…</w:t>
       </w:r>
     </w:p>
@@ -1460,6 +1576,7 @@
         <w:pStyle w:val="Heading2"/>
       </w:pPr>
       <w:r>
+        <w:lastRenderedPageBreak/>
         <w:t>Bank Switching:</w:t>
       </w:r>
     </w:p>
@@ -1526,7 +1643,6 @@
     </w:p>
     <w:p>
       <w:r>
-        <w:lastRenderedPageBreak/>
         <w:tab/>
         <w:t>JSR PRGROM_Change_Both2</w:t>
       </w:r>
@@ -1695,6 +1811,7 @@
     </w:p>
     <w:p>
       <w:r>
+        <w:lastRenderedPageBreak/>
         <w:t>4-2</w:t>
       </w:r>
       <w:r>
@@ -1755,7 +1872,6 @@
     </w:p>
     <w:p>
       <w:r>
-        <w:lastRenderedPageBreak/>
         <w:t xml:space="preserve">CHR x = Sprite for coin item </w:t>
       </w:r>
       <w:r>
@@ -1946,6 +2062,7 @@
         <w:pStyle w:val="Heading1"/>
       </w:pPr>
       <w:r>
+        <w:lastRenderedPageBreak/>
         <w:t>P-Meter</w:t>
       </w:r>
       <w:r>
@@ -2008,7 +2125,6 @@
     </w:p>
     <w:p>
       <w:r>
-        <w:lastRenderedPageBreak/>
         <w:t>Player_PowerUpdate</w:t>
       </w:r>
       <w:r>
@@ -2225,6 +2341,7 @@
     </w:p>
     <w:p>
       <w:r>
+        <w:lastRenderedPageBreak/>
         <w:tab/>
       </w:r>
       <w:r>
@@ -2293,7 +2410,6 @@
     </w:p>
     <w:p>
       <w:r>
-        <w:lastRenderedPageBreak/>
         <w:tab/>
       </w:r>
       <w:r>

</xml_diff>

<commit_message>
kuribo patterns using splash icons now
</commit_message>
<xml_diff>
--- a/notes.docx
+++ b/notes.docx
@@ -89,13 +89,7 @@
         </w:numPr>
       </w:pPr>
       <w:r>
-        <w:t>P-wing is no longer a</w:t>
-      </w:r>
-      <w:r>
-        <w:t>lkkkkkkkkk</w:t>
-      </w:r>
-      <w:r>
-        <w:t>n item, replaced by 10- and</w:t>
+        <w:t>P-wing is no longer an item, replaced by 10- and</w:t>
       </w:r>
       <w:r>
         <w:t>/or</w:t>
@@ -574,6 +568,718 @@
     </w:p>
     <w:p>
       <w:pPr>
+        <w:pStyle w:val="ListParagraph"/>
+        <w:numPr>
+          <w:ilvl w:val="0"/>
+          <w:numId w:val="2"/>
+        </w:numPr>
+      </w:pPr>
+      <w:r>
+        <w:t>Score and 1-up Display</w:t>
+      </w:r>
+    </w:p>
+    <w:p>
+      <w:pPr>
+        <w:pStyle w:val="ListParagraph"/>
+        <w:numPr>
+          <w:ilvl w:val="1"/>
+          <w:numId w:val="2"/>
+        </w:numPr>
+      </w:pPr>
+      <w:r>
+        <w:t>Score_PopUp</w:t>
+      </w:r>
+      <w:r>
+        <w:t xml:space="preserve"> – </w:t>
+      </w:r>
+      <w:r>
+        <w:t xml:space="preserve">PRG0, </w:t>
+      </w:r>
+      <w:r>
+        <w:t xml:space="preserve">A=$0d for 1-up, called from PRG1 when 1-up mushroom collected, </w:t>
+      </w:r>
+      <w:r>
+        <w:t>ObjHit_PUp1UpMush</w:t>
+      </w:r>
+      <w:r>
+        <w:t xml:space="preserve"> – call commented out to suppress 1-up sprite!</w:t>
+      </w:r>
+      <w:r>
+        <w:tab/>
+      </w:r>
+    </w:p>
+    <w:p>
+      <w:pPr>
+        <w:pStyle w:val="ListParagraph"/>
+        <w:numPr>
+          <w:ilvl w:val="1"/>
+          <w:numId w:val="2"/>
+        </w:numPr>
+      </w:pPr>
+      <w:r>
+        <w:t xml:space="preserve">Scores actually drawn from </w:t>
+      </w:r>
+      <w:r>
+        <w:t>Score_GiveAndDraw</w:t>
+      </w:r>
+    </w:p>
+    <w:p>
+      <w:pPr>
+        <w:pStyle w:val="ListParagraph"/>
+        <w:numPr>
+          <w:ilvl w:val="0"/>
+          <w:numId w:val="2"/>
+        </w:numPr>
+      </w:pPr>
+      <w:r>
+        <w:rPr>
+          <w:b/>
+          <w:bCs/>
+        </w:rPr>
+        <w:t xml:space="preserve">Shine Spark ??? </w:t>
+      </w:r>
+    </w:p>
+    <w:p>
+      <w:pPr>
+        <w:pStyle w:val="ListParagraph"/>
+        <w:numPr>
+          <w:ilvl w:val="1"/>
+          <w:numId w:val="2"/>
+        </w:numPr>
+      </w:pPr>
+      <w:r>
+        <w:t>Use would have to be limited but in select levels like 5-1 (spark up to pipe, spark down tunnel) could be very cool.</w:t>
+      </w:r>
+    </w:p>
+    <w:p>
+      <w:pPr>
+        <w:pStyle w:val="ListParagraph"/>
+        <w:numPr>
+          <w:ilvl w:val="1"/>
+          <w:numId w:val="2"/>
+        </w:numPr>
+      </w:pPr>
+      <w:r>
+        <w:t xml:space="preserve">Could be a </w:t>
+      </w:r>
+      <w:r>
+        <w:rPr>
+          <w:b/>
+          <w:bCs/>
+        </w:rPr>
+        <w:t>time-limited Star power</w:t>
+      </w:r>
+      <w:r>
+        <w:t>.</w:t>
+      </w:r>
+    </w:p>
+    <w:p>
+      <w:pPr>
+        <w:pStyle w:val="ListParagraph"/>
+        <w:numPr>
+          <w:ilvl w:val="1"/>
+          <w:numId w:val="2"/>
+        </w:numPr>
+      </w:pPr>
+      <w:r>
+        <w:t>? rapid use of coins while sparking for balance.</w:t>
+      </w:r>
+    </w:p>
+    <w:p>
+      <w:pPr>
+        <w:pStyle w:val="ListParagraph"/>
+        <w:numPr>
+          <w:ilvl w:val="1"/>
+          <w:numId w:val="2"/>
+        </w:numPr>
+      </w:pPr>
+      <w:r>
+        <w:t xml:space="preserve">Uses – rapidly climbing (vertical levels), </w:t>
+      </w:r>
+      <w:r>
+        <w:t>getting up to high platforms, water?, under spike tunnels (if allow while ducking)</w:t>
+      </w:r>
+      <w:r>
+        <w:t>, collect long rows of coins (perhaps specially laid out)</w:t>
+      </w:r>
+      <w:r>
+        <w:t>, levels like 8-2 with deep valley, multi-door room (save acceleration)</w:t>
+      </w:r>
+      <w:r>
+        <w:t>, room like 2-P with breakable blocks to pass (zip through!)</w:t>
+      </w:r>
+      <w:r>
+        <w:t>, 6-F2 (save need for leaf)</w:t>
+      </w:r>
+    </w:p>
+    <w:p>
+      <w:pPr>
+        <w:pStyle w:val="ListParagraph"/>
+        <w:numPr>
+          <w:ilvl w:val="1"/>
+          <w:numId w:val="2"/>
+        </w:numPr>
+      </w:pPr>
+      <w:r>
+        <w:t>Should investigate if super-high speeds e.g. 128, 96 possible without graphics issues…</w:t>
+      </w:r>
+    </w:p>
+    <w:p>
+      <w:pPr>
+        <w:pStyle w:val="ListParagraph"/>
+        <w:numPr>
+          <w:ilvl w:val="1"/>
+          <w:numId w:val="2"/>
+        </w:numPr>
+      </w:pPr>
+      <w:r>
+        <w:t>Need to hit something to end it.</w:t>
+      </w:r>
+    </w:p>
+    <w:p>
+      <w:pPr>
+        <w:pStyle w:val="ListParagraph"/>
+        <w:numPr>
+          <w:ilvl w:val="1"/>
+          <w:numId w:val="2"/>
+        </w:numPr>
+      </w:pPr>
+      <w:r>
+        <w:t>Should allow spark up to pipe entry!</w:t>
+      </w:r>
+      <w:r>
+        <w:t xml:space="preserve"> Then for 5-1, 6-F1 could not even have leaf and still get in pipe, but only with expertise…</w:t>
+      </w:r>
+    </w:p>
+    <w:p>
+      <w:pPr>
+        <w:pStyle w:val="ListParagraph"/>
+        <w:numPr>
+          <w:ilvl w:val="1"/>
+          <w:numId w:val="2"/>
+        </w:numPr>
+      </w:pPr>
+      <w:r>
+        <w:t>Will need some testing on how many stars are available, balance. But using up coins should be good for balance; can tweak.</w:t>
+      </w:r>
+      <w:r>
+        <w:t xml:space="preserve"> Want to discourage fly-over of entire level as would leave very low on coins.</w:t>
+      </w:r>
+    </w:p>
+    <w:p>
+      <w:pPr>
+        <w:pStyle w:val="ListParagraph"/>
+        <w:numPr>
+          <w:ilvl w:val="0"/>
+          <w:numId w:val="2"/>
+        </w:numPr>
+      </w:pPr>
+      <w:r>
+        <w:rPr>
+          <w:b/>
+          <w:bCs/>
+        </w:rPr>
+        <w:t>Hustle Coin</w:t>
+      </w:r>
+    </w:p>
+    <w:p>
+      <w:pPr>
+        <w:pStyle w:val="ListParagraph"/>
+        <w:numPr>
+          <w:ilvl w:val="1"/>
+          <w:numId w:val="2"/>
+        </w:numPr>
+      </w:pPr>
+      <w:r>
+        <w:t>Can just be a coin bank</w:t>
+      </w:r>
+    </w:p>
+    <w:p>
+      <w:pPr>
+        <w:pStyle w:val="ListParagraph"/>
+        <w:numPr>
+          <w:ilvl w:val="1"/>
+          <w:numId w:val="2"/>
+        </w:numPr>
+      </w:pPr>
+      <w:r>
+        <w:t xml:space="preserve">Could have </w:t>
+      </w:r>
+      <w:r>
+        <w:rPr>
+          <w:b/>
+          <w:bCs/>
+        </w:rPr>
+        <w:t>different flavors</w:t>
+      </w:r>
+      <w:r>
+        <w:rPr>
+          <w:b/>
+          <w:bCs/>
+        </w:rPr>
+        <w:t xml:space="preserve"> with coin-related bonuses</w:t>
+      </w:r>
+      <w:r>
+        <w:t xml:space="preserve"> – give coins, bonus for coins collected during next level (e.g. double or even triple), </w:t>
+      </w:r>
+      <w:r>
+        <w:t>decrease/disable coin drain for next level</w:t>
+      </w:r>
+      <w:r>
+        <w:t>. These could be different colors – gold, red, green, etc.</w:t>
+      </w:r>
+    </w:p>
+    <w:p>
+      <w:pPr>
+        <w:pStyle w:val="ListParagraph"/>
+        <w:numPr>
+          <w:ilvl w:val="0"/>
+          <w:numId w:val="2"/>
+        </w:numPr>
+      </w:pPr>
+      <w:r>
+        <w:rPr>
+          <w:b/>
+          <w:bCs/>
+        </w:rPr>
+        <w:t>Disabling clips</w:t>
+      </w:r>
+    </w:p>
+    <w:p>
+      <w:pPr>
+        <w:pStyle w:val="ListParagraph"/>
+        <w:numPr>
+          <w:ilvl w:val="1"/>
+          <w:numId w:val="2"/>
+        </w:numPr>
+      </w:pPr>
+      <w:r>
+        <w:t>Funny – could have counter for wall ejection; when happens &gt;24 times in a row, reverse direction!</w:t>
+      </w:r>
+      <w:r>
+        <w:t xml:space="preserve"> Would allow single-block passage, but not through thick walls…</w:t>
+      </w:r>
+    </w:p>
+    <w:p>
+      <w:pPr>
+        <w:pStyle w:val="ListParagraph"/>
+        <w:numPr>
+          <w:ilvl w:val="0"/>
+          <w:numId w:val="2"/>
+        </w:numPr>
+      </w:pPr>
+      <w:r>
+        <w:rPr>
+          <w:b/>
+          <w:bCs/>
+        </w:rPr>
+        <w:t>Kaizo Mario 3 Coin Hustle</w:t>
+      </w:r>
+    </w:p>
+    <w:p>
+      <w:pPr>
+        <w:pStyle w:val="ListParagraph"/>
+        <w:numPr>
+          <w:ilvl w:val="1"/>
+          <w:numId w:val="2"/>
+        </w:numPr>
+      </w:pPr>
+      <w:r>
+        <w:t>With coin layouts and some item changes, could do much the same…</w:t>
+      </w:r>
+    </w:p>
+    <w:p>
+      <w:pPr>
+        <w:pStyle w:val="ListParagraph"/>
+        <w:numPr>
+          <w:ilvl w:val="1"/>
+          <w:numId w:val="2"/>
+        </w:numPr>
+      </w:pPr>
+      <w:r>
+        <w:t>Coins in places only flying or frog jump can reach</w:t>
+      </w:r>
+    </w:p>
+    <w:p>
+      <w:pPr>
+        <w:pStyle w:val="ListParagraph"/>
+        <w:numPr>
+          <w:ilvl w:val="1"/>
+          <w:numId w:val="2"/>
+        </w:numPr>
+      </w:pPr>
+      <w:r>
+        <w:t>Slightly off route to promote decision making</w:t>
+      </w:r>
+    </w:p>
+    <w:p>
+      <w:pPr>
+        <w:pStyle w:val="ListParagraph"/>
+        <w:numPr>
+          <w:ilvl w:val="1"/>
+          <w:numId w:val="2"/>
+        </w:numPr>
+      </w:pPr>
+      <w:r>
+        <w:t>With challenging platforming for extra coinage, or enemy exposure</w:t>
+      </w:r>
+    </w:p>
+    <w:p>
+      <w:pPr>
+        <w:pStyle w:val="ListParagraph"/>
+        <w:numPr>
+          <w:ilvl w:val="0"/>
+          <w:numId w:val="2"/>
+        </w:numPr>
+      </w:pPr>
+      <w:r>
+        <w:rPr>
+          <w:b/>
+          <w:bCs/>
+        </w:rPr>
+        <w:lastRenderedPageBreak/>
+        <w:t>Shell Item</w:t>
+      </w:r>
+    </w:p>
+    <w:p>
+      <w:pPr>
+        <w:pStyle w:val="ListParagraph"/>
+        <w:numPr>
+          <w:ilvl w:val="1"/>
+          <w:numId w:val="2"/>
+        </w:numPr>
+      </w:pPr>
+      <w:r>
+        <w:t>Could have special colored Koopa (star palette) whose shell gives shell shield when kicked.</w:t>
+      </w:r>
+    </w:p>
+    <w:p>
+      <w:pPr>
+        <w:pStyle w:val="ListParagraph"/>
+        <w:numPr>
+          <w:ilvl w:val="1"/>
+          <w:numId w:val="2"/>
+        </w:numPr>
+      </w:pPr>
+      <w:r>
+        <w:t>Shell shield can kick koopa enemies when hit instead of kill…chaos!</w:t>
+      </w:r>
+    </w:p>
+    <w:p>
+      <w:pPr>
+        <w:pStyle w:val="ListParagraph"/>
+        <w:numPr>
+          <w:ilvl w:val="1"/>
+          <w:numId w:val="2"/>
+        </w:numPr>
+      </w:pPr>
+      <w:r>
+        <w:t>Different colored shells (similar to coin) can function differently</w:t>
+      </w:r>
+    </w:p>
+    <w:p>
+      <w:pPr>
+        <w:pStyle w:val="ListParagraph"/>
+        <w:numPr>
+          <w:ilvl w:val="1"/>
+          <w:numId w:val="2"/>
+        </w:numPr>
+      </w:pPr>
+      <w:r>
+        <w:t>Replacement for music box</w:t>
+      </w:r>
+    </w:p>
+    <w:p>
+      <w:pPr>
+        <w:pStyle w:val="ListParagraph"/>
+        <w:numPr>
+          <w:ilvl w:val="1"/>
+          <w:numId w:val="2"/>
+        </w:numPr>
+      </w:pPr>
+      <w:r>
+        <w:t>Shell shield advantage if my ? blocks to hit – faster, more coins/items</w:t>
+      </w:r>
+    </w:p>
+    <w:p>
+      <w:pPr>
+        <w:pStyle w:val="ListParagraph"/>
+        <w:numPr>
+          <w:ilvl w:val="1"/>
+          <w:numId w:val="2"/>
+        </w:numPr>
+      </w:pPr>
+      <w:r>
+        <w:t>? goes clockwise/ccw based on Mario’s facing direction – more control!</w:t>
+      </w:r>
+    </w:p>
+    <w:p>
+      <w:pPr>
+        <w:pStyle w:val="ListParagraph"/>
+        <w:numPr>
+          <w:ilvl w:val="1"/>
+          <w:numId w:val="2"/>
+        </w:numPr>
+      </w:pPr>
+      <w:r>
+        <w:t>Can get past thwomps, other non-stompable, non-fireable enemies</w:t>
+      </w:r>
+    </w:p>
+    <w:p>
+      <w:pPr>
+        <w:pStyle w:val="ListParagraph"/>
+        <w:numPr>
+          <w:ilvl w:val="1"/>
+          <w:numId w:val="2"/>
+        </w:numPr>
+      </w:pPr>
+      <w:r>
+        <w:t>? for stage like 1-4 enable big secret for truly massive haul</w:t>
+      </w:r>
+    </w:p>
+    <w:p>
+      <w:pPr>
+        <w:pStyle w:val="ListParagraph"/>
+        <w:numPr>
+          <w:ilvl w:val="0"/>
+          <w:numId w:val="2"/>
+        </w:numPr>
+        <w:rPr>
+          <w:b/>
+          <w:bCs/>
+        </w:rPr>
+      </w:pPr>
+      <w:r>
+        <w:rPr>
+          <w:b/>
+          <w:bCs/>
+        </w:rPr>
+        <w:t>Map Hammer Bros</w:t>
+      </w:r>
+    </w:p>
+    <w:p>
+      <w:pPr>
+        <w:pStyle w:val="ListParagraph"/>
+        <w:numPr>
+          <w:ilvl w:val="1"/>
+          <w:numId w:val="2"/>
+        </w:numPr>
+        <w:rPr>
+          <w:b/>
+          <w:bCs/>
+        </w:rPr>
+      </w:pPr>
+      <w:r>
+        <w:t xml:space="preserve">Small random chance hammer suit </w:t>
+      </w:r>
+      <w:r>
+        <w:t>(morph into</w:t>
+      </w:r>
+      <w:r>
+        <w:t xml:space="preserve"> bouncing item</w:t>
+      </w:r>
+      <w:r>
+        <w:t>? Fall from sky</w:t>
+      </w:r>
+      <w:r>
+        <w:t xml:space="preserve"> – </w:t>
+      </w:r>
+      <w:r>
+        <w:rPr>
+          <w:b/>
+          <w:bCs/>
+        </w:rPr>
+        <w:t>challenge to collect when happens</w:t>
+      </w:r>
+      <w:r>
+        <w:t xml:space="preserve">) </w:t>
+      </w:r>
+      <w:r>
+        <w:t>based on map pos</w:t>
+      </w:r>
+      <w:r>
+        <w:t xml:space="preserve"> or other random thing</w:t>
+      </w:r>
+    </w:p>
+    <w:p>
+      <w:pPr>
+        <w:pStyle w:val="ListParagraph"/>
+        <w:numPr>
+          <w:ilvl w:val="0"/>
+          <w:numId w:val="2"/>
+        </w:numPr>
+        <w:rPr>
+          <w:b/>
+          <w:bCs/>
+        </w:rPr>
+      </w:pPr>
+      <w:r>
+        <w:rPr>
+          <w:b/>
+          <w:bCs/>
+        </w:rPr>
+        <w:t>Coins in levels</w:t>
+      </w:r>
+    </w:p>
+    <w:p>
+      <w:pPr>
+        <w:pStyle w:val="ListParagraph"/>
+        <w:numPr>
+          <w:ilvl w:val="1"/>
+          <w:numId w:val="2"/>
+        </w:numPr>
+        <w:rPr>
+          <w:b/>
+          <w:bCs/>
+        </w:rPr>
+      </w:pPr>
+      <w:r>
+        <w:t>Normal coins = 1 coin</w:t>
+      </w:r>
+    </w:p>
+    <w:p>
+      <w:pPr>
+        <w:pStyle w:val="ListParagraph"/>
+        <w:numPr>
+          <w:ilvl w:val="1"/>
+          <w:numId w:val="2"/>
+        </w:numPr>
+        <w:rPr>
+          <w:b/>
+          <w:bCs/>
+        </w:rPr>
+      </w:pPr>
+      <w:r>
+        <w:t>Special coins = 5 coins, -5 coins ???</w:t>
+      </w:r>
+      <w:r>
+        <w:t xml:space="preserve"> have to steer for or avoid if possible</w:t>
+      </w:r>
+    </w:p>
+    <w:p>
+      <w:pPr>
+        <w:pStyle w:val="ListParagraph"/>
+        <w:numPr>
+          <w:ilvl w:val="0"/>
+          <w:numId w:val="2"/>
+        </w:numPr>
+        <w:rPr>
+          <w:b/>
+          <w:bCs/>
+        </w:rPr>
+      </w:pPr>
+      <w:r>
+        <w:rPr>
+          <w:b/>
+          <w:bCs/>
+        </w:rPr>
+        <w:t>Improved Warpless User Experience</w:t>
+      </w:r>
+    </w:p>
+    <w:p>
+      <w:pPr>
+        <w:pStyle w:val="ListParagraph"/>
+        <w:numPr>
+          <w:ilvl w:val="1"/>
+          <w:numId w:val="2"/>
+        </w:numPr>
+        <w:rPr>
+          <w:b/>
+          <w:bCs/>
+        </w:rPr>
+      </w:pPr>
+      <w:r>
+        <w:t>No early hammer – hammers can land atop each other</w:t>
+      </w:r>
+    </w:p>
+    <w:p>
+      <w:pPr>
+        <w:pStyle w:val="ListParagraph"/>
+        <w:numPr>
+          <w:ilvl w:val="1"/>
+          <w:numId w:val="2"/>
+        </w:numPr>
+        <w:rPr>
+          <w:b/>
+          <w:bCs/>
+        </w:rPr>
+      </w:pPr>
+      <w:r>
+        <w:t>? No big clips</w:t>
+      </w:r>
+    </w:p>
+    <w:p>
+      <w:pPr>
+        <w:pStyle w:val="ListParagraph"/>
+        <w:numPr>
+          <w:ilvl w:val="1"/>
+          <w:numId w:val="2"/>
+        </w:numPr>
+        <w:rPr>
+          <w:b/>
+          <w:bCs/>
+        </w:rPr>
+      </w:pPr>
+      <w:r>
+        <w:t>Hands – ? good opportunity for special challenge levels, could be optional or mandatory, but no random chance</w:t>
+      </w:r>
+    </w:p>
+    <w:p>
+      <w:pPr>
+        <w:pStyle w:val="ListParagraph"/>
+        <w:numPr>
+          <w:ilvl w:val="2"/>
+          <w:numId w:val="2"/>
+        </w:numPr>
+        <w:rPr>
+          <w:b/>
+          <w:bCs/>
+        </w:rPr>
+      </w:pPr>
+      <w:r>
+        <w:t>? falling level where have to steer to get good stuff, avoid bad</w:t>
+      </w:r>
+      <w:r>
+        <w:t>, possibly random setup for replay value/reflexes test</w:t>
+      </w:r>
+      <w:r>
+        <w:t>. Could have enemies, music blocks, platforms that slow progress. Coins/other items to go after.</w:t>
+      </w:r>
+    </w:p>
+    <w:p>
+      <w:pPr>
+        <w:pStyle w:val="ListParagraph"/>
+        <w:numPr>
+          <w:ilvl w:val="2"/>
+          <w:numId w:val="2"/>
+        </w:numPr>
+        <w:rPr>
+          <w:b/>
+          <w:bCs/>
+        </w:rPr>
+      </w:pPr>
+      <w:r>
+        <w:t>? straight climb level, shine spark is an option</w:t>
+      </w:r>
+    </w:p>
+    <w:p>
+      <w:pPr>
+        <w:pStyle w:val="ListParagraph"/>
+        <w:numPr>
+          <w:ilvl w:val="2"/>
+          <w:numId w:val="2"/>
+        </w:numPr>
+        <w:rPr>
+          <w:b/>
+          <w:bCs/>
+        </w:rPr>
+      </w:pPr>
+      <w:r>
+        <w:t>Another level like 6-F2, horizontal, tough level where have to mix platforms and flying</w:t>
+      </w:r>
+    </w:p>
+    <w:p>
+      <w:pPr>
         <w:pStyle w:val="Heading2"/>
       </w:pPr>
       <w:r>
@@ -700,6 +1406,18 @@
         </w:numPr>
       </w:pPr>
       <w:r>
+        <w:t>One-stomp kill on bosses</w:t>
+      </w:r>
+    </w:p>
+    <w:p>
+      <w:pPr>
+        <w:pStyle w:val="ListParagraph"/>
+        <w:numPr>
+          <w:ilvl w:val="1"/>
+          <w:numId w:val="2"/>
+        </w:numPr>
+      </w:pPr>
+      <w:r>
         <w:t>CHR 11, 6 sprites, two extra for side with turning key thingy</w:t>
       </w:r>
     </w:p>
@@ -707,6 +1425,18 @@
       <w:pPr>
         <w:pStyle w:val="ListParagraph"/>
         <w:numPr>
+          <w:ilvl w:val="1"/>
+          <w:numId w:val="2"/>
+        </w:numPr>
+      </w:pPr>
+      <w:r>
+        <w:t>In-level sprites: can take over the 1-up and either blank sprite or blanked out star (testing req’d to see which has bigger impact)</w:t>
+      </w:r>
+    </w:p>
+    <w:p>
+      <w:pPr>
+        <w:pStyle w:val="ListParagraph"/>
+        <w:numPr>
           <w:ilvl w:val="0"/>
           <w:numId w:val="2"/>
         </w:numPr>
@@ -745,6 +1475,7 @@
         </w:numPr>
       </w:pPr>
       <w:r>
+        <w:lastRenderedPageBreak/>
         <w:t xml:space="preserve">Hammer </w:t>
       </w:r>
       <w:r>
@@ -788,6 +1519,113 @@
       </w:r>
       <w:r>
         <w:t xml:space="preserve"> Portable P Switch???</w:t>
+      </w:r>
+    </w:p>
+    <w:p>
+      <w:pPr>
+        <w:pStyle w:val="ListParagraph"/>
+        <w:numPr>
+          <w:ilvl w:val="0"/>
+          <w:numId w:val="2"/>
+        </w:numPr>
+      </w:pPr>
+      <w:r>
+        <w:t>Ten coin blocks in Boom Boom rooms, etc., where have time to wait</w:t>
+      </w:r>
+    </w:p>
+    <w:p>
+      <w:pPr>
+        <w:pStyle w:val="Heading2"/>
+      </w:pPr>
+      <w:r>
+        <w:t>Stomping</w:t>
+      </w:r>
+    </w:p>
+    <w:p>
+      <w:pPr>
+        <w:pStyle w:val="ListParagraph"/>
+        <w:numPr>
+          <w:ilvl w:val="0"/>
+          <w:numId w:val="6"/>
+        </w:numPr>
+      </w:pPr>
+      <w:r>
+        <w:t>No more points</w:t>
+      </w:r>
+    </w:p>
+    <w:p>
+      <w:pPr>
+        <w:pStyle w:val="ListParagraph"/>
+        <w:numPr>
+          <w:ilvl w:val="0"/>
+          <w:numId w:val="6"/>
+        </w:numPr>
+      </w:pPr>
+      <w:r>
+        <w:t xml:space="preserve">Stomp kills (e.g. goomba) </w:t>
+      </w:r>
+      <w:r>
+        <w:t xml:space="preserve">or shell-throw kills </w:t>
+      </w:r>
+      <w:r>
+        <w:t>give coin</w:t>
+      </w:r>
+    </w:p>
+    <w:p>
+      <w:pPr>
+        <w:pStyle w:val="ListParagraph"/>
+        <w:numPr>
+          <w:ilvl w:val="0"/>
+          <w:numId w:val="6"/>
+        </w:numPr>
+      </w:pPr>
+      <w:r>
+        <w:t>Get nothing for fireball/hammer kill (which are easier)</w:t>
+      </w:r>
+    </w:p>
+    <w:p>
+      <w:pPr>
+        <w:pStyle w:val="ListParagraph"/>
+        <w:numPr>
+          <w:ilvl w:val="0"/>
+          <w:numId w:val="6"/>
+        </w:numPr>
+      </w:pPr>
+      <w:r>
+        <w:t xml:space="preserve">Get nothing if stomp doesn’t kill enemy, e.g. koopa </w:t>
+      </w:r>
+      <w:r>
+        <w:sym w:font="Wingdings" w:char="F0E0"/>
+      </w:r>
+      <w:r>
+        <w:t xml:space="preserve"> shell</w:t>
+      </w:r>
+    </w:p>
+    <w:p>
+      <w:pPr>
+        <w:pStyle w:val="ListParagraph"/>
+        <w:numPr>
+          <w:ilvl w:val="0"/>
+          <w:numId w:val="6"/>
+        </w:numPr>
+      </w:pPr>
+      <w:r>
+        <w:t>Advantage for Kuribo, Tanooki/Statue as can get coins from e.g. Pirahna plant!</w:t>
+      </w:r>
+    </w:p>
+    <w:p>
+      <w:pPr>
+        <w:pStyle w:val="ListParagraph"/>
+        <w:numPr>
+          <w:ilvl w:val="0"/>
+          <w:numId w:val="6"/>
+        </w:numPr>
+      </w:pPr>
+      <w:r>
+        <w:t>? stack coin values for multi-stomps, e.g. 1…2…3 coins, etc.</w:t>
+      </w:r>
+      <w:r>
+        <w:t xml:space="preserve"> Could be interesting routing but could also be excessive in terms of coins.</w:t>
       </w:r>
     </w:p>
     <w:p>
@@ -824,6 +1662,44 @@
         <w:pStyle w:val="Heading1"/>
       </w:pPr>
       <w:r>
+        <w:t>Best Ending Options</w:t>
+      </w:r>
+    </w:p>
+    <w:p>
+      <w:pPr>
+        <w:pStyle w:val="ListParagraph"/>
+        <w:numPr>
+          <w:ilvl w:val="0"/>
+          <w:numId w:val="5"/>
+        </w:numPr>
+      </w:pPr>
+      <w:r>
+        <w:t>In-Level Quests, e.g. waypoints to unlock exit</w:t>
+      </w:r>
+    </w:p>
+    <w:p>
+      <w:pPr>
+        <w:pStyle w:val="ListParagraph"/>
+        <w:numPr>
+          <w:ilvl w:val="0"/>
+          <w:numId w:val="5"/>
+        </w:numPr>
+      </w:pPr>
+      <w:r>
+        <w:t xml:space="preserve">Track and report total coins collected in entire game </w:t>
+      </w:r>
+      <w:r>
+        <w:sym w:font="Wingdings" w:char="F0E0"/>
+      </w:r>
+      <w:r>
+        <w:t xml:space="preserve"> score??</w:t>
+      </w:r>
+    </w:p>
+    <w:p>
+      <w:pPr>
+        <w:pStyle w:val="Heading1"/>
+      </w:pPr>
+      <w:r>
         <w:t>Where to put Code</w:t>
       </w:r>
     </w:p>
@@ -832,6 +1708,22 @@
         <w:pStyle w:val="Heading2"/>
       </w:pPr>
       <w:r>
+        <w:t>Extra Space</w:t>
+      </w:r>
+      <w:r>
+        <w:t xml:space="preserve"> By Bank</w:t>
+      </w:r>
+    </w:p>
+    <w:p>
+      <w:r>
+        <w:t>PRG7 – Splash_Draw function no longer used; can be over-written</w:t>
+      </w:r>
+    </w:p>
+    <w:p>
+      <w:pPr>
+        <w:pStyle w:val="Heading2"/>
+      </w:pPr>
+      <w:r>
         <w:t>VBlank</w:t>
       </w:r>
     </w:p>
@@ -897,282 +1789,653 @@
         <w:pStyle w:val="Heading2"/>
       </w:pPr>
       <w:r>
+        <w:t>Toad House</w:t>
+      </w:r>
+    </w:p>
+    <w:p>
+      <w:r>
+        <w:t>ToadHouse_GiveItem</w:t>
+      </w:r>
+      <w:r>
+        <w:t xml:space="preserve"> – defined in PRG</w:t>
+      </w:r>
+      <w:r>
+        <w:t>0</w:t>
+      </w:r>
+      <w:r>
+        <w:t>, called from PRG8</w:t>
+      </w:r>
+    </w:p>
+    <w:p>
+      <w:r>
+        <w:t>MO_DoLevelClear</w:t>
+      </w:r>
+      <w:r>
+        <w:t xml:space="preserve"> – PRG11, called from MapDoOperation (PRG10) based on $Map_Operation</w:t>
+      </w:r>
+    </w:p>
+    <w:p>
+      <w:r>
+        <w:t>Map_DoMap</w:t>
+      </w:r>
+      <w:r>
+        <w:t xml:space="preserve"> – PRG10</w:t>
+      </w:r>
+    </w:p>
+    <w:p>
+      <w:r>
+        <w:t>MO_NormalMoveEnter</w:t>
+      </w:r>
+      <w:r>
+        <w:t xml:space="preserve"> – PRG10</w:t>
+      </w:r>
+    </w:p>
+    <w:p>
+      <w:r>
         <w:lastRenderedPageBreak/>
+        <w:t>PRG030_87BD</w:t>
+      </w:r>
+      <w:r>
+        <w:t xml:space="preserve"> – PRG30 – When ready to actually enter a level, Map_Operation = $10!!!</w:t>
+      </w:r>
+      <w:r>
+        <w:t xml:space="preserve"> See </w:t>
+      </w:r>
+      <w:r>
+        <w:t>PRG030_873F</w:t>
+      </w:r>
+    </w:p>
+    <w:p>
+      <w:r>
+        <w:tab/>
+        <w:t xml:space="preserve">-Bunch of stuff gets cleared/set up, end up at </w:t>
+      </w:r>
+      <w:r>
+        <w:t>PRG030_891A</w:t>
+      </w:r>
+      <w:r>
+        <w:t xml:space="preserve"> for entering non-2P mode level</w:t>
+      </w:r>
+    </w:p>
+    <w:p>
+      <w:r>
+        <w:tab/>
+        <w:t xml:space="preserve">-PRG 22, 12 loaded and JSR </w:t>
+      </w:r>
+      <w:r>
+        <w:t>Map_PrepareLevel</w:t>
+      </w:r>
+      <w:r>
+        <w:t xml:space="preserve"> (PRG12)</w:t>
+      </w:r>
+      <w:r>
+        <w:t xml:space="preserve"> called</w:t>
+      </w:r>
+    </w:p>
+    <w:p>
+      <w:r>
+        <w:tab/>
+        <w:t>-</w:t>
+      </w:r>
+      <w:r>
+        <w:t xml:space="preserve"> Level_Tileset </w:t>
+      </w:r>
+      <w:r>
+        <w:t>=</w:t>
+      </w:r>
+      <w:r>
+        <w:t xml:space="preserve"> 7 </w:t>
+      </w:r>
+      <w:r>
+        <w:t xml:space="preserve">if </w:t>
+      </w:r>
+      <w:r>
         <w:t>Toad House</w:t>
       </w:r>
     </w:p>
     <w:p>
       <w:r>
-        <w:t>ToadHouse_GiveItem</w:t>
-      </w:r>
-      <w:r>
-        <w:t xml:space="preserve"> – defined in PRG</w:t>
-      </w:r>
-      <w:r>
-        <w:t>0</w:t>
-      </w:r>
-      <w:r>
-        <w:t>, called from PRG8</w:t>
-      </w:r>
-    </w:p>
-    <w:p>
-      <w:r>
-        <w:t>MO_DoLevelClear</w:t>
-      </w:r>
-      <w:r>
-        <w:t xml:space="preserve"> – PRG11, called from MapDoOperation (PRG10) based on $Map_Operation</w:t>
-      </w:r>
-    </w:p>
-    <w:p>
-      <w:r>
-        <w:t>Map_DoMap</w:t>
-      </w:r>
-      <w:r>
-        <w:t xml:space="preserve"> – PRG10</w:t>
-      </w:r>
-    </w:p>
-    <w:p>
-      <w:r>
-        <w:t>MO_NormalMoveEnter</w:t>
-      </w:r>
-      <w:r>
-        <w:t xml:space="preserve"> – PRG10</w:t>
-      </w:r>
-    </w:p>
-    <w:p>
-      <w:r>
-        <w:t>PRG030_87BD</w:t>
-      </w:r>
-      <w:r>
-        <w:t xml:space="preserve"> – PRG30 – When ready to actually enter a level, Map_Operation = $10!!!</w:t>
-      </w:r>
-      <w:r>
-        <w:t xml:space="preserve"> See </w:t>
-      </w:r>
-      <w:r>
-        <w:t>PRG030_873F</w:t>
-      </w:r>
-    </w:p>
-    <w:p>
-      <w:r>
-        <w:tab/>
-        <w:t xml:space="preserve">-Bunch of stuff gets cleared/set up, end up at </w:t>
-      </w:r>
-      <w:r>
-        <w:t>PRG030_891A</w:t>
-      </w:r>
-      <w:r>
-        <w:t xml:space="preserve"> for entering non-2P mode level</w:t>
-      </w:r>
-    </w:p>
-    <w:p>
-      <w:r>
-        <w:tab/>
-        <w:t xml:space="preserve">-PRG 22, 12 loaded and JSR </w:t>
-      </w:r>
-      <w:r>
-        <w:t>Map_PrepareLevel</w:t>
+        <w:tab/>
+        <w:t>-Level_MainLoop, PRG30</w:t>
+      </w:r>
+    </w:p>
+    <w:p>
+      <w:r>
+        <w:tab/>
+        <w:t>-</w:t>
+      </w:r>
+      <w:r>
+        <w:t xml:space="preserve"> &lt;World_Map_Tile</w:t>
+      </w:r>
+      <w:r>
+        <w:t>: World Map Tile we’re on…</w:t>
+      </w:r>
+      <w:r>
+        <w:t>$e5</w:t>
+      </w:r>
+      <w:r>
+        <w:t>; #80 = Toad House</w:t>
+      </w:r>
+    </w:p>
+    <w:p>
+      <w:r>
+        <w:t>ToadHouse_ChestPressB</w:t>
+      </w:r>
+      <w:r>
+        <w:t xml:space="preserve"> – Called PRG8, Defined PRG29</w:t>
+      </w:r>
+      <w:r>
+        <w:t xml:space="preserve"> – actually picks item!</w:t>
+      </w:r>
+    </w:p>
+    <w:p>
+      <w:r>
+        <w:t>T</w:t>
+      </w:r>
+      <w:r>
+        <w:tab/>
+      </w:r>
+      <w:r>
+        <w:t>= Type of toad house…</w:t>
+      </w:r>
+      <w:r>
+        <w:t xml:space="preserve">  Set from </w:t>
+      </w:r>
+      <w:r>
+        <w:t>Level_ObjPtr_AddrH</w:t>
+      </w:r>
+      <w:r>
+        <w:t xml:space="preserve"> </w:t>
+      </w:r>
+      <w:r>
+        <w:t xml:space="preserve">($66) </w:t>
+      </w:r>
+      <w:r>
+        <w:t xml:space="preserve">which is </w:t>
+      </w:r>
+      <w:r>
+        <w:t>set</w:t>
+      </w:r>
+      <w:r>
+        <w:t xml:space="preserve"> in Map_PrepareLevel</w:t>
       </w:r>
       <w:r>
         <w:t xml:space="preserve"> (PRG12)</w:t>
       </w:r>
       <w:r>
-        <w:t xml:space="preserve"> called</w:t>
-      </w:r>
-    </w:p>
-    <w:p>
-      <w:r>
-        <w:tab/>
-        <w:t>-</w:t>
+        <w:t>. The high and low address here are supposed to point to a table of objects, however for Toad Houses, the level loading code just re-uses the high address to be the type of Toad House it is.</w:t>
+      </w:r>
+    </w:p>
+    <w:p>
+      <w:r>
+        <w:t>Nicely enough, PRG10 (C000-DFFF) and 12 (A000-BFFF) are in different address spaces</w:t>
+      </w:r>
+      <w:r>
+        <w:t>, so we can do a quick bank swap to call code from there.</w:t>
+      </w:r>
+      <w:r>
+        <w:t xml:space="preserve"> Yay.</w:t>
+      </w:r>
+      <w:r>
+        <w:t xml:space="preserve"> Once we have the correct toad house type, we can crib some code from PRG29 </w:t>
+      </w:r>
+      <w:r>
+        <w:t>ToadHouse_ChestPressB</w:t>
+      </w:r>
+      <w:r>
+        <w:t xml:space="preserve"> to actually select the it</w:t>
+      </w:r>
+      <w:r>
+        <w:t>em.</w:t>
       </w:r>
       <w:r>
         <w:t xml:space="preserve"> </w:t>
       </w:r>
-      <w:r>
-        <w:t xml:space="preserve">Level_Tileset </w:t>
-      </w:r>
-      <w:r>
-        <w:t>=</w:t>
-      </w:r>
-      <w:r>
-        <w:t xml:space="preserve"> 7 </w:t>
-      </w:r>
-      <w:r>
-        <w:t xml:space="preserve">if </w:t>
-      </w:r>
-      <w:r>
-        <w:t>Toad House</w:t>
-      </w:r>
-    </w:p>
-    <w:p>
-      <w:r>
-        <w:tab/>
-        <w:t>-Level_MainLoop, PRG30</w:t>
-      </w:r>
-    </w:p>
-    <w:p>
-      <w:r>
-        <w:tab/>
-        <w:t>-</w:t>
+    </w:p>
+    <w:p>
+      <w:r>
+        <w:t xml:space="preserve">PRG12 contains (via includes) all the level layouts and object sets. Accessing toad house type depends on world num, which is used as index into a word table pointing at the object set. </w:t>
+      </w:r>
+      <w:r>
+        <w:t>MO_Shop</w:t>
+      </w:r>
+      <w:r>
+        <w:t xml:space="preserve"> function shows how to simply use world num to get pointer to object and layout sets.</w:t>
+      </w:r>
+    </w:p>
+    <w:p>
+      <w:r>
+        <w:rPr>
+          <w:b/>
+          <w:bCs/>
+        </w:rPr>
+        <w:t xml:space="preserve">Drawing item sprite – </w:t>
+      </w:r>
+      <w:r>
+        <w:t xml:space="preserve">PRG26, </w:t>
+      </w:r>
+      <w:r>
+        <w:t>InvItem_SetColor</w:t>
+      </w:r>
+      <w:r>
+        <w:t xml:space="preserve">, </w:t>
+      </w:r>
+      <w:r>
+        <w:t>Inv_Display_Hilite</w:t>
+      </w:r>
+    </w:p>
+    <w:p>
+      <w:pPr>
+        <w:pStyle w:val="Heading2"/>
+      </w:pPr>
+      <w:r>
+        <w:t>Setting Pattern Tables</w:t>
+      </w:r>
+    </w:p>
+    <w:p>
+      <w:r>
+        <w:t xml:space="preserve">For e.g. Kuribo shoe done in PRG000 </w:t>
+      </w:r>
+      <w:r>
+        <w:t>Object_DoStateAction:</w:t>
+      </w:r>
+      <w:r>
+        <w:t xml:space="preserve"> can be requested for each object.</w:t>
+      </w:r>
+    </w:p>
+    <w:p>
+      <w:r>
+        <w:t>LDA $0671,X @ $0675 = #$2B</w:t>
+      </w:r>
+      <w:r>
+        <w:t xml:space="preserve"> – object id slot 5, Kuribo shoe</w:t>
+      </w:r>
+    </w:p>
+    <w:p>
+      <w:r>
+        <w:t>When Kuribo shoe equipped, it isn’t treated as a separate object</w:t>
+      </w:r>
+    </w:p>
+    <w:p>
+      <w:r>
+        <w:t xml:space="preserve">PatternBankSel+4 = 4 almost everywhere, 60 for giant world to substitute just some stuff on bottom row for the giant blocks. </w:t>
+      </w:r>
+    </w:p>
+    <w:p>
+      <w:pPr>
+        <w:pStyle w:val="Heading2"/>
+      </w:pPr>
+      <w:r>
+        <w:t>Draw Player</w:t>
+      </w:r>
+    </w:p>
+    <w:p>
+      <w:r>
+        <w:t>Player_Draw</w:t>
+      </w:r>
+      <w:r>
+        <w:t xml:space="preserve"> – PRG29, does it all!</w:t>
+      </w:r>
+    </w:p>
+    <w:p>
+      <w:r>
+        <w:t>Player_PUpRootPage</w:t>
+      </w:r>
+      <w:r>
+        <w:t xml:space="preserve"> – PRG29, table with CHR banks per power-up</w:t>
+      </w:r>
+      <w:r>
+        <w:t>; these are loaded into $71b (1</w:t>
+      </w:r>
+      <w:r>
+        <w:rPr>
+          <w:vertAlign w:val="superscript"/>
+        </w:rPr>
+        <w:t>st</w:t>
+      </w:r>
+      <w:r>
+        <w:t xml:space="preserve"> sprite pattern bank); each contains 4 images and all have the water splash/bubble tiles in the same place!</w:t>
+      </w:r>
+      <w:r>
+        <w:t xml:space="preserve"> Note that big and fire mario share one as they differ only in palette. </w:t>
+      </w:r>
+    </w:p>
+    <w:p>
+      <w:r>
+        <w:t>Player_FramePageOff</w:t>
+      </w:r>
+      <w:r>
+        <w:t>,X indexed using Player_Frame for an offset to add to the root power up page table below; e.g. the frames for small Mario running have an offset of 3, putting the patterns on page 83, rather than 80, which is where the frog patterns are!</w:t>
+      </w:r>
+    </w:p>
+    <w:p>
+      <w:r>
+        <w:t>0=run/walk/stand, 2=carrying, 3=jumping</w:t>
+      </w:r>
+    </w:p>
+    <w:p>
+      <w:r>
+        <w:lastRenderedPageBreak/>
+        <w:t>83 = small</w:t>
+      </w:r>
+      <w:r>
+        <w:t>, 80=frog</w:t>
+      </w:r>
+    </w:p>
+    <w:p>
+      <w:r>
+        <w:tab/>
+        <w:t>;     Small, Big, Fire, Leaf, Frog, Tanooki, Hammer</w:t>
+      </w:r>
+    </w:p>
+    <w:p>
+      <w:r>
+        <w:tab/>
+        <w:t>.byte $50,   $54, $54,  $00,  $50,  $40,     $44</w:t>
+      </w:r>
+    </w:p>
+    <w:p>
+      <w:pPr>
+        <w:pStyle w:val="Heading3"/>
+      </w:pPr>
+      <w:r>
+        <w:t>New Suit Idea</w:t>
+      </w:r>
+    </w:p>
+    <w:p>
+      <w:r>
+        <w:t>CHR 64-7 are for Tanooki. For speedrunning purposes, this is a fairly useless suit, however. If we wanted to get ambitious and replace it, we could customize these graphics…</w:t>
+      </w:r>
+      <w:r>
+        <w:t>not sure what we’d do, though…</w:t>
+      </w:r>
+    </w:p>
+    <w:p>
+      <w:pPr>
+        <w:pStyle w:val="Heading2"/>
+      </w:pPr>
+      <w:r>
+        <w:t>Draw Kuribo</w:t>
+      </w:r>
+    </w:p>
+    <w:p>
+      <w:r>
+        <w:t>Correctly drawing the Kuribo’s shoe in all levels requires having the shoe graphics on universally accessible pattern banks. CHR 4/60 are used in Sprite slot 2 in all levels but would require not showing 1-up or mucking with block-bump sprites which are frequently used. Sprite slot 1 is used for Mario’s sprites so there are many of these to account for the various suits, carrying, sliding, jumping, etc. However, each copy has a set of the splash patterns which are only used when Mario or the big fish enters/exits the water. This is likely the least noticeable change and so is used, despite requiring modifying many CHR (in the same way).</w:t>
+      </w:r>
+    </w:p>
+    <w:p>
+      <w:pPr>
+        <w:pStyle w:val="Heading3"/>
+      </w:pPr>
+      <w:r>
+        <w:t>Splash</w:t>
+      </w:r>
+      <w:r>
+        <w:t>: PRG7</w:t>
+      </w:r>
+    </w:p>
+    <w:p>
+      <w:r>
+        <w:t>Splash_Draw</w:t>
+      </w:r>
+      <w:r>
+        <w:t>: PRG7</w:t>
+      </w:r>
+      <w:r>
+        <w:t xml:space="preserve"> – Just exit</w:t>
+      </w:r>
+    </w:p>
+    <w:p>
+      <w:r>
+        <w:t xml:space="preserve">Splash icons are amusingly on each player CHR page, but won’t really be missed if used for Kuribo shoe! </w:t>
+      </w:r>
+      <w:r>
+        <w:t>Have to replace them many times unfortunately…20?</w:t>
+      </w:r>
+    </w:p>
+    <w:p>
+      <w:pPr>
+        <w:pStyle w:val="Heading3"/>
+      </w:pPr>
+      <w:r>
+        <w:t>Kuribo Player Pattern</w:t>
+      </w:r>
+      <w:r>
+        <w:t xml:space="preserve"> Selections</w:t>
+      </w:r>
+      <w:r>
+        <w:t>: PRG29</w:t>
+      </w:r>
+    </w:p>
+    <w:p>
+      <w:r>
+        <w:t xml:space="preserve">On World Map – PRG10, </w:t>
+      </w:r>
+      <w:r>
+        <w:t>Map_Power_Pats_F1</w:t>
+      </w:r>
+      <w:r>
+        <w:t xml:space="preserve"> – shows patterns per world map power. </w:t>
+      </w:r>
+      <w:r>
+        <w:t>Have to add Kuribo pic to ? chr 32…</w:t>
+      </w:r>
+    </w:p>
+    <w:p>
+      <w:r>
+        <w:t>Player_Draw:</w:t>
+      </w:r>
+      <w:r>
+        <w:t xml:space="preserve"> major draw fn</w:t>
+      </w:r>
+    </w:p>
+    <w:p>
+      <w:r>
+        <w:t xml:space="preserve">Kuribo player frames are specified in PRG29, $18-19 (big) and $43-44 (small). </w:t>
+      </w:r>
+      <w:r>
+        <w:t>First row is sprite with key horizontal; 2</w:t>
+      </w:r>
+      <w:r>
+        <w:rPr>
+          <w:vertAlign w:val="superscript"/>
+        </w:rPr>
+        <w:t>nd</w:t>
+      </w:r>
+      <w:r>
+        <w:t xml:space="preserve"> is with key vertical!</w:t>
+      </w:r>
+    </w:p>
+    <w:p>
+      <w:pPr>
+        <w:pStyle w:val="Heading3"/>
+      </w:pPr>
+      <w:r>
+        <w:t>Kuribo Exit</w:t>
+      </w:r>
+      <w:r>
+        <w:t>: PRG</w:t>
+      </w:r>
+      <w:r>
+        <w:t>7</w:t>
+      </w:r>
+    </w:p>
+    <w:p>
+      <w:r>
+        <w:t>Note that b/c Kuribo shoe is no longer an object when Mario has it, game relies on object having been in the level at some point to set the correct pattern table ($71d=11) to display it!</w:t>
+      </w:r>
+      <w:r>
+        <w:t xml:space="preserve"> PRG7 specifies </w:t>
+      </w:r>
+      <w:r>
+        <w:t>LostShoe_Pattern</w:t>
+      </w:r>
+      <w:r>
+        <w:t xml:space="preserve"> with patterns for the shoe as it flies away.</w:t>
+      </w:r>
+    </w:p>
+    <w:p>
+      <w:pPr>
+        <w:pStyle w:val="Heading3"/>
+      </w:pPr>
+      <w:r>
+        <w:t>Kuribo Pattern CHR</w:t>
+      </w:r>
+    </w:p>
+    <w:p>
+      <w:r>
+        <w:t xml:space="preserve">Replace splash tiles </w:t>
+      </w:r>
+      <w:r>
+        <w:t xml:space="preserve">with Kuribo tiles </w:t>
+      </w:r>
+      <w:r>
+        <w:t>in CHR:</w:t>
+      </w:r>
+      <w:r>
+        <w:br/>
+        <w:t>0-3 (leaf), 64-67 (tanooki), 68-71 (hammer), 80-83 (small mario, frog), 84-87 (big mario, fire mario)</w:t>
       </w:r>
       <w:r>
         <w:t xml:space="preserve"> </w:t>
       </w:r>
-      <w:r>
-        <w:t>&lt;World_Map_Tile</w:t>
-      </w:r>
-      <w:r>
-        <w:t>: World Map Tile we’re on…</w:t>
-      </w:r>
-      <w:r>
-        <w:t>$e5</w:t>
-      </w:r>
-      <w:r>
-        <w:t>; #80 = Toad House</w:t>
-      </w:r>
-    </w:p>
-    <w:p>
-      <w:r>
-        <w:t>ToadHouse_ChestPressB</w:t>
-      </w:r>
-      <w:r>
-        <w:t xml:space="preserve"> – Called PRG8, Defined PRG29</w:t>
-      </w:r>
-      <w:r>
-        <w:t xml:space="preserve"> – actually picks item!</w:t>
-      </w:r>
-    </w:p>
-    <w:p>
-      <w:r>
-        <w:t>T</w:t>
-      </w:r>
-      <w:r>
-        <w:tab/>
-      </w:r>
-      <w:r>
-        <w:t>= Type of toad house…</w:t>
-      </w:r>
-      <w:r>
-        <w:t xml:space="preserve">  Set from </w:t>
-      </w:r>
-      <w:r>
-        <w:t>Level_ObjPtr_AddrH</w:t>
+    </w:p>
+    <w:p>
+      <w:r>
+        <w:t>Sprite substitution options for CHR 4:</w:t>
+      </w:r>
+    </w:p>
+    <w:p>
+      <w:r>
+        <w:tab/>
+        <w:t>-4, lose-suit poof sprites</w:t>
       </w:r>
       <w:r>
         <w:t xml:space="preserve"> </w:t>
       </w:r>
       <w:r>
-        <w:t xml:space="preserve">($66) </w:t>
-      </w:r>
-      <w:r>
-        <w:t xml:space="preserve">which is </w:t>
-      </w:r>
-      <w:r>
-        <w:t>set</w:t>
-      </w:r>
-      <w:r>
-        <w:t xml:space="preserve"> in Map_PrepareLevel</w:t>
-      </w:r>
-      <w:r>
-        <w:t xml:space="preserve"> (PRG12)</w:t>
-      </w:r>
-      <w:r>
-        <w:t>. The high and low address here are supposed to point to a table of objects, however for Toad Houses, the level loading code just re-uses the high address to be the type of Toad House it is.</w:t>
-      </w:r>
-    </w:p>
-    <w:p>
-      <w:r>
-        <w:t>Nicely enough, PRG10 (C000-DFFF) and 12 (A000-BFFF) are in different address spaces</w:t>
-      </w:r>
-      <w:r>
-        <w:t>, so we can do a quick bank swap to call code from there.</w:t>
-      </w:r>
-      <w:r>
-        <w:t xml:space="preserve"> Yay.</w:t>
-      </w:r>
-      <w:r>
-        <w:t xml:space="preserve"> Once we have the correct toad house type, we can crib some code from PRG29 </w:t>
-      </w:r>
-      <w:r>
-        <w:t>ToadHouse_ChestPressB</w:t>
-      </w:r>
-      <w:r>
-        <w:t xml:space="preserve"> to actually select the it</w:t>
-      </w:r>
-      <w:r>
-        <w:t>em.</w:t>
+        <w:sym w:font="Wingdings" w:char="F0E0"/>
+      </w:r>
+      <w:r>
+        <w:t xml:space="preserve"> snag 3 of these???</w:t>
+      </w:r>
+    </w:p>
+    <w:p>
+      <w:r>
+        <w:tab/>
+        <w:t>-3, coin-from-block, not in order</w:t>
+      </w:r>
+    </w:p>
+    <w:p>
+      <w:r>
+        <w:tab/>
+        <w:t>-1, block-break</w:t>
+      </w:r>
+    </w:p>
+    <w:p>
+      <w:r>
+        <w:lastRenderedPageBreak/>
+        <w:tab/>
+        <w:t>-singles: mushroom, flower, star, star-no-eyes</w:t>
+      </w:r>
+    </w:p>
+    <w:p>
+      <w:r>
+        <w:tab/>
+        <w:t>-2, score text</w:t>
+      </w:r>
+    </w:p>
+    <w:p>
+      <w:r>
+        <w:tab/>
+        <w:t>-2, leaf</w:t>
+      </w:r>
+    </w:p>
+    <w:p>
+      <w:r>
+        <w:tab/>
+        <w:t>-2, 1-up text</w:t>
+      </w:r>
+    </w:p>
+    <w:p>
+      <w:r>
+        <w:tab/>
+        <w:t>-5, score text</w:t>
+      </w:r>
+    </w:p>
+    <w:p>
+      <w:r>
+        <w:tab/>
+        <w:t>-2, fireballs</w:t>
+      </w:r>
+    </w:p>
+    <w:p>
+      <w:r>
+        <w:tab/>
+        <w:t>-1, invisible</w:t>
+      </w:r>
+    </w:p>
+    <w:p>
+      <w:r>
+        <w:tab/>
+        <w:t>-1, bob-omb star</w:t>
+      </w:r>
+    </w:p>
+    <w:p>
+      <w:r>
+        <w:tab/>
+        <w:t>-1, brick sprite</w:t>
+      </w:r>
+    </w:p>
+    <w:p>
+      <w:r>
+        <w:tab/>
+        <w:t>-1, already-hit brick sprite</w:t>
+      </w:r>
+    </w:p>
+    <w:p>
+      <w:r>
+        <w:tab/>
+        <w:t>-2, music block</w:t>
+      </w:r>
+    </w:p>
+    <w:p>
+      <w:r>
+        <w:tab/>
+        <w:t>-1, vine</w:t>
+      </w:r>
+    </w:p>
+    <w:p>
+      <w:r>
+        <w:tab/>
+        <w:t>-1, blank brick?</w:t>
+      </w:r>
+    </w:p>
+    <w:p>
+      <w:r>
+        <w:t>Sprite substitution for player CHR:</w:t>
+      </w:r>
+    </w:p>
+    <w:p>
+      <w:r>
+        <w:tab/>
+        <w:t>-4, splash sprites</w:t>
       </w:r>
       <w:r>
         <w:t xml:space="preserve"> </w:t>
       </w:r>
     </w:p>
     <w:p>
-      <w:r>
-        <w:t xml:space="preserve">PRG12 contains (via includes) all the level layouts and object sets. Accessing toad house type depends on world num, which is used as index into a word table pointing at the object set. </w:t>
-      </w:r>
-      <w:r>
-        <w:t>MO_Shop</w:t>
-      </w:r>
-      <w:r>
-        <w:t xml:space="preserve"> function shows how to simply use world num to get pointer to object and layout sets.</w:t>
-      </w:r>
-    </w:p>
-    <w:p>
-      <w:r>
-        <w:rPr>
-          <w:b/>
-          <w:bCs/>
-        </w:rPr>
-        <w:t xml:space="preserve">Drawing item sprite – </w:t>
-      </w:r>
-      <w:r>
-        <w:t xml:space="preserve">PRG26, </w:t>
-      </w:r>
-      <w:r>
-        <w:t>InvItem_SetColor</w:t>
-      </w:r>
-      <w:r>
-        <w:t xml:space="preserve">, </w:t>
-      </w:r>
-      <w:r>
-        <w:t>Inv_Display_Hilite</w:t>
-      </w:r>
-    </w:p>
-    <w:p>
       <w:pPr>
         <w:pStyle w:val="Heading2"/>
       </w:pPr>
       <w:r>
-        <w:t>Setting Pattern Tables</w:t>
-      </w:r>
-    </w:p>
-    <w:p>
-      <w:r>
-        <w:t xml:space="preserve">For e.g. Kuribo shoe done in PRG000 </w:t>
-      </w:r>
-      <w:r>
-        <w:t>Object_DoStateAction:</w:t>
-      </w:r>
-      <w:r>
-        <w:t xml:space="preserve"> can be requested for each object.</w:t>
-      </w:r>
-    </w:p>
-    <w:p>
-      <w:r>
-        <w:t>LDA $0671,X @ $0675 = #$2B</w:t>
-      </w:r>
-      <w:r>
-        <w:t xml:space="preserve"> – object id slot 5, Kuribo shoe</w:t>
-      </w:r>
-    </w:p>
-    <w:p>
-      <w:r>
-        <w:t>When Kuribo shoe equipped, it isn’t treated as a separate object</w:t>
-      </w:r>
-    </w:p>
-    <w:p>
-      <w:r>
-        <w:t xml:space="preserve">PatternBankSel+4 = 4 almost everywhere, 60 for giant world to substitute just some stuff on bottom row for the giant blocks. </w:t>
+        <w:t>Drawing Scores</w:t>
+      </w:r>
+    </w:p>
+    <w:p>
+      <w:r>
+        <w:t>Scores_GiveAndDraw</w:t>
       </w:r>
     </w:p>
     <w:p>
@@ -1180,285 +2443,87 @@
         <w:pStyle w:val="Heading2"/>
       </w:pPr>
       <w:r>
-        <w:t>Draw Kuribo</w:t>
-      </w:r>
-    </w:p>
-    <w:p>
-      <w:r>
-        <w:t xml:space="preserve">On World Map – PRG10, </w:t>
-      </w:r>
-      <w:r>
-        <w:t>Map_Power_Pats_F1</w:t>
-      </w:r>
-      <w:r>
-        <w:t xml:space="preserve"> – shows patterns per world map power. </w:t>
-      </w:r>
-      <w:r>
-        <w:t>Have to add Kuribo pic to ? chr 32…</w:t>
-      </w:r>
-    </w:p>
-    <w:p>
-      <w:r>
-        <w:t>Player_PUpRootPage</w:t>
-      </w:r>
-      <w:r>
-        <w:t xml:space="preserve"> – PRG29, table with +2 CHR banks per power-up</w:t>
-      </w:r>
-    </w:p>
+        <w:t>World Map</w:t>
+      </w:r>
+    </w:p>
+    <w:p>
+      <w:r>
+        <w:t xml:space="preserve">$3f2 </w:t>
+      </w:r>
+      <w:r>
+        <w:t>Map_Starman</w:t>
+      </w:r>
+      <w:r>
+        <w:t xml:space="preserve"> – Used a Starman!</w:t>
+      </w:r>
+      <w:r>
+        <w:t xml:space="preserve"> Used to set Starman counter in Do_Gameplay, PRG8</w:t>
+      </w:r>
+    </w:p>
+    <w:p>
+      <w:r>
+        <w:t xml:space="preserve">$3f3 </w:t>
+      </w:r>
+      <w:r>
+        <w:t>Map_Power_Disp</w:t>
+      </w:r>
+      <w:r>
+        <w:t xml:space="preserve"> – Map power being displayed</w:t>
+      </w:r>
+    </w:p>
+    <w:p>
+      <w:r>
+        <w:t>$0746 World_Map_Power</w:t>
+      </w:r>
+      <w:r>
+        <w:t xml:space="preserve"> – Map power actually carried over on level load</w:t>
+      </w:r>
+    </w:p>
+    <w:p>
+      <w:r>
+        <w:t>; Loading a level…</w:t>
+      </w:r>
+    </w:p>
+    <w:p>
+      <w:r>
+        <w:tab/>
+        <w:t>; Set bank C000 to page 22 and A000 to page 12</w:t>
+      </w:r>
+    </w:p>
+    <w:p>
+      <w:r>
+        <w:tab/>
+        <w:t>LDA #22</w:t>
+      </w:r>
+    </w:p>
+    <w:p>
+      <w:r>
+        <w:tab/>
+        <w:t>STA PAGE_C000</w:t>
+      </w:r>
+    </w:p>
+    <w:p>
+      <w:r>
+        <w:tab/>
+        <w:t>LDA #12</w:t>
+      </w:r>
+    </w:p>
+    <w:p>
+      <w:r>
+        <w:tab/>
+        <w:t>STA PAGE_A000</w:t>
+      </w:r>
+    </w:p>
+    <w:p>
+      <w:r>
+        <w:tab/>
+        <w:t>JSR PRGROM_Change_Both2</w:t>
+      </w:r>
+    </w:p>
+    <w:p/>
     <w:p>
       <w:r>
         <w:lastRenderedPageBreak/>
-        <w:t>Player_Draw:</w:t>
-      </w:r>
-      <w:r>
-        <w:t xml:space="preserve"> major draw fn</w:t>
-      </w:r>
-    </w:p>
-    <w:p>
-      <w:r>
-        <w:t xml:space="preserve">Kuribo player frames are specified in PRG29, $18-19 (big) and $43-44 (small). </w:t>
-      </w:r>
-      <w:r>
-        <w:t>First row is sprite with key horizontal; 2</w:t>
-      </w:r>
-      <w:r>
-        <w:rPr>
-          <w:vertAlign w:val="superscript"/>
-        </w:rPr>
-        <w:t>nd</w:t>
-      </w:r>
-      <w:r>
-        <w:t xml:space="preserve"> is with key vertical!</w:t>
-      </w:r>
-    </w:p>
-    <w:p>
-      <w:r>
-        <w:t>Note that b/c Kuribo shoe is no longer an object when Mario has it, game relies on object having been in the level at some point to set the correct pattern table ($71d=11) to display it!</w:t>
-      </w:r>
-    </w:p>
-    <w:p>
-      <w:r>
-        <w:t>Sprite substitution options for CHR 4:</w:t>
-      </w:r>
-    </w:p>
-    <w:p>
-      <w:r>
-        <w:tab/>
-        <w:t>-4, lose-suit poof sprites</w:t>
-      </w:r>
-      <w:r>
-        <w:t xml:space="preserve"> </w:t>
-      </w:r>
-      <w:r>
-        <w:sym w:font="Wingdings" w:char="F0E0"/>
-      </w:r>
-      <w:r>
-        <w:t xml:space="preserve"> snag 3 of these???</w:t>
-      </w:r>
-    </w:p>
-    <w:p>
-      <w:r>
-        <w:tab/>
-        <w:t>-3, coin-from-block, not in order</w:t>
-      </w:r>
-    </w:p>
-    <w:p>
-      <w:r>
-        <w:tab/>
-        <w:t>-1, block-break</w:t>
-      </w:r>
-    </w:p>
-    <w:p>
-      <w:r>
-        <w:tab/>
-        <w:t>-singles: mushroom, flower, star, star-no-eyes</w:t>
-      </w:r>
-    </w:p>
-    <w:p>
-      <w:r>
-        <w:tab/>
-        <w:t>-2, score text</w:t>
-      </w:r>
-    </w:p>
-    <w:p>
-      <w:r>
-        <w:tab/>
-        <w:t>-2, leaf</w:t>
-      </w:r>
-    </w:p>
-    <w:p>
-      <w:r>
-        <w:tab/>
-        <w:t>-2, 1-up text</w:t>
-      </w:r>
-    </w:p>
-    <w:p>
-      <w:r>
-        <w:tab/>
-        <w:t>-5, score text</w:t>
-      </w:r>
-    </w:p>
-    <w:p>
-      <w:r>
-        <w:tab/>
-        <w:t>-2, fireballs</w:t>
-      </w:r>
-    </w:p>
-    <w:p>
-      <w:r>
-        <w:tab/>
-        <w:t>-1, invisible</w:t>
-      </w:r>
-    </w:p>
-    <w:p>
-      <w:r>
-        <w:tab/>
-        <w:t>-1, bob-omb star</w:t>
-      </w:r>
-    </w:p>
-    <w:p>
-      <w:r>
-        <w:tab/>
-        <w:t>-1, brick sprite</w:t>
-      </w:r>
-    </w:p>
-    <w:p>
-      <w:r>
-        <w:tab/>
-        <w:t>-1, already-hit brick sprite</w:t>
-      </w:r>
-    </w:p>
-    <w:p>
-      <w:r>
-        <w:tab/>
-        <w:t>-2, music block</w:t>
-      </w:r>
-    </w:p>
-    <w:p>
-      <w:r>
-        <w:tab/>
-        <w:t>-1, vine</w:t>
-      </w:r>
-    </w:p>
-    <w:p>
-      <w:r>
-        <w:tab/>
-        <w:t>-1, blank brick?</w:t>
-      </w:r>
-    </w:p>
-    <w:p>
-      <w:r>
-        <w:t>Sprite substitution for player CHR:</w:t>
-      </w:r>
-    </w:p>
-    <w:p>
-      <w:r>
-        <w:tab/>
-        <w:t>-4, splash sprites</w:t>
-      </w:r>
-      <w:r>
-        <w:t xml:space="preserve"> </w:t>
-      </w:r>
-    </w:p>
-    <w:p>
-      <w:pPr>
-        <w:pStyle w:val="Heading2"/>
-      </w:pPr>
-      <w:r>
-        <w:t>Drawing Scores</w:t>
-      </w:r>
-    </w:p>
-    <w:p>
-      <w:r>
-        <w:t>Scores_GiveAndDraw</w:t>
-      </w:r>
-    </w:p>
-    <w:p>
-      <w:pPr>
-        <w:pStyle w:val="Heading2"/>
-      </w:pPr>
-      <w:r>
-        <w:t>World Map</w:t>
-      </w:r>
-    </w:p>
-    <w:p>
-      <w:r>
-        <w:t xml:space="preserve">$3f2 </w:t>
-      </w:r>
-      <w:r>
-        <w:t>Map_Starman</w:t>
-      </w:r>
-      <w:r>
-        <w:t xml:space="preserve"> – Used a Starman!</w:t>
-      </w:r>
-      <w:r>
-        <w:t xml:space="preserve"> Used to set Starman counter in Do_Gameplay, PRG8</w:t>
-      </w:r>
-    </w:p>
-    <w:p>
-      <w:r>
-        <w:t xml:space="preserve">$3f3 </w:t>
-      </w:r>
-      <w:r>
-        <w:t>Map_Power_Disp</w:t>
-      </w:r>
-      <w:r>
-        <w:t xml:space="preserve"> – Map power being displayed</w:t>
-      </w:r>
-    </w:p>
-    <w:p>
-      <w:r>
-        <w:t>$0746 World_Map_Power</w:t>
-      </w:r>
-      <w:r>
-        <w:t xml:space="preserve"> – Map power actually carried over on level load</w:t>
-      </w:r>
-    </w:p>
-    <w:p>
-      <w:r>
-        <w:lastRenderedPageBreak/>
-        <w:t>; Loading a level…</w:t>
-      </w:r>
-    </w:p>
-    <w:p>
-      <w:r>
-        <w:tab/>
-        <w:t>; Set bank C000 to page 22 and A000 to page 12</w:t>
-      </w:r>
-    </w:p>
-    <w:p>
-      <w:r>
-        <w:tab/>
-        <w:t>LDA #22</w:t>
-      </w:r>
-    </w:p>
-    <w:p>
-      <w:r>
-        <w:tab/>
-        <w:t>STA PAGE_C000</w:t>
-      </w:r>
-    </w:p>
-    <w:p>
-      <w:r>
-        <w:tab/>
-        <w:t>LDA #12</w:t>
-      </w:r>
-    </w:p>
-    <w:p>
-      <w:r>
-        <w:tab/>
-        <w:t>STA PAGE_A000</w:t>
-      </w:r>
-    </w:p>
-    <w:p>
-      <w:r>
-        <w:tab/>
-        <w:t>JSR PRGROM_Change_Both2</w:t>
-      </w:r>
-    </w:p>
-    <w:p/>
-    <w:p>
-      <w:r>
         <w:tab/>
         <w:t>; The ultimate output is properly configured</w:t>
       </w:r>
@@ -1576,43 +2641,110 @@
         <w:pStyle w:val="Heading2"/>
       </w:pPr>
       <w:r>
+        <w:t>Bank Switching:</w:t>
+      </w:r>
+    </w:p>
+    <w:p>
+      <w:r>
+        <w:rPr>
+          <w:b/>
+          <w:bCs/>
+        </w:rPr>
+        <w:t>Note: Can’t swap the bank that you’re executing from, e.g. PRG24 at $a000 can’t swap PRG8 into $a000 as it would happen instantaneously and crash!</w:t>
+      </w:r>
+    </w:p>
+    <w:p>
+      <w:pPr>
+        <w:rPr>
+          <w:b/>
+          <w:bCs/>
+        </w:rPr>
+      </w:pPr>
+      <w:r>
+        <w:rPr>
+          <w:b/>
+          <w:bCs/>
+        </w:rPr>
+        <w:t>Both banks</w:t>
+      </w:r>
+    </w:p>
+    <w:p>
+      <w:r>
+        <w:t>; Load page 24 into A000 and page 25 into C000</w:t>
+      </w:r>
+    </w:p>
+    <w:p>
+      <w:r>
+        <w:tab/>
+        <w:t>LDA #24</w:t>
+      </w:r>
+      <w:r>
+        <w:tab/>
+        <w:t xml:space="preserve"> </w:t>
+      </w:r>
+    </w:p>
+    <w:p>
+      <w:r>
+        <w:tab/>
+        <w:t>STA PAGE_A000</w:t>
+      </w:r>
+    </w:p>
+    <w:p>
+      <w:r>
+        <w:tab/>
+        <w:t>LDA #25</w:t>
+      </w:r>
+      <w:r>
+        <w:tab/>
+        <w:t xml:space="preserve"> </w:t>
+      </w:r>
+    </w:p>
+    <w:p>
+      <w:r>
+        <w:tab/>
+        <w:t>STA PAGE_C000</w:t>
+      </w:r>
+    </w:p>
+    <w:p>
+      <w:r>
+        <w:tab/>
+        <w:t>JSR PRGROM_Change_Both2</w:t>
+      </w:r>
+      <w:r>
+        <w:tab/>
+      </w:r>
+    </w:p>
+    <w:p>
+      <w:pPr>
+        <w:rPr>
+          <w:b/>
+          <w:bCs/>
+        </w:rPr>
+      </w:pPr>
+      <w:r>
+        <w:rPr>
+          <w:b/>
+          <w:bCs/>
+        </w:rPr>
         <w:lastRenderedPageBreak/>
-        <w:t>Bank Switching:</w:t>
-      </w:r>
-    </w:p>
-    <w:p>
-      <w:r>
-        <w:rPr>
-          <w:b/>
-          <w:bCs/>
-        </w:rPr>
-        <w:t>Note: Can’t swap the bank that you’re executing from, e.g. PRG24 at $a000 can’t swap PRG8 into $a000 as it would happen instantaneously and crash!</w:t>
-      </w:r>
-    </w:p>
-    <w:p>
-      <w:pPr>
-        <w:rPr>
-          <w:b/>
-          <w:bCs/>
-        </w:rPr>
-      </w:pPr>
-      <w:r>
-        <w:rPr>
-          <w:b/>
-          <w:bCs/>
-        </w:rPr>
-        <w:t>Both banks</w:t>
-      </w:r>
-    </w:p>
-    <w:p>
-      <w:r>
-        <w:t>; Load page 24 into A000 and page 25 into C000</w:t>
-      </w:r>
-    </w:p>
-    <w:p>
-      <w:r>
-        <w:tab/>
-        <w:t>LDA #24</w:t>
+        <w:t>One bank</w:t>
+      </w:r>
+    </w:p>
+    <w:p>
+      <w:r>
+        <w:t>; Set A000 page to 12</w:t>
+      </w:r>
+    </w:p>
+    <w:p>
+      <w:r>
+        <w:tab/>
+        <w:t>LDA #12</w:t>
+      </w:r>
+    </w:p>
+    <w:p>
+      <w:r>
+        <w:tab/>
+        <w:t>STA PAGE_A000</w:t>
       </w:r>
       <w:r>
         <w:tab/>
@@ -1622,73 +2754,6 @@
     <w:p>
       <w:r>
         <w:tab/>
-        <w:t>STA PAGE_A000</w:t>
-      </w:r>
-    </w:p>
-    <w:p>
-      <w:r>
-        <w:tab/>
-        <w:t>LDA #25</w:t>
-      </w:r>
-      <w:r>
-        <w:tab/>
-        <w:t xml:space="preserve"> </w:t>
-      </w:r>
-    </w:p>
-    <w:p>
-      <w:r>
-        <w:tab/>
-        <w:t>STA PAGE_C000</w:t>
-      </w:r>
-    </w:p>
-    <w:p>
-      <w:r>
-        <w:tab/>
-        <w:t>JSR PRGROM_Change_Both2</w:t>
-      </w:r>
-      <w:r>
-        <w:tab/>
-      </w:r>
-    </w:p>
-    <w:p>
-      <w:pPr>
-        <w:rPr>
-          <w:b/>
-          <w:bCs/>
-        </w:rPr>
-      </w:pPr>
-      <w:r>
-        <w:rPr>
-          <w:b/>
-          <w:bCs/>
-        </w:rPr>
-        <w:t>One bank</w:t>
-      </w:r>
-    </w:p>
-    <w:p>
-      <w:r>
-        <w:t>; Set A000 page to 12</w:t>
-      </w:r>
-    </w:p>
-    <w:p>
-      <w:r>
-        <w:tab/>
-        <w:t>LDA #12</w:t>
-      </w:r>
-    </w:p>
-    <w:p>
-      <w:r>
-        <w:tab/>
-        <w:t>STA PAGE_A000</w:t>
-      </w:r>
-      <w:r>
-        <w:tab/>
-        <w:t xml:space="preserve"> </w:t>
-      </w:r>
-    </w:p>
-    <w:p>
-      <w:r>
-        <w:tab/>
         <w:t>JSR PRGROM_Change_A000</w:t>
       </w:r>
     </w:p>
@@ -1811,7 +2876,6 @@
     </w:p>
     <w:p>
       <w:r>
-        <w:lastRenderedPageBreak/>
         <w:t>4-2</w:t>
       </w:r>
       <w:r>
@@ -1883,6 +2947,7 @@
         <w:pStyle w:val="Heading1"/>
       </w:pPr>
       <w:r>
+        <w:lastRenderedPageBreak/>
         <w:t>Mario/Luigi</w:t>
       </w:r>
     </w:p>
@@ -2062,77 +3127,77 @@
         <w:pStyle w:val="Heading1"/>
       </w:pPr>
       <w:r>
+        <w:t>P-Meter</w:t>
+      </w:r>
+      <w:r>
+        <w:t xml:space="preserve"> – Tech Stuff</w:t>
+      </w:r>
+    </w:p>
+    <w:p>
+      <w:r>
+        <w:t>-Use P Meter to show speed status (8 levels)</w:t>
+      </w:r>
+    </w:p>
+    <w:p>
+      <w:r>
+        <w:t>-P Wing=force max speed for 1 level!</w:t>
+      </w:r>
+    </w:p>
+    <w:p>
+      <w:r>
+        <w:t>-16,20,24,32,40,48,56,64: Max speeds based on P-level</w:t>
+      </w:r>
+    </w:p>
+    <w:p>
+      <w:r>
+        <w:t>-? Need to change V scroll mode for certain levels, e.g. 1-1 allow getting up top without P speed</w:t>
+      </w:r>
+    </w:p>
+    <w:p>
+      <w:pPr>
+        <w:rPr>
+          <w:b/>
+          <w:bCs/>
+        </w:rPr>
+      </w:pPr>
+      <w:r>
+        <w:rPr>
+          <w:b/>
+          <w:bCs/>
+        </w:rPr>
+        <w:t>-Pseudocode</w:t>
+      </w:r>
+    </w:p>
+    <w:p>
+      <w:r>
+        <w:t xml:space="preserve">  -if P-level==255 (P Wing) no check</w:t>
+      </w:r>
+      <w:r>
+        <w:t>, idx=7</w:t>
+      </w:r>
+    </w:p>
+    <w:p>
+      <w:r>
+        <w:t xml:space="preserve"> </w:t>
+      </w:r>
+      <w:r>
+        <w:t xml:space="preserve"> -else, depends on # of coins, idx=0-7</w:t>
+      </w:r>
+      <w:r>
+        <w:t>, can set with branch logic to extract decimal if needed</w:t>
+      </w:r>
+    </w:p>
+    <w:p>
+      <w:r>
+        <w:t>Player_PowerUpdate</w:t>
+      </w:r>
+      <w:r>
+        <w:t xml:space="preserve"> – function to update P Meter!</w:t>
+      </w:r>
+    </w:p>
+    <w:p>
+      <w:r>
         <w:lastRenderedPageBreak/>
-        <w:t>P-Meter</w:t>
-      </w:r>
-      <w:r>
-        <w:t xml:space="preserve"> – Tech Stuff</w:t>
-      </w:r>
-    </w:p>
-    <w:p>
-      <w:r>
-        <w:t>-Use P Meter to show speed status (8 levels)</w:t>
-      </w:r>
-    </w:p>
-    <w:p>
-      <w:r>
-        <w:t>-P Wing=force max speed for 1 level!</w:t>
-      </w:r>
-    </w:p>
-    <w:p>
-      <w:r>
-        <w:t>-16,20,24,32,40,48,56,64: Max speeds based on P-level</w:t>
-      </w:r>
-    </w:p>
-    <w:p>
-      <w:r>
-        <w:t>-? Need to change V scroll mode for certain levels, e.g. 1-1 allow getting up top without P speed</w:t>
-      </w:r>
-    </w:p>
-    <w:p>
-      <w:pPr>
-        <w:rPr>
-          <w:b/>
-          <w:bCs/>
-        </w:rPr>
-      </w:pPr>
-      <w:r>
-        <w:rPr>
-          <w:b/>
-          <w:bCs/>
-        </w:rPr>
-        <w:t>-Pseudocode</w:t>
-      </w:r>
-    </w:p>
-    <w:p>
-      <w:r>
-        <w:t xml:space="preserve">  -if P-level==255 (P Wing) no check</w:t>
-      </w:r>
-      <w:r>
-        <w:t>, idx=7</w:t>
-      </w:r>
-    </w:p>
-    <w:p>
-      <w:r>
-        <w:t xml:space="preserve"> </w:t>
-      </w:r>
-      <w:r>
-        <w:t xml:space="preserve"> -else, depends on # of coins, idx=0-7</w:t>
-      </w:r>
-      <w:r>
-        <w:t>, can set with branch logic to extract decimal if needed</w:t>
-      </w:r>
-    </w:p>
-    <w:p>
-      <w:r>
-        <w:t>Player_PowerUpdate</w:t>
-      </w:r>
-      <w:r>
-        <w:t xml:space="preserve"> – function to update P Meter!</w:t>
-      </w:r>
-    </w:p>
-    <w:p>
-      <w:r>
         <w:t xml:space="preserve">Code in PRG8. </w:t>
       </w:r>
       <w:r>
@@ -2341,90 +3406,90 @@
     </w:p>
     <w:p>
       <w:r>
+        <w:tab/>
+      </w:r>
+      <w:r>
+        <w:t>-Moving platform as well!</w:t>
+      </w:r>
+    </w:p>
+    <w:p>
+      <w:r>
+        <w:tab/>
+        <w:t>-Consider using sky/star random code to randomize some coins in levels!</w:t>
+      </w:r>
+    </w:p>
+    <w:p>
+      <w:r>
+        <w:tab/>
+        <w:t>-World Map Hammers - ? coin bonus with treasure acquired</w:t>
+      </w:r>
+    </w:p>
+    <w:p>
+      <w:r>
+        <w:tab/>
+        <w:t>-Max out coins at, say, 88, max benefit at 80…</w:t>
+      </w:r>
+    </w:p>
+    <w:p>
+      <w:pPr>
+        <w:rPr>
+          <w:b/>
+          <w:bCs/>
+        </w:rPr>
+      </w:pPr>
+      <w:r>
+        <w:rPr>
+          <w:b/>
+          <w:bCs/>
+        </w:rPr>
+        <w:t>Coin Reduction</w:t>
+      </w:r>
+    </w:p>
+    <w:p>
+      <w:r>
+        <w:rPr>
+          <w:b/>
+          <w:bCs/>
+        </w:rPr>
+        <w:tab/>
+      </w:r>
+      <w:r>
+        <w:t xml:space="preserve">-Idea: </w:t>
+      </w:r>
+      <w:r>
+        <w:t xml:space="preserve">reduce </w:t>
+      </w:r>
+      <w:r>
+        <w:t>by jumps, fireballs, etc.</w:t>
+      </w:r>
+      <w:r>
+        <w:t xml:space="preserve"> </w:t>
+      </w:r>
+      <w:r>
+        <w:sym w:font="Wingdings" w:char="F0E0"/>
+      </w:r>
+      <w:r>
+        <w:t xml:space="preserve"> more strats, great if you can fly, have to choose between fire/jumps for BoomBoom kills, etc.</w:t>
+      </w:r>
+    </w:p>
+    <w:p>
+      <w:r>
+        <w:tab/>
+      </w:r>
+      <w:r>
+        <w:tab/>
+        <w:t>-perhaps ½ coin per jump, fireball</w:t>
+      </w:r>
+      <w:r>
+        <w:t>, hammer, tail-flip</w:t>
+      </w:r>
+      <w:r>
+        <w:t>; that makes benefit to jump for single-coin q’s…</w:t>
+      </w:r>
+    </w:p>
+    <w:p>
+      <w:r>
         <w:lastRenderedPageBreak/>
-        <w:tab/>
-      </w:r>
-      <w:r>
-        <w:t>-Moving platform as well!</w:t>
-      </w:r>
-    </w:p>
-    <w:p>
-      <w:r>
-        <w:tab/>
-        <w:t>-Consider using sky/star random code to randomize some coins in levels!</w:t>
-      </w:r>
-    </w:p>
-    <w:p>
-      <w:r>
-        <w:tab/>
-        <w:t>-World Map Hammers - ? coin bonus with treasure acquired</w:t>
-      </w:r>
-    </w:p>
-    <w:p>
-      <w:r>
-        <w:tab/>
-        <w:t>-Max out coins at, say, 88, max benefit at 80…</w:t>
-      </w:r>
-    </w:p>
-    <w:p>
-      <w:pPr>
-        <w:rPr>
-          <w:b/>
-          <w:bCs/>
-        </w:rPr>
-      </w:pPr>
-      <w:r>
-        <w:rPr>
-          <w:b/>
-          <w:bCs/>
-        </w:rPr>
-        <w:t>Coin Reduction</w:t>
-      </w:r>
-    </w:p>
-    <w:p>
-      <w:r>
-        <w:rPr>
-          <w:b/>
-          <w:bCs/>
-        </w:rPr>
-        <w:tab/>
-      </w:r>
-      <w:r>
-        <w:t xml:space="preserve">-Idea: </w:t>
-      </w:r>
-      <w:r>
-        <w:t xml:space="preserve">reduce </w:t>
-      </w:r>
-      <w:r>
-        <w:t>by jumps, fireballs, etc.</w:t>
-      </w:r>
-      <w:r>
-        <w:t xml:space="preserve"> </w:t>
-      </w:r>
-      <w:r>
-        <w:sym w:font="Wingdings" w:char="F0E0"/>
-      </w:r>
-      <w:r>
-        <w:t xml:space="preserve"> more strats, great if you can fly, have to choose between fire/jumps for BoomBoom kills, etc.</w:t>
-      </w:r>
-    </w:p>
-    <w:p>
-      <w:r>
-        <w:tab/>
-      </w:r>
-      <w:r>
-        <w:tab/>
-        <w:t>-perhaps ½ coin per jump, fireball</w:t>
-      </w:r>
-      <w:r>
-        <w:t>, hammer, tail-flip</w:t>
-      </w:r>
-      <w:r>
-        <w:t>; that makes benefit to jump for single-coin q’s…</w:t>
-      </w:r>
-    </w:p>
-    <w:p>
-      <w:r>
         <w:tab/>
       </w:r>
       <w:r>
@@ -2735,7 +3800,7 @@
   <w:abstractNum w:abstractNumId="2" w15:restartNumberingAfterBreak="0">
     <w:nsid w:val="2C4048C9"/>
     <w:multiLevelType w:val="hybridMultilevel"/>
-    <w:tmpl w:val="2F4E429C"/>
+    <w:tmpl w:val="DD6E57C8"/>
     <w:lvl w:ilvl="0" w:tplc="04090001">
       <w:start w:val="1"/>
       <w:numFmt w:val="bullet"/>
@@ -2975,6 +4040,119 @@
       </w:rPr>
     </w:lvl>
     <w:lvl w:ilvl="1" w:tplc="04090003">
+      <w:start w:val="1"/>
+      <w:numFmt w:val="bullet"/>
+      <w:lvlText w:val="o"/>
+      <w:lvlJc w:val="left"/>
+      <w:pPr>
+        <w:ind w:left="1440" w:hanging="360"/>
+      </w:pPr>
+      <w:rPr>
+        <w:rFonts w:ascii="Courier New" w:hAnsi="Courier New" w:cs="Courier New" w:hint="default"/>
+      </w:rPr>
+    </w:lvl>
+    <w:lvl w:ilvl="2" w:tplc="04090005">
+      <w:start w:val="1"/>
+      <w:numFmt w:val="bullet"/>
+      <w:lvlText w:val=""/>
+      <w:lvlJc w:val="left"/>
+      <w:pPr>
+        <w:ind w:left="2160" w:hanging="360"/>
+      </w:pPr>
+      <w:rPr>
+        <w:rFonts w:ascii="Wingdings" w:hAnsi="Wingdings" w:hint="default"/>
+      </w:rPr>
+    </w:lvl>
+    <w:lvl w:ilvl="3" w:tplc="04090001" w:tentative="1">
+      <w:start w:val="1"/>
+      <w:numFmt w:val="bullet"/>
+      <w:lvlText w:val=""/>
+      <w:lvlJc w:val="left"/>
+      <w:pPr>
+        <w:ind w:left="2880" w:hanging="360"/>
+      </w:pPr>
+      <w:rPr>
+        <w:rFonts w:ascii="Symbol" w:hAnsi="Symbol" w:hint="default"/>
+      </w:rPr>
+    </w:lvl>
+    <w:lvl w:ilvl="4" w:tplc="04090003" w:tentative="1">
+      <w:start w:val="1"/>
+      <w:numFmt w:val="bullet"/>
+      <w:lvlText w:val="o"/>
+      <w:lvlJc w:val="left"/>
+      <w:pPr>
+        <w:ind w:left="3600" w:hanging="360"/>
+      </w:pPr>
+      <w:rPr>
+        <w:rFonts w:ascii="Courier New" w:hAnsi="Courier New" w:cs="Courier New" w:hint="default"/>
+      </w:rPr>
+    </w:lvl>
+    <w:lvl w:ilvl="5" w:tplc="04090005" w:tentative="1">
+      <w:start w:val="1"/>
+      <w:numFmt w:val="bullet"/>
+      <w:lvlText w:val=""/>
+      <w:lvlJc w:val="left"/>
+      <w:pPr>
+        <w:ind w:left="4320" w:hanging="360"/>
+      </w:pPr>
+      <w:rPr>
+        <w:rFonts w:ascii="Wingdings" w:hAnsi="Wingdings" w:hint="default"/>
+      </w:rPr>
+    </w:lvl>
+    <w:lvl w:ilvl="6" w:tplc="04090001" w:tentative="1">
+      <w:start w:val="1"/>
+      <w:numFmt w:val="bullet"/>
+      <w:lvlText w:val=""/>
+      <w:lvlJc w:val="left"/>
+      <w:pPr>
+        <w:ind w:left="5040" w:hanging="360"/>
+      </w:pPr>
+      <w:rPr>
+        <w:rFonts w:ascii="Symbol" w:hAnsi="Symbol" w:hint="default"/>
+      </w:rPr>
+    </w:lvl>
+    <w:lvl w:ilvl="7" w:tplc="04090003" w:tentative="1">
+      <w:start w:val="1"/>
+      <w:numFmt w:val="bullet"/>
+      <w:lvlText w:val="o"/>
+      <w:lvlJc w:val="left"/>
+      <w:pPr>
+        <w:ind w:left="5760" w:hanging="360"/>
+      </w:pPr>
+      <w:rPr>
+        <w:rFonts w:ascii="Courier New" w:hAnsi="Courier New" w:cs="Courier New" w:hint="default"/>
+      </w:rPr>
+    </w:lvl>
+    <w:lvl w:ilvl="8" w:tplc="04090005" w:tentative="1">
+      <w:start w:val="1"/>
+      <w:numFmt w:val="bullet"/>
+      <w:lvlText w:val=""/>
+      <w:lvlJc w:val="left"/>
+      <w:pPr>
+        <w:ind w:left="6480" w:hanging="360"/>
+      </w:pPr>
+      <w:rPr>
+        <w:rFonts w:ascii="Wingdings" w:hAnsi="Wingdings" w:hint="default"/>
+      </w:rPr>
+    </w:lvl>
+  </w:abstractNum>
+  <w:abstractNum w:abstractNumId="5" w15:restartNumberingAfterBreak="0">
+    <w:nsid w:val="5D4C034B"/>
+    <w:multiLevelType w:val="hybridMultilevel"/>
+    <w:tmpl w:val="EF38D98C"/>
+    <w:lvl w:ilvl="0" w:tplc="04090001">
+      <w:start w:val="1"/>
+      <w:numFmt w:val="bullet"/>
+      <w:lvlText w:val=""/>
+      <w:lvlJc w:val="left"/>
+      <w:pPr>
+        <w:ind w:left="720" w:hanging="360"/>
+      </w:pPr>
+      <w:rPr>
+        <w:rFonts w:ascii="Symbol" w:hAnsi="Symbol" w:hint="default"/>
+      </w:rPr>
+    </w:lvl>
+    <w:lvl w:ilvl="1" w:tplc="04090003" w:tentative="1">
       <w:start w:val="1"/>
       <w:numFmt w:val="bullet"/>
       <w:lvlText w:val="o"/>
@@ -3085,6 +4263,9 @@
   </w:num>
   <w:num w:numId="5" w16cid:durableId="701983151">
     <w:abstractNumId w:val="2"/>
+  </w:num>
+  <w:num w:numId="6" w16cid:durableId="1925841324">
+    <w:abstractNumId w:val="5"/>
   </w:num>
 </w:numbering>
 </file>
@@ -3531,6 +4712,28 @@
       <w:szCs w:val="26"/>
     </w:rPr>
   </w:style>
+  <w:style w:type="paragraph" w:styleId="Heading3">
+    <w:name w:val="heading 3"/>
+    <w:basedOn w:val="Normal"/>
+    <w:next w:val="Normal"/>
+    <w:link w:val="Heading3Char"/>
+    <w:uiPriority w:val="9"/>
+    <w:unhideWhenUsed/>
+    <w:qFormat/>
+    <w:rsid w:val="00001892"/>
+    <w:pPr>
+      <w:keepNext/>
+      <w:keepLines/>
+      <w:spacing w:before="40" w:after="0"/>
+      <w:outlineLvl w:val="2"/>
+    </w:pPr>
+    <w:rPr>
+      <w:rFonts w:asciiTheme="majorHAnsi" w:eastAsiaTheme="majorEastAsia" w:hAnsiTheme="majorHAnsi" w:cstheme="majorBidi"/>
+      <w:color w:val="1F3763" w:themeColor="accent1" w:themeShade="7F"/>
+      <w:sz w:val="24"/>
+      <w:szCs w:val="24"/>
+    </w:rPr>
+  </w:style>
   <w:style w:type="character" w:default="1" w:styleId="DefaultParagraphFont">
     <w:name w:val="Default Paragraph Font"/>
     <w:uiPriority w:val="1"/>
@@ -3624,6 +4827,19 @@
       <w:ind w:left="720"/>
       <w:contextualSpacing/>
     </w:pPr>
+  </w:style>
+  <w:style w:type="character" w:customStyle="1" w:styleId="Heading3Char">
+    <w:name w:val="Heading 3 Char"/>
+    <w:basedOn w:val="DefaultParagraphFont"/>
+    <w:link w:val="Heading3"/>
+    <w:uiPriority w:val="9"/>
+    <w:rsid w:val="00001892"/>
+    <w:rPr>
+      <w:rFonts w:asciiTheme="majorHAnsi" w:eastAsiaTheme="majorEastAsia" w:hAnsiTheme="majorHAnsi" w:cstheme="majorBidi"/>
+      <w:color w:val="1F3763" w:themeColor="accent1" w:themeShade="7F"/>
+      <w:sz w:val="24"/>
+      <w:szCs w:val="24"/>
+    </w:rPr>
   </w:style>
 </w:styles>
 </file>

</xml_diff>